<commit_message>
Cambio de Tesis por TESIS
Signed-off-by: Sergio <l3uw0rld01@gmail.com>
</commit_message>
<xml_diff>
--- a/Proyecto de Tesis.docx
+++ b/Proyecto de Tesis.docx
@@ -175,8 +175,10 @@
           <w:b/>
           <w:sz w:val="32"/>
         </w:rPr>
-        <w:t>Tesis</w:t>
-      </w:r>
+        <w:t>TESIS</w:t>
+      </w:r>
+      <w:bookmarkStart w:id="0" w:name="_GoBack"/>
+      <w:bookmarkEnd w:id="0"/>
     </w:p>
     <w:p>
       <w:pPr>
@@ -1929,7 +1931,7 @@
           <w:sz w:val="28"/>
         </w:rPr>
       </w:pPr>
-      <w:bookmarkStart w:id="0" w:name="_Toc526461190"/>
+      <w:bookmarkStart w:id="1" w:name="_Toc526461190"/>
       <w:r>
         <w:rPr>
           <w:b/>
@@ -1937,7 +1939,7 @@
         </w:rPr>
         <w:t>RESUMEN</w:t>
       </w:r>
-      <w:bookmarkEnd w:id="0"/>
+      <w:bookmarkEnd w:id="1"/>
     </w:p>
     <w:p/>
     <w:p/>
@@ -1975,7 +1977,7 @@
           <w:sz w:val="28"/>
         </w:rPr>
       </w:pPr>
-      <w:bookmarkStart w:id="1" w:name="_Toc526461191"/>
+      <w:bookmarkStart w:id="2" w:name="_Toc526461191"/>
       <w:r>
         <w:rPr>
           <w:b/>
@@ -1984,7 +1986,7 @@
         <w:lastRenderedPageBreak/>
         <w:t>INTRODUCCIÓN</w:t>
       </w:r>
-      <w:bookmarkEnd w:id="1"/>
+      <w:bookmarkEnd w:id="2"/>
     </w:p>
     <w:p/>
     <w:p/>
@@ -2027,7 +2029,7 @@
           <w:sz w:val="28"/>
         </w:rPr>
       </w:pPr>
-      <w:bookmarkStart w:id="2" w:name="_Toc526461192"/>
+      <w:bookmarkStart w:id="3" w:name="_Toc526461192"/>
       <w:r>
         <w:rPr>
           <w:b/>
@@ -2050,7 +2052,7 @@
         </w:rPr>
         <w:t xml:space="preserve"> ESTUDIO</w:t>
       </w:r>
-      <w:bookmarkEnd w:id="2"/>
+      <w:bookmarkEnd w:id="3"/>
     </w:p>
     <w:p>
       <w:pPr>
@@ -2074,7 +2076,7 @@
           <w:sz w:val="24"/>
         </w:rPr>
       </w:pPr>
-      <w:bookmarkStart w:id="3" w:name="_Toc526461193"/>
+      <w:bookmarkStart w:id="4" w:name="_Toc526461193"/>
       <w:r>
         <w:rPr>
           <w:b/>
@@ -2096,7 +2098,7 @@
         </w:rPr>
         <w:t xml:space="preserve"> del problema</w:t>
       </w:r>
-      <w:bookmarkEnd w:id="3"/>
+      <w:bookmarkEnd w:id="4"/>
     </w:p>
     <w:p>
       <w:pPr>
@@ -2106,16 +2108,16 @@
       <w:r>
         <w:t xml:space="preserve">En el mundo moderno, la desacostumbrada forma de llevar las </w:t>
       </w:r>
-      <w:commentRangeStart w:id="4"/>
+      <w:commentRangeStart w:id="5"/>
       <w:r>
         <w:t>clases</w:t>
       </w:r>
-      <w:commentRangeEnd w:id="4"/>
+      <w:commentRangeEnd w:id="5"/>
       <w:r>
         <w:rPr>
           <w:rStyle w:val="Refdecomentario"/>
         </w:rPr>
-        <w:commentReference w:id="4"/>
+        <w:commentReference w:id="5"/>
       </w:r>
       <w:r>
         <w:t xml:space="preserve"> de los estudiantes de manera “remota” o “virtual” ha hecho posible que se acentúe una realidad latente que muchos </w:t>
@@ -2127,15 +2129,7 @@
         <w:t xml:space="preserve">tanto </w:t>
       </w:r>
       <w:r>
-        <w:t>en el acceso a las Tecnologías de la Información y Comunicación (</w:t>
-      </w:r>
-      <w:proofErr w:type="spellStart"/>
-      <w:r>
-        <w:t>TIC´s</w:t>
-      </w:r>
-      <w:proofErr w:type="spellEnd"/>
-      <w:r>
-        <w:t>)</w:t>
+        <w:t>en el acceso a las Tecnologías de la Información y Comunicación (TIC´s)</w:t>
       </w:r>
       <w:r>
         <w:t xml:space="preserve"> como </w:t>
@@ -2150,15 +2144,7 @@
         <w:t xml:space="preserve"> “brecha digital”, término acuñado por el Departamento de </w:t>
       </w:r>
       <w:r>
-        <w:t xml:space="preserve">Comercio de los Estados Unidos por la década de los noventa y que ha servido de punto de anclaje para que cumbres mundiales, organismos, estados, ministerios, </w:t>
-      </w:r>
-      <w:proofErr w:type="spellStart"/>
-      <w:r>
-        <w:t>ONG´s</w:t>
-      </w:r>
-      <w:proofErr w:type="spellEnd"/>
-      <w:r>
-        <w:t xml:space="preserve"> y grupos culturales lleven a cabo propuestas de mejora para que esa brecha sea cada vez más pequeña. En Grecia, el gobierno </w:t>
+        <w:t xml:space="preserve">Comercio de los Estados Unidos por la década de los noventa y que ha servido de punto de anclaje para que cumbres mundiales, organismos, estados, ministerios, ONG´s y grupos culturales lleven a cabo propuestas de mejora para que esa brecha sea cada vez más pequeña. En Grecia, el gobierno </w:t>
       </w:r>
       <w:r>
         <w:t>h</w:t>
@@ -2167,15 +2153,7 @@
         <w:t>a perpetuado un consenso</w:t>
       </w:r>
       <w:r>
-        <w:t xml:space="preserve"> con al menos tres empresas de telecomunicación para garantizar conectividad gratuita e ilimitada para los programas e–</w:t>
-      </w:r>
-      <w:proofErr w:type="spellStart"/>
-      <w:r>
-        <w:t>learning</w:t>
-      </w:r>
-      <w:proofErr w:type="spellEnd"/>
-      <w:r>
-        <w:t xml:space="preserve"> desarrollados por el Ministerio de Educación, </w:t>
+        <w:t xml:space="preserve"> con al menos tres empresas de telecomunicación para garantizar conectividad gratuita e ilimitada para los programas e–learning desarrollados por el Ministerio de Educación, </w:t>
       </w:r>
       <w:r>
         <w:t>y,</w:t>
@@ -2196,15 +2174,7 @@
         <w:t xml:space="preserve">ataforma digital que ayudan tanto a los docentes como a los estudiantes </w:t>
       </w:r>
       <w:r>
-        <w:t xml:space="preserve">a seguir aprendiendo en casa gratuitamente y algunas </w:t>
-      </w:r>
-      <w:proofErr w:type="spellStart"/>
-      <w:r>
-        <w:t>ONG´s</w:t>
-      </w:r>
-      <w:proofErr w:type="spellEnd"/>
-      <w:r>
-        <w:t xml:space="preserve"> han patrocinado a estudiantes y escuelas de los sectores rurales. </w:t>
+        <w:t xml:space="preserve">a seguir aprendiendo en casa gratuitamente y algunas ONG´s han patrocinado a estudiantes y escuelas de los sectores rurales. </w:t>
       </w:r>
       <w:r>
         <w:t>Asimismo, el Ministerio de Educación y Formación Profesional de España</w:t>
@@ -2269,11 +2239,9 @@
       <w:r>
         <w:t xml:space="preserve">. La implementación de </w:t>
       </w:r>
-      <w:proofErr w:type="spellStart"/>
       <w:r>
         <w:t>TIC´s</w:t>
       </w:r>
-      <w:proofErr w:type="spellEnd"/>
       <w:r>
         <w:t xml:space="preserve"> en las escuelas </w:t>
       </w:r>
@@ -2298,8 +2266,6 @@
         <w:ind w:left="1416"/>
         <w:jc w:val="both"/>
       </w:pPr>
-      <w:bookmarkStart w:id="5" w:name="_GoBack"/>
-      <w:bookmarkEnd w:id="5"/>
       <w:r>
         <w:lastRenderedPageBreak/>
         <w:t xml:space="preserve">En Perú, </w:t>
@@ -3104,6 +3070,7 @@
           <w:id w:val="-2113738183"/>
           <w:citation/>
         </w:sdtPr>
+        <w:sdtEndPr/>
         <w:sdtContent>
           <w:r>
             <w:fldChar w:fldCharType="begin"/>
@@ -3136,15 +3103,7 @@
         <w:jc w:val="both"/>
       </w:pPr>
       <w:r>
-        <w:t xml:space="preserve">Cabe destacar su amplia explicación acerca de los métodos que se utilizan para establecer un reconocimiento óptimo de caracteres, así como el </w:t>
-      </w:r>
-      <w:proofErr w:type="spellStart"/>
-      <w:r>
-        <w:t>prost</w:t>
-      </w:r>
-      <w:proofErr w:type="spellEnd"/>
-      <w:r>
-        <w:t xml:space="preserve">-procesamiento de imágenes reconocidas </w:t>
+        <w:t xml:space="preserve">Cabe destacar su amplia explicación acerca de los métodos que se utilizan para establecer un reconocimiento óptimo de caracteres, así como el prost-procesamiento de imágenes reconocidas </w:t>
       </w:r>
       <w:r>
         <w:t>y los usos más comunes que se le suele dar.</w:t>
@@ -3161,6 +3120,7 @@
           <w:id w:val="-1636182362"/>
           <w:citation/>
         </w:sdtPr>
+        <w:sdtEndPr/>
         <w:sdtContent>
           <w:r>
             <w:fldChar w:fldCharType="begin"/>
@@ -3197,6 +3157,7 @@
           <w:id w:val="-1581287904"/>
           <w:citation/>
         </w:sdtPr>
+        <w:sdtEndPr/>
         <w:sdtContent>
           <w:r>
             <w:fldChar w:fldCharType="begin"/>
@@ -3219,15 +3180,7 @@
         </w:sdtContent>
       </w:sdt>
       <w:r>
-        <w:t xml:space="preserve"> En este estudio, se hace referencia a </w:t>
-      </w:r>
-      <w:proofErr w:type="spellStart"/>
-      <w:r>
-        <w:t>Tesseract</w:t>
-      </w:r>
-      <w:proofErr w:type="spellEnd"/>
-      <w:r>
-        <w:t>, un potente motor OCR libre, que, debido a su condición multilenguaje y multiplataforma, se llega a integrar rápidamente a la mayoría de aplicaciones.</w:t>
+        <w:t xml:space="preserve"> En este estudio, se hace referencia a Tesseract, un potente motor OCR libre, que, debido a su condición multilenguaje y multiplataforma, se llega a integrar rápidamente a la mayoría de aplicaciones.</w:t>
       </w:r>
     </w:p>
     <w:p>
@@ -3300,7 +3253,6 @@
           <w:sz w:val="24"/>
         </w:rPr>
       </w:pPr>
-      <w:proofErr w:type="spellStart"/>
       <w:r>
         <w:rPr>
           <w:b/>
@@ -3308,7 +3260,6 @@
         </w:rPr>
         <w:t>Xamarin</w:t>
       </w:r>
-      <w:proofErr w:type="spellEnd"/>
     </w:p>
     <w:p>
       <w:pPr>
@@ -3364,49 +3315,7 @@
         <w:rPr>
           <w:b/>
         </w:rPr>
-        <w:t>OCR (</w:t>
-      </w:r>
-      <w:proofErr w:type="spellStart"/>
-      <w:r>
-        <w:rPr>
-          <w:b/>
-        </w:rPr>
-        <w:t>Optical</w:t>
-      </w:r>
-      <w:proofErr w:type="spellEnd"/>
-      <w:r>
-        <w:rPr>
-          <w:b/>
-        </w:rPr>
-        <w:t xml:space="preserve"> </w:t>
-      </w:r>
-      <w:proofErr w:type="spellStart"/>
-      <w:r>
-        <w:rPr>
-          <w:b/>
-        </w:rPr>
-        <w:t>Recognition</w:t>
-      </w:r>
-      <w:proofErr w:type="spellEnd"/>
-      <w:r>
-        <w:rPr>
-          <w:b/>
-        </w:rPr>
-        <w:t xml:space="preserve"> </w:t>
-      </w:r>
-      <w:proofErr w:type="spellStart"/>
-      <w:r>
-        <w:rPr>
-          <w:b/>
-        </w:rPr>
-        <w:t>Character</w:t>
-      </w:r>
-      <w:proofErr w:type="spellEnd"/>
-      <w:r>
-        <w:rPr>
-          <w:b/>
-        </w:rPr>
-        <w:t xml:space="preserve">) </w:t>
+        <w:t xml:space="preserve">OCR (Optical Recognition Character) </w:t>
       </w:r>
     </w:p>
     <w:p>
@@ -3415,15 +3324,7 @@
         <w:ind w:left="1418"/>
       </w:pPr>
       <w:r>
-        <w:t xml:space="preserve">Esta herramienta identifica y reconoce el texto que está contenido en una imagen o en documento escaneado, para posteriormente trabajar con él en algún editor de texto, como Ms Word o el </w:t>
-      </w:r>
-      <w:proofErr w:type="spellStart"/>
-      <w:r>
-        <w:t>Notepad</w:t>
-      </w:r>
-      <w:proofErr w:type="spellEnd"/>
-      <w:r>
-        <w:t>.</w:t>
+        <w:t>Esta herramienta identifica y reconoce el texto que está contenido en una imagen o en documento escaneado, para posteriormente trabajar con él en algún editor de texto, como Ms Word o el Notepad.</w:t>
       </w:r>
     </w:p>
     <w:p>
@@ -3450,15 +3351,7 @@
         <w:t>Sistema operativo exclusivo para celulares en su versión primitiva, y que ahora está inmerso en automóviles, relo</w:t>
       </w:r>
       <w:r>
-        <w:t xml:space="preserve">jes, televisores, tabletas </w:t>
-      </w:r>
-      <w:proofErr w:type="spellStart"/>
-      <w:r>
-        <w:t>etc</w:t>
-      </w:r>
-      <w:proofErr w:type="spellEnd"/>
-      <w:r>
-        <w:t>,</w:t>
+        <w:t>jes, televisores, tabletas etc,</w:t>
       </w:r>
     </w:p>
     <w:p>
@@ -3644,17 +3537,8 @@
           <w:b/>
           <w:sz w:val="24"/>
         </w:rPr>
-        <w:t xml:space="preserve">Método </w:t>
-      </w:r>
-      <w:proofErr w:type="spellStart"/>
-      <w:r>
-        <w:rPr>
-          <w:b/>
-          <w:sz w:val="24"/>
-        </w:rPr>
-        <w:t>Waterfall</w:t>
-      </w:r>
-      <w:proofErr w:type="spellEnd"/>
+        <w:t>Método Waterfall</w:t>
+      </w:r>
     </w:p>
     <w:p>
       <w:pPr>
@@ -3800,35 +3684,7 @@
         <w:rPr>
           <w:sz w:val="24"/>
         </w:rPr>
-        <w:t xml:space="preserve">Es un poco la combinación de RUP, </w:t>
-      </w:r>
-      <w:proofErr w:type="spellStart"/>
-      <w:r>
-        <w:rPr>
-          <w:sz w:val="24"/>
-        </w:rPr>
-        <w:t>Crystal</w:t>
-      </w:r>
-      <w:proofErr w:type="spellEnd"/>
-      <w:r>
-        <w:rPr>
-          <w:sz w:val="24"/>
-        </w:rPr>
-        <w:t xml:space="preserve"> o Extreme </w:t>
-      </w:r>
-      <w:proofErr w:type="spellStart"/>
-      <w:r>
-        <w:rPr>
-          <w:sz w:val="24"/>
-        </w:rPr>
-        <w:t>Programming</w:t>
-      </w:r>
-      <w:proofErr w:type="spellEnd"/>
-      <w:r>
-        <w:rPr>
-          <w:sz w:val="24"/>
-        </w:rPr>
-        <w:t xml:space="preserve">, pero centrada estrictamente en desarrollar en grupos pequeños ciclos de desarrollo </w:t>
+        <w:t xml:space="preserve">Es un poco la combinación de RUP, Crystal o Extreme Programming, pero centrada estrictamente en desarrollar en grupos pequeños ciclos de desarrollo </w:t>
       </w:r>
       <w:r>
         <w:rPr>
@@ -4027,21 +3883,7 @@
         <w:rPr>
           <w:sz w:val="24"/>
         </w:rPr>
-        <w:t xml:space="preserve">, donde se hacen todas los </w:t>
-      </w:r>
-      <w:proofErr w:type="spellStart"/>
-      <w:r>
-        <w:rPr>
-          <w:sz w:val="24"/>
-        </w:rPr>
-        <w:t>tests</w:t>
-      </w:r>
-      <w:proofErr w:type="spellEnd"/>
-      <w:r>
-        <w:rPr>
-          <w:sz w:val="24"/>
-        </w:rPr>
-        <w:t xml:space="preserve"> hasta llegar a una versión estable, según claro está, los requerimientos del cliente, Si fuese necesario se reparan los errores, pero no se desarrolla nada nuevo. Una vez realizadas estas fases, se puede publicar y/o entregar al cliente.</w:t>
+        <w:t>, donde se hacen todas los tests hasta llegar a una versión estable, según claro está, los requerimientos del cliente, Si fuese necesario se reparan los errores, pero no se desarrolla nada nuevo. Una vez realizadas estas fases, se puede publicar y/o entregar al cliente.</w:t>
       </w:r>
     </w:p>
     <w:p>
@@ -4113,7 +3955,7 @@
 
 <file path=word/comments.xml><?xml version="1.0" encoding="utf-8"?>
 <w:comments xmlns:wpc="http://schemas.microsoft.com/office/word/2010/wordprocessingCanvas" xmlns:cx="http://schemas.microsoft.com/office/drawing/2014/chartex" xmlns:mc="http://schemas.openxmlformats.org/markup-compatibility/2006" xmlns:o="urn:schemas-microsoft-com:office:office" xmlns:r="http://schemas.openxmlformats.org/officeDocument/2006/relationships" xmlns:m="http://schemas.openxmlformats.org/officeDocument/2006/math" xmlns:v="urn:schemas-microsoft-com:vml" xmlns:wp14="http://schemas.microsoft.com/office/word/2010/wordprocessingDrawing" xmlns:wp="http://schemas.openxmlformats.org/drawingml/2006/wordprocessingDrawing" xmlns:w10="urn:schemas-microsoft-com:office:word" xmlns:w="http://schemas.openxmlformats.org/wordprocessingml/2006/main" xmlns:w14="http://schemas.microsoft.com/office/word/2010/wordml" xmlns:w15="http://schemas.microsoft.com/office/word/2012/wordml" xmlns:w16se="http://schemas.microsoft.com/office/word/2015/wordml/symex" xmlns:wpg="http://schemas.microsoft.com/office/word/2010/wordprocessingGroup" xmlns:wpi="http://schemas.microsoft.com/office/word/2010/wordprocessingInk" xmlns:wne="http://schemas.microsoft.com/office/word/2006/wordml" xmlns:wps="http://schemas.microsoft.com/office/word/2010/wordprocessingShape" mc:Ignorable="w14 w15 w16se wp14">
-  <w:comment w:id="4" w:author="Eduardo Zenteno Ramirez" w:date="2020-12-03T13:51:00Z" w:initials="EZR">
+  <w:comment w:id="5" w:author="Eduardo Zenteno Ramirez" w:date="2020-12-03T13:51:00Z" w:initials="EZR">
     <w:p>
       <w:pPr>
         <w:pStyle w:val="Textocomentario"/>
@@ -4173,6 +4015,7 @@
         <w:docPartUnique/>
       </w:docPartObj>
     </w:sdtPr>
+    <w:sdtEndPr/>
     <w:sdtContent>
       <w:p>
         <w:pPr>
@@ -9929,7 +9772,7 @@
 </file>
 
 <file path=customXml/itemProps1.xml><?xml version="1.0" encoding="utf-8"?>
-<ds:datastoreItem xmlns:ds="http://schemas.openxmlformats.org/officeDocument/2006/customXml" ds:itemID="{C62B242C-3E6A-40AE-9EF9-2740AF062329}">
+<ds:datastoreItem xmlns:ds="http://schemas.openxmlformats.org/officeDocument/2006/customXml" ds:itemID="{E385F315-3DA9-4F1E-8053-81E0F6FA3721}">
   <ds:schemaRefs>
     <ds:schemaRef ds:uri="http://schemas.openxmlformats.org/officeDocument/2006/bibliography"/>
   </ds:schemaRefs>

</xml_diff>

<commit_message>
Posible parrafo de tres lineas
</commit_message>
<xml_diff>
--- a/Proyecto de Tesis.docx
+++ b/Proyecto de Tesis.docx
@@ -186,7 +186,6 @@
           <w:sz w:val="32"/>
         </w:rPr>
       </w:pPr>
-      <w:bookmarkStart w:id="0" w:name="_GoBack"/>
       <w:r>
         <w:rPr>
           <w:b/>
@@ -211,7 +210,6 @@
         <w:t>INGENIERO DE SISTEMAS E INFORMÁTICA</w:t>
       </w:r>
     </w:p>
-    <w:bookmarkEnd w:id="0"/>
     <w:p>
       <w:pPr>
         <w:jc w:val="center"/>
@@ -1931,7 +1929,7 @@
           <w:sz w:val="28"/>
         </w:rPr>
       </w:pPr>
-      <w:bookmarkStart w:id="1" w:name="_Toc526461190"/>
+      <w:bookmarkStart w:id="0" w:name="_Toc526461190"/>
       <w:r>
         <w:rPr>
           <w:b/>
@@ -1939,7 +1937,7 @@
         </w:rPr>
         <w:t>RESUMEN</w:t>
       </w:r>
-      <w:bookmarkEnd w:id="1"/>
+      <w:bookmarkEnd w:id="0"/>
     </w:p>
     <w:p/>
     <w:p/>
@@ -1977,7 +1975,7 @@
           <w:sz w:val="28"/>
         </w:rPr>
       </w:pPr>
-      <w:bookmarkStart w:id="2" w:name="_Toc526461191"/>
+      <w:bookmarkStart w:id="1" w:name="_Toc526461191"/>
       <w:r>
         <w:rPr>
           <w:b/>
@@ -1986,7 +1984,7 @@
         <w:lastRenderedPageBreak/>
         <w:t>INTRODUCCIÓN</w:t>
       </w:r>
-      <w:bookmarkEnd w:id="2"/>
+      <w:bookmarkEnd w:id="1"/>
     </w:p>
     <w:p/>
     <w:p/>
@@ -2029,7 +2027,7 @@
           <w:sz w:val="28"/>
         </w:rPr>
       </w:pPr>
-      <w:bookmarkStart w:id="3" w:name="_Toc526461192"/>
+      <w:bookmarkStart w:id="2" w:name="_Toc526461192"/>
       <w:r>
         <w:rPr>
           <w:b/>
@@ -2052,7 +2050,7 @@
         </w:rPr>
         <w:t xml:space="preserve"> ESTUDIO</w:t>
       </w:r>
-      <w:bookmarkEnd w:id="3"/>
+      <w:bookmarkEnd w:id="2"/>
     </w:p>
     <w:p>
       <w:pPr>
@@ -2076,7 +2074,7 @@
           <w:sz w:val="24"/>
         </w:rPr>
       </w:pPr>
-      <w:bookmarkStart w:id="4" w:name="_Toc526461193"/>
+      <w:bookmarkStart w:id="3" w:name="_Toc526461193"/>
       <w:r>
         <w:rPr>
           <w:b/>
@@ -2098,7 +2096,7 @@
         </w:rPr>
         <w:t xml:space="preserve"> del problema</w:t>
       </w:r>
-      <w:bookmarkEnd w:id="4"/>
+      <w:bookmarkEnd w:id="3"/>
     </w:p>
     <w:p>
       <w:pPr>
@@ -2106,93 +2104,156 @@
         <w:jc w:val="both"/>
       </w:pPr>
       <w:r>
-        <w:t xml:space="preserve">En el mundo moderno, la desacostumbrada forma de llevar las </w:t>
-      </w:r>
-      <w:commentRangeStart w:id="5"/>
+        <w:t xml:space="preserve">En el mundo </w:t>
+      </w:r>
+      <w:r>
+        <w:t>actual</w:t>
+      </w:r>
+      <w:r>
+        <w:t xml:space="preserve">, la desacostumbrada forma de </w:t>
+      </w:r>
+      <w:r>
+        <w:t xml:space="preserve">que los estudiantes puedan </w:t>
+      </w:r>
+      <w:r>
+        <w:t xml:space="preserve">llevar las </w:t>
+      </w:r>
+      <w:commentRangeStart w:id="4"/>
       <w:r>
         <w:t>clases</w:t>
       </w:r>
-      <w:commentRangeEnd w:id="5"/>
+      <w:commentRangeEnd w:id="4"/>
       <w:r>
         <w:rPr>
           <w:rStyle w:val="Refdecomentario"/>
         </w:rPr>
-        <w:commentReference w:id="5"/>
-      </w:r>
-      <w:r>
-        <w:t xml:space="preserve"> de los estudiantes de manera “remota” o “virtual” ha hecho posible que se acentúe una realidad latente que muchos </w:t>
-      </w:r>
-      <w:r>
-        <w:t xml:space="preserve">investigadores ya habían analizado: la desigualdad innegable </w:t>
-      </w:r>
-      <w:r>
-        <w:t xml:space="preserve">tanto </w:t>
-      </w:r>
-      <w:r>
-        <w:t>en el acceso a las Tecnologías de la Información y Comunicación (TIC´s)</w:t>
-      </w:r>
-      <w:r>
-        <w:t xml:space="preserve"> como </w:t>
-      </w:r>
-      <w:r>
-        <w:t>también en las capacidades digitales de las personas que las requieren</w:t>
-      </w:r>
-      <w:r>
-        <w:t>; la cual fue denominada</w:t>
-      </w:r>
-      <w:r>
-        <w:t xml:space="preserve"> “brecha digital”, término acuñado por el Departamento de </w:t>
-      </w:r>
-      <w:r>
-        <w:t xml:space="preserve">Comercio de los Estados Unidos por la década de los noventa y que ha servido de punto de anclaje para que cumbres mundiales, organismos, estados, ministerios, ONG´s y grupos culturales lleven a cabo propuestas de mejora para que esa brecha sea cada vez más pequeña. En Grecia, el gobierno </w:t>
-      </w:r>
-      <w:r>
-        <w:t>h</w:t>
-      </w:r>
-      <w:r>
-        <w:t>a perpetuado un consenso</w:t>
-      </w:r>
-      <w:r>
-        <w:t xml:space="preserve"> con al menos tres empresas de telecomunicación para garantizar conectividad gratuita e ilimitada para los programas e–learning desarrollados por el Ministerio de Educación, </w:t>
-      </w:r>
-      <w:r>
-        <w:t>y,</w:t>
-      </w:r>
-      <w:r>
-        <w:t xml:space="preserve"> además, se ha creado Academias Digitales de Ciudadanos, donde aquellos que pueden proveer aprendizaje, puedan contribuir en su labor docente</w:t>
-      </w:r>
-      <w:r>
-        <w:t xml:space="preserve"> hacia la población en general. </w:t>
-      </w:r>
-      <w:r>
-        <w:t>El Ministerio de Educación de Rumanía ha implementado una p</w:t>
-      </w:r>
-      <w:r>
-        <w:t>l</w:t>
-      </w:r>
-      <w:r>
-        <w:t xml:space="preserve">ataforma digital que ayudan tanto a los docentes como a los estudiantes </w:t>
-      </w:r>
-      <w:r>
-        <w:t xml:space="preserve">a seguir aprendiendo en casa gratuitamente y algunas ONG´s han patrocinado a estudiantes y escuelas de los sectores rurales. </w:t>
-      </w:r>
-      <w:r>
-        <w:t>Asimismo, el Ministerio de Educación y Formación Profesional de España</w:t>
-      </w:r>
-      <w:r>
-        <w:t xml:space="preserve"> ha desmentido las especulaciones sobre el cierre de escuelas de educación especial, y ha empezado una vertiginosa carrera por apoyar a todos los estudiantes que no están matriculados en el sistema educativo formal, agrupándolos en la </w:t>
-      </w:r>
-      <w:r>
-        <w:t>Asociación Española de Escuelas de Segunda Oportunidad</w:t>
-      </w:r>
-      <w:r>
-        <w:t xml:space="preserve"> donde </w:t>
-      </w:r>
-      <w:r>
-        <w:t>brindan</w:t>
-      </w:r>
-      <w:r>
-        <w:t xml:space="preserve"> soporte económico y emocional. </w:t>
+        <w:commentReference w:id="4"/>
+      </w:r>
+      <w:r>
+        <w:t xml:space="preserve"> de manera “remota” o “virtual” ha </w:t>
+      </w:r>
+      <w:r>
+        <w:t>generado una</w:t>
+      </w:r>
+      <w:r>
+        <w:t xml:space="preserve"> </w:t>
+      </w:r>
+      <w:r>
+        <w:t>brecha digital</w:t>
+      </w:r>
+      <w:r>
+        <w:t xml:space="preserve"> en </w:t>
+      </w:r>
+      <w:r>
+        <w:t>el acceso a las Tecnologías de la Información y Comunicación (</w:t>
+      </w:r>
+      <w:proofErr w:type="spellStart"/>
+      <w:r>
+        <w:t>TIC´s</w:t>
+      </w:r>
+      <w:proofErr w:type="spellEnd"/>
+      <w:r>
+        <w:t>)</w:t>
+      </w:r>
+      <w:r>
+        <w:t xml:space="preserve"> y </w:t>
+      </w:r>
+      <w:r>
+        <w:t xml:space="preserve">en las </w:t>
+      </w:r>
+      <w:r>
+        <w:t xml:space="preserve">habilidades y </w:t>
+      </w:r>
+      <w:r>
+        <w:t xml:space="preserve">capacidades digitales </w:t>
+      </w:r>
+      <w:r>
+        <w:t xml:space="preserve">que muestran, y más </w:t>
+      </w:r>
+      <w:r>
+        <w:t xml:space="preserve">aún con la pandemia </w:t>
+      </w:r>
+      <w:r>
+        <w:t>causada por el</w:t>
+      </w:r>
+      <w:r>
+        <w:t xml:space="preserve"> SARS </w:t>
+      </w:r>
+      <w:proofErr w:type="spellStart"/>
+      <w:r>
+        <w:t>Covid</w:t>
+      </w:r>
+      <w:proofErr w:type="spellEnd"/>
+      <w:r>
+        <w:t xml:space="preserve"> </w:t>
+      </w:r>
+      <w:r>
+        <w:t>19,</w:t>
+      </w:r>
+      <w:r>
+        <w:t xml:space="preserve"> </w:t>
+      </w:r>
+      <w:r>
+        <w:t xml:space="preserve">se ha reforzado y amplificado </w:t>
+      </w:r>
+      <w:r>
+        <w:t>esta</w:t>
+      </w:r>
+      <w:r>
+        <w:t xml:space="preserve"> </w:t>
+      </w:r>
+      <w:r>
+        <w:t>desigualdad</w:t>
+      </w:r>
+      <w:r>
+        <w:t>, llegando incluso a afectar</w:t>
+      </w:r>
+      <w:r>
+        <w:t xml:space="preserve"> </w:t>
+      </w:r>
+      <w:r>
+        <w:t>a l</w:t>
+      </w:r>
+      <w:bookmarkStart w:id="5" w:name="_GoBack"/>
+      <w:bookmarkEnd w:id="5"/>
+      <w:r>
+        <w:t xml:space="preserve">os </w:t>
+      </w:r>
+      <w:r>
+        <w:t>niveles</w:t>
+      </w:r>
+      <w:r>
+        <w:t xml:space="preserve"> </w:t>
+      </w:r>
+      <w:r>
+        <w:t>sociales, emocionales, económicos y culturales, y no sólo hacia los estudiantes, sino, a toda la familia.</w:t>
+      </w:r>
+      <w:r>
+        <w:t xml:space="preserve"> </w:t>
+      </w:r>
+      <w:r>
+        <w:t>En Rumanía</w:t>
+      </w:r>
+      <w:r>
+        <w:t>,</w:t>
+      </w:r>
+      <w:r>
+        <w:t xml:space="preserve"> </w:t>
+      </w:r>
+      <w:r>
+        <w:t xml:space="preserve">por ejemplo, </w:t>
+      </w:r>
+      <w:r>
+        <w:t>han implementado asesoría psicológica</w:t>
+      </w:r>
+      <w:r>
+        <w:t xml:space="preserve"> sobre COVID-19</w:t>
+      </w:r>
+      <w:r>
+        <w:t xml:space="preserve"> gratuita para maestros, padres de familia y </w:t>
+      </w:r>
+      <w:r>
+        <w:t xml:space="preserve">estudiantes y han concretado acuerdos con al menos tres compañías de telecomunicación para garantizar conectividad gratuita e ilimitada a toda la población. </w:t>
       </w:r>
     </w:p>
     <w:p>
@@ -2239,9 +2300,11 @@
       <w:r>
         <w:t xml:space="preserve">. La implementación de </w:t>
       </w:r>
+      <w:proofErr w:type="spellStart"/>
       <w:r>
         <w:t>TIC´s</w:t>
       </w:r>
+      <w:proofErr w:type="spellEnd"/>
       <w:r>
         <w:t xml:space="preserve"> en las escuelas </w:t>
       </w:r>
@@ -2267,7 +2330,6 @@
         <w:jc w:val="both"/>
       </w:pPr>
       <w:r>
-        <w:lastRenderedPageBreak/>
         <w:t xml:space="preserve">En Perú, </w:t>
       </w:r>
       <w:r>
@@ -2333,6 +2395,7 @@
         <w:rPr>
           <w:szCs w:val="28"/>
         </w:rPr>
+        <w:lastRenderedPageBreak/>
         <w:t>¿La implementación de una Aplicación de Reconocimiento Óptico de Caracteres reducirá la brecha digital de los padres de familia del colegio X de Huancayo?</w:t>
       </w:r>
     </w:p>
@@ -2597,7 +2660,6 @@
           <w:sz w:val="24"/>
           <w:szCs w:val="28"/>
         </w:rPr>
-        <w:lastRenderedPageBreak/>
         <w:t>Objetivos Específicos</w:t>
       </w:r>
       <w:bookmarkEnd w:id="8"/>
@@ -2698,6 +2760,7 @@
         <w:rPr>
           <w:szCs w:val="28"/>
         </w:rPr>
+        <w:lastRenderedPageBreak/>
         <w:t xml:space="preserve">Describir la brecha digital de los padres de familia del colegio X de Huancayo </w:t>
       </w:r>
       <w:r>
@@ -2979,7 +3042,6 @@
         </w:rPr>
       </w:pPr>
       <w:r>
-        <w:lastRenderedPageBreak/>
         <w:t>La implementación de un aplicativo de Reconocimiento Óptico de Caracteres reducirá la brecha digital de los padres de familia del colegio X de Huancayo en la segunda etapa.</w:t>
       </w:r>
     </w:p>
@@ -3103,7 +3165,15 @@
         <w:jc w:val="both"/>
       </w:pPr>
       <w:r>
-        <w:t xml:space="preserve">Cabe destacar su amplia explicación acerca de los métodos que se utilizan para establecer un reconocimiento óptimo de caracteres, así como el prost-procesamiento de imágenes reconocidas </w:t>
+        <w:t xml:space="preserve">Cabe destacar su amplia explicación acerca de los métodos que se utilizan para establecer un reconocimiento óptimo de caracteres, así como el </w:t>
+      </w:r>
+      <w:proofErr w:type="spellStart"/>
+      <w:r>
+        <w:t>prost</w:t>
+      </w:r>
+      <w:proofErr w:type="spellEnd"/>
+      <w:r>
+        <w:t xml:space="preserve">-procesamiento de imágenes reconocidas </w:t>
       </w:r>
       <w:r>
         <w:t>y los usos más comunes que se le suele dar.</w:t>
@@ -3180,7 +3250,15 @@
         </w:sdtContent>
       </w:sdt>
       <w:r>
-        <w:t xml:space="preserve"> En este estudio, se hace referencia a Tesseract, un potente motor OCR libre, que, debido a su condición multilenguaje y multiplataforma, se llega a integrar rápidamente a la mayoría de aplicaciones.</w:t>
+        <w:t xml:space="preserve"> En este estudio, se hace referencia a </w:t>
+      </w:r>
+      <w:proofErr w:type="spellStart"/>
+      <w:r>
+        <w:t>Tesseract</w:t>
+      </w:r>
+      <w:proofErr w:type="spellEnd"/>
+      <w:r>
+        <w:t>, un potente motor OCR libre, que, debido a su condición multilenguaje y multiplataforma, se llega a integrar rápidamente a la mayoría de aplicaciones.</w:t>
       </w:r>
     </w:p>
     <w:p>
@@ -3253,6 +3331,7 @@
           <w:sz w:val="24"/>
         </w:rPr>
       </w:pPr>
+      <w:proofErr w:type="spellStart"/>
       <w:r>
         <w:rPr>
           <w:b/>
@@ -3260,6 +3339,7 @@
         </w:rPr>
         <w:t>Xamarin</w:t>
       </w:r>
+      <w:proofErr w:type="spellEnd"/>
     </w:p>
     <w:p>
       <w:pPr>
@@ -3274,7 +3354,6 @@
         <w:rPr>
           <w:sz w:val="24"/>
         </w:rPr>
-        <w:lastRenderedPageBreak/>
         <w:t xml:space="preserve">Entorno de desarrollo que ayuda a crear aplicaciones nativas para cada plataforma móvil, ya sea Android, iOS, o Windows Mobile. </w:t>
       </w:r>
     </w:p>
@@ -3315,7 +3394,49 @@
         <w:rPr>
           <w:b/>
         </w:rPr>
-        <w:t xml:space="preserve">OCR (Optical Recognition Character) </w:t>
+        <w:t>OCR (</w:t>
+      </w:r>
+      <w:proofErr w:type="spellStart"/>
+      <w:r>
+        <w:rPr>
+          <w:b/>
+        </w:rPr>
+        <w:t>Optical</w:t>
+      </w:r>
+      <w:proofErr w:type="spellEnd"/>
+      <w:r>
+        <w:rPr>
+          <w:b/>
+        </w:rPr>
+        <w:t xml:space="preserve"> </w:t>
+      </w:r>
+      <w:proofErr w:type="spellStart"/>
+      <w:r>
+        <w:rPr>
+          <w:b/>
+        </w:rPr>
+        <w:t>Recognition</w:t>
+      </w:r>
+      <w:proofErr w:type="spellEnd"/>
+      <w:r>
+        <w:rPr>
+          <w:b/>
+        </w:rPr>
+        <w:t xml:space="preserve"> </w:t>
+      </w:r>
+      <w:proofErr w:type="spellStart"/>
+      <w:r>
+        <w:rPr>
+          <w:b/>
+        </w:rPr>
+        <w:t>Character</w:t>
+      </w:r>
+      <w:proofErr w:type="spellEnd"/>
+      <w:r>
+        <w:rPr>
+          <w:b/>
+        </w:rPr>
+        <w:t xml:space="preserve">) </w:t>
       </w:r>
     </w:p>
     <w:p>
@@ -3324,7 +3445,15 @@
         <w:ind w:left="1418"/>
       </w:pPr>
       <w:r>
-        <w:t>Esta herramienta identifica y reconoce el texto que está contenido en una imagen o en documento escaneado, para posteriormente trabajar con él en algún editor de texto, como Ms Word o el Notepad.</w:t>
+        <w:t xml:space="preserve">Esta herramienta identifica y reconoce el texto que está contenido en una imagen o en documento escaneado, para posteriormente trabajar con él en algún editor de texto, como Ms Word o el </w:t>
+      </w:r>
+      <w:proofErr w:type="spellStart"/>
+      <w:r>
+        <w:t>Notepad</w:t>
+      </w:r>
+      <w:proofErr w:type="spellEnd"/>
+      <w:r>
+        <w:t>.</w:t>
       </w:r>
     </w:p>
     <w:p>
@@ -3351,7 +3480,15 @@
         <w:t>Sistema operativo exclusivo para celulares en su versión primitiva, y que ahora está inmerso en automóviles, relo</w:t>
       </w:r>
       <w:r>
-        <w:t>jes, televisores, tabletas etc,</w:t>
+        <w:t xml:space="preserve">jes, televisores, tabletas </w:t>
+      </w:r>
+      <w:proofErr w:type="spellStart"/>
+      <w:r>
+        <w:t>etc</w:t>
+      </w:r>
+      <w:proofErr w:type="spellEnd"/>
+      <w:r>
+        <w:t>,</w:t>
       </w:r>
     </w:p>
     <w:p>
@@ -3537,8 +3674,17 @@
           <w:b/>
           <w:sz w:val="24"/>
         </w:rPr>
-        <w:t>Método Waterfall</w:t>
-      </w:r>
+        <w:t xml:space="preserve">Método </w:t>
+      </w:r>
+      <w:proofErr w:type="spellStart"/>
+      <w:r>
+        <w:rPr>
+          <w:b/>
+          <w:sz w:val="24"/>
+        </w:rPr>
+        <w:t>Waterfall</w:t>
+      </w:r>
+      <w:proofErr w:type="spellEnd"/>
     </w:p>
     <w:p>
       <w:pPr>
@@ -3684,7 +3830,36 @@
         <w:rPr>
           <w:sz w:val="24"/>
         </w:rPr>
-        <w:t xml:space="preserve">Es un poco la combinación de RUP, Crystal o Extreme Programming, pero centrada estrictamente en desarrollar en grupos pequeños ciclos de desarrollo </w:t>
+        <w:lastRenderedPageBreak/>
+        <w:t xml:space="preserve">Es un poco la combinación de RUP, </w:t>
+      </w:r>
+      <w:proofErr w:type="spellStart"/>
+      <w:r>
+        <w:rPr>
+          <w:sz w:val="24"/>
+        </w:rPr>
+        <w:t>Crystal</w:t>
+      </w:r>
+      <w:proofErr w:type="spellEnd"/>
+      <w:r>
+        <w:rPr>
+          <w:sz w:val="24"/>
+        </w:rPr>
+        <w:t xml:space="preserve"> o Extreme </w:t>
+      </w:r>
+      <w:proofErr w:type="spellStart"/>
+      <w:r>
+        <w:rPr>
+          <w:sz w:val="24"/>
+        </w:rPr>
+        <w:t>Programming</w:t>
+      </w:r>
+      <w:proofErr w:type="spellEnd"/>
+      <w:r>
+        <w:rPr>
+          <w:sz w:val="24"/>
+        </w:rPr>
+        <w:t xml:space="preserve">, pero centrada estrictamente en desarrollar en grupos pequeños ciclos de desarrollo </w:t>
       </w:r>
       <w:r>
         <w:rPr>
@@ -3883,7 +4058,21 @@
         <w:rPr>
           <w:sz w:val="24"/>
         </w:rPr>
-        <w:t>, donde se hacen todas los tests hasta llegar a una versión estable, según claro está, los requerimientos del cliente, Si fuese necesario se reparan los errores, pero no se desarrolla nada nuevo. Una vez realizadas estas fases, se puede publicar y/o entregar al cliente.</w:t>
+        <w:t xml:space="preserve">, donde se hacen todas los </w:t>
+      </w:r>
+      <w:proofErr w:type="spellStart"/>
+      <w:r>
+        <w:rPr>
+          <w:sz w:val="24"/>
+        </w:rPr>
+        <w:t>tests</w:t>
+      </w:r>
+      <w:proofErr w:type="spellEnd"/>
+      <w:r>
+        <w:rPr>
+          <w:sz w:val="24"/>
+        </w:rPr>
+        <w:t xml:space="preserve"> hasta llegar a una versión estable, según claro está, los requerimientos del cliente, Si fuese necesario se reparan los errores, pero no se desarrolla nada nuevo. Una vez realizadas estas fases, se puede publicar y/o entregar al cliente.</w:t>
       </w:r>
     </w:p>
     <w:p>
@@ -3955,7 +4144,7 @@
 
 <file path=word/comments.xml><?xml version="1.0" encoding="utf-8"?>
 <w:comments xmlns:wpc="http://schemas.microsoft.com/office/word/2010/wordprocessingCanvas" xmlns:cx="http://schemas.microsoft.com/office/drawing/2014/chartex" xmlns:mc="http://schemas.openxmlformats.org/markup-compatibility/2006" xmlns:o="urn:schemas-microsoft-com:office:office" xmlns:r="http://schemas.openxmlformats.org/officeDocument/2006/relationships" xmlns:m="http://schemas.openxmlformats.org/officeDocument/2006/math" xmlns:v="urn:schemas-microsoft-com:vml" xmlns:wp14="http://schemas.microsoft.com/office/word/2010/wordprocessingDrawing" xmlns:wp="http://schemas.openxmlformats.org/drawingml/2006/wordprocessingDrawing" xmlns:w10="urn:schemas-microsoft-com:office:word" xmlns:w="http://schemas.openxmlformats.org/wordprocessingml/2006/main" xmlns:w14="http://schemas.microsoft.com/office/word/2010/wordml" xmlns:w15="http://schemas.microsoft.com/office/word/2012/wordml" xmlns:w16se="http://schemas.microsoft.com/office/word/2015/wordml/symex" xmlns:wpg="http://schemas.microsoft.com/office/word/2010/wordprocessingGroup" xmlns:wpi="http://schemas.microsoft.com/office/word/2010/wordprocessingInk" xmlns:wne="http://schemas.microsoft.com/office/word/2006/wordml" xmlns:wps="http://schemas.microsoft.com/office/word/2010/wordprocessingShape" mc:Ignorable="w14 w15 w16se wp14">
-  <w:comment w:id="5" w:author="Eduardo Zenteno Ramirez" w:date="2020-12-03T13:51:00Z" w:initials="EZR">
+  <w:comment w:id="4" w:author="Eduardo Zenteno Ramirez" w:date="2020-12-03T13:51:00Z" w:initials="EZR">
     <w:p>
       <w:pPr>
         <w:pStyle w:val="Textocomentario"/>
@@ -4036,7 +4225,7 @@
             <w:noProof/>
             <w:lang w:val="es-ES"/>
           </w:rPr>
-          <w:t>10</w:t>
+          <w:t>5</w:t>
         </w:r>
         <w:r>
           <w:fldChar w:fldCharType="end"/>
@@ -9772,7 +9961,7 @@
 </file>
 
 <file path=customXml/itemProps1.xml><?xml version="1.0" encoding="utf-8"?>
-<ds:datastoreItem xmlns:ds="http://schemas.openxmlformats.org/officeDocument/2006/customXml" ds:itemID="{44DC1A34-42F1-46CC-A8B8-363515399873}">
+<ds:datastoreItem xmlns:ds="http://schemas.openxmlformats.org/officeDocument/2006/customXml" ds:itemID="{540F83DC-EAB5-42DD-84ED-0086C9C6AA4E}">
   <ds:schemaRefs>
     <ds:schemaRef ds:uri="http://schemas.openxmlformats.org/officeDocument/2006/bibliography"/>
   </ds:schemaRefs>

</xml_diff>

<commit_message>
Primer envío de la descripción
</commit_message>
<xml_diff>
--- a/Proyecto de Tesis.docx
+++ b/Proyecto de Tesis.docx
@@ -2104,159 +2104,112 @@
         <w:jc w:val="both"/>
       </w:pPr>
       <w:r>
-        <w:t xml:space="preserve">En el mundo </w:t>
-      </w:r>
-      <w:r>
-        <w:t>actual</w:t>
-      </w:r>
-      <w:r>
-        <w:t xml:space="preserve">, la desacostumbrada forma de </w:t>
-      </w:r>
-      <w:r>
-        <w:t xml:space="preserve">que los estudiantes puedan </w:t>
-      </w:r>
-      <w:r>
-        <w:t xml:space="preserve">llevar las </w:t>
-      </w:r>
-      <w:commentRangeStart w:id="4"/>
-      <w:r>
-        <w:t>clases</w:t>
-      </w:r>
-      <w:commentRangeEnd w:id="4"/>
-      <w:r>
-        <w:rPr>
-          <w:rStyle w:val="Refdecomentario"/>
-        </w:rPr>
-        <w:commentReference w:id="4"/>
-      </w:r>
-      <w:r>
-        <w:t xml:space="preserve"> de manera “remota” o “virtual” ha </w:t>
-      </w:r>
-      <w:r>
-        <w:t>generado una</w:t>
+        <w:t>E</w:t>
+      </w:r>
+      <w:r>
+        <w:t xml:space="preserve">n el mundo actual a raíz de la crisis causada por </w:t>
+      </w:r>
+      <w:r>
+        <w:t>COVID</w:t>
+      </w:r>
+      <w:r>
+        <w:t>-19 y</w:t>
       </w:r>
       <w:r>
         <w:t xml:space="preserve"> </w:t>
       </w:r>
       <w:r>
-        <w:t xml:space="preserve">brecha digital en </w:t>
-      </w:r>
-      <w:r>
-        <w:t>el acceso a las Tecnologías de la Información y Comunicación (</w:t>
-      </w:r>
-      <w:proofErr w:type="spellStart"/>
-      <w:r>
-        <w:t>TIC´s</w:t>
-      </w:r>
-      <w:proofErr w:type="spellEnd"/>
-      <w:r>
-        <w:t>)</w:t>
+        <w:t>al</w:t>
+      </w:r>
+      <w:r>
+        <w:t xml:space="preserve"> cierre</w:t>
+      </w:r>
+      <w:r>
+        <w:t xml:space="preserve"> obligatorio de escuelas e instituciones educativas</w:t>
+      </w:r>
+      <w:r>
+        <w:t>,</w:t>
+      </w:r>
+      <w:r>
+        <w:t xml:space="preserve"> el aprendizaje </w:t>
+      </w:r>
+      <w:r>
+        <w:t>h</w:t>
+      </w:r>
+      <w:r>
+        <w:t>a sufri</w:t>
+      </w:r>
+      <w:r>
+        <w:t>do</w:t>
+      </w:r>
+      <w:r>
+        <w:t xml:space="preserve"> interrupciones debido a que no todos los estudiantes poseen las mismas oportunidades recursos y habilidades tecnológicas para un desenvolvimiento continuo en el entorno remoto o</w:t>
+      </w:r>
+      <w:r>
+        <w:t xml:space="preserve"> virtual. Sin embargo, y a pesar de las dificultades que </w:t>
+      </w:r>
+      <w:r>
+        <w:t xml:space="preserve">se </w:t>
+      </w:r>
+      <w:r>
+        <w:t xml:space="preserve">puedan presentar, los estudiantes están mucho más </w:t>
+      </w:r>
+      <w:r>
+        <w:t>avanzados tecnológica e informáticamente</w:t>
+      </w:r>
+      <w:r>
+        <w:t xml:space="preserve"> que sus padres o abuelos, llegando a evidenciar </w:t>
+      </w:r>
+      <w:r>
+        <w:t>una segunda</w:t>
+      </w:r>
+      <w:r>
+        <w:t xml:space="preserve"> desigualdad </w:t>
+      </w:r>
+      <w:r>
+        <w:t xml:space="preserve">a nivel </w:t>
+      </w:r>
+      <w:r>
+        <w:t xml:space="preserve">intergeneracional que </w:t>
+      </w:r>
+      <w:r>
+        <w:t>requiere</w:t>
+      </w:r>
+      <w:r>
+        <w:t xml:space="preserve"> un</w:t>
+      </w:r>
+      <w:r>
+        <w:t xml:space="preserve"> </w:t>
+      </w:r>
+      <w:r>
+        <w:t>asesoramiento</w:t>
       </w:r>
       <w:r>
         <w:t xml:space="preserve"> y </w:t>
       </w:r>
       <w:r>
-        <w:t>cómo esto pone de manifiesto</w:t>
+        <w:t>s</w:t>
+      </w:r>
+      <w:r>
+        <w:t xml:space="preserve">oporte </w:t>
+      </w:r>
+      <w:r>
+        <w:t xml:space="preserve">individualizado a </w:t>
+      </w:r>
+      <w:r>
+        <w:t>los padres y familiares</w:t>
+      </w:r>
+      <w:r>
+        <w:t xml:space="preserve"> a fin de</w:t>
       </w:r>
       <w:r>
         <w:t xml:space="preserve"> </w:t>
       </w:r>
       <w:r>
-        <w:t xml:space="preserve">las pobres </w:t>
-      </w:r>
-      <w:r>
-        <w:t xml:space="preserve">habilidades y </w:t>
-      </w:r>
-      <w:r>
-        <w:t xml:space="preserve">capacidades digitales </w:t>
-      </w:r>
-      <w:r>
-        <w:t xml:space="preserve">que muestran, y más </w:t>
-      </w:r>
-      <w:r>
-        <w:t xml:space="preserve">aún con la pandemia </w:t>
-      </w:r>
-      <w:r>
-        <w:t>causada por el</w:t>
-      </w:r>
-      <w:r>
-        <w:t xml:space="preserve"> SARS </w:t>
-      </w:r>
-      <w:proofErr w:type="spellStart"/>
-      <w:r>
-        <w:t>Covid</w:t>
-      </w:r>
-      <w:proofErr w:type="spellEnd"/>
-      <w:r>
-        <w:t xml:space="preserve"> </w:t>
-      </w:r>
-      <w:r>
-        <w:t>19,</w:t>
-      </w:r>
-      <w:r>
-        <w:t xml:space="preserve"> </w:t>
-      </w:r>
-      <w:r>
-        <w:t xml:space="preserve">se ha reforzado y amplificado </w:t>
-      </w:r>
-      <w:r>
-        <w:t>esta</w:t>
-      </w:r>
-      <w:r>
-        <w:t xml:space="preserve"> </w:t>
-      </w:r>
-      <w:r>
-        <w:t>desigualdad</w:t>
-      </w:r>
-      <w:r>
-        <w:t>, llegando incluso a afectar</w:t>
-      </w:r>
-      <w:r>
-        <w:t xml:space="preserve"> </w:t>
-      </w:r>
-      <w:r>
-        <w:t xml:space="preserve">a los </w:t>
-      </w:r>
-      <w:r>
-        <w:t>niveles</w:t>
-      </w:r>
-      <w:r>
-        <w:t xml:space="preserve"> </w:t>
-      </w:r>
-      <w:r>
-        <w:t>sociales, emocionales, económicos y culturales, y no sólo hacia los estudiantes, sino, a toda la familia.</w:t>
-      </w:r>
-      <w:r>
-        <w:t xml:space="preserve"> </w:t>
-      </w:r>
-      <w:r>
-        <w:t>En Rumanía</w:t>
-      </w:r>
-      <w:r>
-        <w:t>,</w:t>
-      </w:r>
-      <w:r>
-        <w:t xml:space="preserve"> </w:t>
-      </w:r>
-      <w:r>
-        <w:t xml:space="preserve">por ejemplo, </w:t>
-      </w:r>
-      <w:r>
-        <w:t>han implementado ase</w:t>
-      </w:r>
-      <w:bookmarkStart w:id="5" w:name="_GoBack"/>
-      <w:bookmarkEnd w:id="5"/>
-      <w:r>
-        <w:t>soría psicológica</w:t>
-      </w:r>
-      <w:r>
-        <w:t xml:space="preserve"> sobre COVID-19</w:t>
-      </w:r>
-      <w:r>
-        <w:t xml:space="preserve"> gratuita para maestros, padres de familia y </w:t>
-      </w:r>
-      <w:r>
-        <w:t xml:space="preserve">estudiantes y han concretado acuerdos con al menos tres compañías de telecomunicación para garantizar conectividad gratuita e ilimitada a toda la población. </w:t>
+        <w:t>apoyar</w:t>
+      </w:r>
+      <w:r>
+        <w:t xml:space="preserve"> esta acelerada y urgente emigración hacia el entorno virtual.</w:t>
       </w:r>
     </w:p>
     <w:p>
@@ -2354,7 +2307,87 @@
         <w:t>. Con el Reconocimiento Óptico de Caracteres podríamos apoyar y asesorar al padre de familia a superar la separación de conocimiento que existe entre nativos digitales (estudiantes) e inmigrantes digitales (padres de familia).</w:t>
       </w:r>
     </w:p>
-    <w:p/>
+    <w:p>
+      <w:pPr>
+        <w:ind w:left="1416"/>
+        <w:jc w:val="both"/>
+      </w:pPr>
+      <w:r>
+        <w:t xml:space="preserve">En la ciudad de Huancayo, los padres de familia del colegio </w:t>
+      </w:r>
+      <w:proofErr w:type="spellStart"/>
+      <w:r>
+        <w:t>Maria</w:t>
+      </w:r>
+      <w:proofErr w:type="spellEnd"/>
+      <w:r>
+        <w:t xml:space="preserve"> </w:t>
+      </w:r>
+      <w:proofErr w:type="spellStart"/>
+      <w:r>
+        <w:t>Reige</w:t>
+      </w:r>
+      <w:proofErr w:type="spellEnd"/>
+      <w:r>
+        <w:t xml:space="preserve"> han presentado problemas al intentar apoyar a sus hijos en l</w:t>
+      </w:r>
+      <w:r>
+        <w:t>as tareas escolares porq</w:t>
+      </w:r>
+      <w:r>
+        <w:t xml:space="preserve">ue carecían de las capacidades </w:t>
+      </w:r>
+      <w:r>
+        <w:t xml:space="preserve">y habilidades </w:t>
+      </w:r>
+      <w:r>
+        <w:t>tecnológicas relacionadas al aprendizaje virtual.</w:t>
+      </w:r>
+    </w:p>
+    <w:p>
+      <w:pPr>
+        <w:ind w:left="1416"/>
+        <w:jc w:val="both"/>
+      </w:pPr>
+      <w:r>
+        <w:lastRenderedPageBreak/>
+        <w:t>Las causas de este suceso varían, desde padres que estaban también en sus propios trabajos virtuales y que no disponían de tiempo para atender adecuadamente a sus hijos o de aquellos que ya eran muy mayores y que no lograban vincularse adecuadamente al aprendizaje virtual. Sin embargo, a fin de explicar el porqué de esta situación, podemos resumir que algunos padres simplemente no tuvieron la oportunidad de actualizarse en tecnologías de la información por el poco tiempo que dispon</w:t>
+      </w:r>
+      <w:r>
+        <w:t>ían para estudiar.</w:t>
+      </w:r>
+    </w:p>
+    <w:p>
+      <w:pPr>
+        <w:ind w:left="1416"/>
+        <w:jc w:val="both"/>
+      </w:pPr>
+      <w:r>
+        <w:t xml:space="preserve">Como consecuencias de este problema actual podemos augurar principalmente un bajo rendimiento académico por parte de los estudiantes pues se ha demostrado en diversos estudios que el involucramiento de los padres de familia impacta positivamente en el desempeño académico; o bien un panorama un tanto desolador, pues según </w:t>
+      </w:r>
+      <w:proofErr w:type="spellStart"/>
+      <w:r>
+        <w:t>Loo</w:t>
+      </w:r>
+      <w:proofErr w:type="spellEnd"/>
+      <w:r>
+        <w:t xml:space="preserve"> Córdova, esta desigualdad digital genera ansiedad en las personas mayores de 65 a 75 años.</w:t>
+      </w:r>
+    </w:p>
+    <w:p>
+      <w:pPr>
+        <w:ind w:left="1416"/>
+        <w:jc w:val="both"/>
+      </w:pPr>
+      <w:r>
+        <w:t xml:space="preserve">Como aporte a este estudio, se ha planteado la posibilidad de recurrir al Reconocimiento óptico de caracteres como una </w:t>
+      </w:r>
+      <w:r>
+        <w:t>alternativa actual, objetiva y eficaz para apoyar a los padres de familia en su labor como primeros educadores de sus hijos.</w:t>
+      </w:r>
+      <w:bookmarkStart w:id="4" w:name="_GoBack"/>
+      <w:bookmarkEnd w:id="4"/>
+    </w:p>
     <w:p>
       <w:pPr>
         <w:spacing w:line="360" w:lineRule="auto"/>
@@ -2398,7 +2431,6 @@
         <w:rPr>
           <w:szCs w:val="28"/>
         </w:rPr>
-        <w:lastRenderedPageBreak/>
         <w:t>¿La implementación de una Aplicación de Reconocimiento Óptico de Caracteres reducirá la brecha digital de los padres de familia del colegio X de Huancayo?</w:t>
       </w:r>
     </w:p>
@@ -2584,16 +2616,17 @@
           <w:szCs w:val="28"/>
         </w:rPr>
       </w:pPr>
-      <w:bookmarkStart w:id="6" w:name="_Toc526461194"/>
+      <w:bookmarkStart w:id="5" w:name="_Toc526461194"/>
       <w:r>
         <w:rPr>
           <w:b/>
           <w:sz w:val="24"/>
           <w:szCs w:val="28"/>
         </w:rPr>
+        <w:lastRenderedPageBreak/>
         <w:t>Objetivos</w:t>
       </w:r>
-      <w:bookmarkEnd w:id="6"/>
+      <w:bookmarkEnd w:id="5"/>
     </w:p>
     <w:p>
       <w:pPr>
@@ -2610,7 +2643,7 @@
           <w:szCs w:val="28"/>
         </w:rPr>
       </w:pPr>
-      <w:bookmarkStart w:id="7" w:name="_Toc526461195"/>
+      <w:bookmarkStart w:id="6" w:name="_Toc526461195"/>
       <w:r>
         <w:rPr>
           <w:b/>
@@ -2619,7 +2652,7 @@
         </w:rPr>
         <w:t>Objetivo General</w:t>
       </w:r>
-      <w:bookmarkEnd w:id="7"/>
+      <w:bookmarkEnd w:id="6"/>
     </w:p>
     <w:p>
       <w:pPr>
@@ -2656,7 +2689,7 @@
           <w:szCs w:val="28"/>
         </w:rPr>
       </w:pPr>
-      <w:bookmarkStart w:id="8" w:name="_Toc526461196"/>
+      <w:bookmarkStart w:id="7" w:name="_Toc526461196"/>
       <w:r>
         <w:rPr>
           <w:b/>
@@ -2665,7 +2698,7 @@
         </w:rPr>
         <w:t>Objetivos Específicos</w:t>
       </w:r>
-      <w:bookmarkEnd w:id="8"/>
+      <w:bookmarkEnd w:id="7"/>
     </w:p>
     <w:p>
       <w:pPr>
@@ -2763,7 +2796,6 @@
         <w:rPr>
           <w:szCs w:val="28"/>
         </w:rPr>
-        <w:lastRenderedPageBreak/>
         <w:t xml:space="preserve">Describir la brecha digital de los padres de familia del colegio X de Huancayo </w:t>
       </w:r>
       <w:r>
@@ -2810,7 +2842,7 @@
           <w:sz w:val="24"/>
         </w:rPr>
       </w:pPr>
-      <w:bookmarkStart w:id="9" w:name="_Toc526461197"/>
+      <w:bookmarkStart w:id="8" w:name="_Toc526461197"/>
       <w:r>
         <w:rPr>
           <w:b/>
@@ -2832,7 +2864,7 @@
         </w:rPr>
         <w:t xml:space="preserve"> e importancia</w:t>
       </w:r>
-      <w:bookmarkEnd w:id="9"/>
+      <w:bookmarkEnd w:id="8"/>
     </w:p>
     <w:p>
       <w:pPr>
@@ -3014,6 +3046,7 @@
           <w:sz w:val="24"/>
           <w:szCs w:val="28"/>
         </w:rPr>
+        <w:lastRenderedPageBreak/>
         <w:t>Hipótesis Específicas</w:t>
       </w:r>
     </w:p>
@@ -3072,7 +3105,7 @@
           <w:sz w:val="28"/>
         </w:rPr>
       </w:pPr>
-      <w:bookmarkStart w:id="10" w:name="_Toc526461198"/>
+      <w:bookmarkStart w:id="9" w:name="_Toc526461198"/>
       <w:r>
         <w:rPr>
           <w:b/>
@@ -3080,7 +3113,7 @@
         </w:rPr>
         <w:t>CAPÍTULO II. MARCO TEÓRICO</w:t>
       </w:r>
-      <w:bookmarkEnd w:id="10"/>
+      <w:bookmarkEnd w:id="9"/>
     </w:p>
     <w:p>
       <w:pPr>
@@ -3104,7 +3137,7 @@
           <w:sz w:val="24"/>
         </w:rPr>
       </w:pPr>
-      <w:bookmarkStart w:id="11" w:name="_Toc526461199"/>
+      <w:bookmarkStart w:id="10" w:name="_Toc526461199"/>
       <w:r>
         <w:rPr>
           <w:b/>
@@ -3112,7 +3145,7 @@
         </w:rPr>
         <w:t>Antecedentes del Problema</w:t>
       </w:r>
-      <w:bookmarkEnd w:id="11"/>
+      <w:bookmarkEnd w:id="10"/>
     </w:p>
     <w:p>
       <w:pPr>
@@ -3135,6 +3168,7 @@
           <w:id w:val="-2113738183"/>
           <w:citation/>
         </w:sdtPr>
+        <w:sdtEndPr/>
         <w:sdtContent>
           <w:r>
             <w:fldChar w:fldCharType="begin"/>
@@ -3192,6 +3226,7 @@
           <w:id w:val="-1636182362"/>
           <w:citation/>
         </w:sdtPr>
+        <w:sdtEndPr/>
         <w:sdtContent>
           <w:r>
             <w:fldChar w:fldCharType="begin"/>
@@ -3228,6 +3263,7 @@
           <w:id w:val="-1581287904"/>
           <w:citation/>
         </w:sdtPr>
+        <w:sdtEndPr/>
         <w:sdtContent>
           <w:r>
             <w:fldChar w:fldCharType="begin"/>
@@ -3290,12 +3326,13 @@
           <w:sz w:val="24"/>
         </w:rPr>
       </w:pPr>
-      <w:bookmarkStart w:id="12" w:name="_Toc526461200"/>
-      <w:r>
-        <w:rPr>
-          <w:b/>
-          <w:sz w:val="24"/>
-        </w:rPr>
+      <w:bookmarkStart w:id="11" w:name="_Toc526461200"/>
+      <w:r>
+        <w:rPr>
+          <w:b/>
+          <w:sz w:val="24"/>
+        </w:rPr>
+        <w:lastRenderedPageBreak/>
         <w:t>Bases</w:t>
       </w:r>
       <w:r>
@@ -3319,7 +3356,7 @@
         </w:rPr>
         <w:t>eóricas</w:t>
       </w:r>
-      <w:bookmarkEnd w:id="12"/>
+      <w:bookmarkEnd w:id="11"/>
     </w:p>
     <w:p>
       <w:pPr>
@@ -3372,7 +3409,7 @@
           <w:sz w:val="24"/>
         </w:rPr>
       </w:pPr>
-      <w:bookmarkStart w:id="13" w:name="_Toc526461201"/>
+      <w:bookmarkStart w:id="12" w:name="_Toc526461201"/>
       <w:r>
         <w:rPr>
           <w:b/>
@@ -3380,7 +3417,7 @@
         </w:rPr>
         <w:t>Definición de términos básicos</w:t>
       </w:r>
-      <w:bookmarkEnd w:id="13"/>
+      <w:bookmarkEnd w:id="12"/>
     </w:p>
     <w:p>
       <w:pPr>
@@ -3517,7 +3554,7 @@
           <w:sz w:val="28"/>
         </w:rPr>
       </w:pPr>
-      <w:bookmarkStart w:id="14" w:name="_Toc526461202"/>
+      <w:bookmarkStart w:id="13" w:name="_Toc526461202"/>
       <w:r>
         <w:rPr>
           <w:b/>
@@ -3532,7 +3569,7 @@
         </w:rPr>
         <w:t>RESULTADOS ESPERADOS Y METODOLOGÍA</w:t>
       </w:r>
-      <w:bookmarkEnd w:id="14"/>
+      <w:bookmarkEnd w:id="13"/>
     </w:p>
     <w:p>
       <w:pPr>
@@ -3549,7 +3586,7 @@
           <w:sz w:val="24"/>
         </w:rPr>
       </w:pPr>
-      <w:bookmarkStart w:id="15" w:name="_Toc526461203"/>
+      <w:bookmarkStart w:id="14" w:name="_Toc526461203"/>
       <w:r>
         <w:rPr>
           <w:b/>
@@ -3557,7 +3594,7 @@
         </w:rPr>
         <w:t>Resultados esperados</w:t>
       </w:r>
-      <w:bookmarkEnd w:id="15"/>
+      <w:bookmarkEnd w:id="14"/>
     </w:p>
     <w:p>
       <w:pPr>
@@ -3588,7 +3625,7 @@
           <w:sz w:val="24"/>
         </w:rPr>
       </w:pPr>
-      <w:bookmarkStart w:id="16" w:name="_Toc526461204"/>
+      <w:bookmarkStart w:id="15" w:name="_Toc526461204"/>
       <w:r>
         <w:rPr>
           <w:b/>
@@ -3596,7 +3633,7 @@
         </w:rPr>
         <w:t>Tipo de investigación</w:t>
       </w:r>
-      <w:bookmarkEnd w:id="16"/>
+      <w:bookmarkEnd w:id="15"/>
       <w:r>
         <w:rPr>
           <w:b/>
@@ -3631,7 +3668,7 @@
           <w:sz w:val="24"/>
         </w:rPr>
       </w:pPr>
-      <w:bookmarkStart w:id="17" w:name="_Toc526461205"/>
+      <w:bookmarkStart w:id="16" w:name="_Toc526461205"/>
       <w:r>
         <w:rPr>
           <w:b/>
@@ -3639,7 +3676,7 @@
         </w:rPr>
         <w:t>Metodología seleccionada</w:t>
       </w:r>
-      <w:bookmarkEnd w:id="17"/>
+      <w:bookmarkEnd w:id="16"/>
     </w:p>
     <w:p>
       <w:pPr>
@@ -3694,7 +3731,11 @@
         <w:jc w:val="both"/>
       </w:pPr>
       <w:r>
-        <w:t>Esta metodología es aplicable sólo cuando se está seguro de lo que se va a hacer y no se modificará en el tiempo, es decir, sus requerimientos están básicamente cerrados a toda inspección, modificación, corrección y/o asignación de nuevos componentes, nuevos diseños, etc. En pocas palabras, no existe incertidumbre, ya que es un proyecto controlado.</w:t>
+        <w:t xml:space="preserve">Esta metodología es aplicable sólo cuando se está seguro de lo que se va a hacer y no se modificará en el tiempo, es decir, sus requerimientos están básicamente </w:t>
+      </w:r>
+      <w:r>
+        <w:lastRenderedPageBreak/>
+        <w:t>cerrados a toda inspección, modificación, corrección y/o asignación de nuevos componentes, nuevos diseños, etc. En pocas palabras, no existe incertidumbre, ya que es un proyecto controlado.</w:t>
       </w:r>
     </w:p>
     <w:p>
@@ -3830,7 +3871,6 @@
         <w:rPr>
           <w:sz w:val="24"/>
         </w:rPr>
-        <w:lastRenderedPageBreak/>
         <w:t xml:space="preserve">Es un poco la combinación de RUP, </w:t>
       </w:r>
       <w:proofErr w:type="spellStart"/>
@@ -3900,7 +3940,7 @@
           <w:sz w:val="24"/>
         </w:rPr>
       </w:pPr>
-      <w:bookmarkStart w:id="18" w:name="_Toc526461206"/>
+      <w:bookmarkStart w:id="17" w:name="_Toc526461206"/>
       <w:r>
         <w:rPr>
           <w:b/>
@@ -3908,7 +3948,7 @@
         </w:rPr>
         <w:t>Descripción de la metodología</w:t>
       </w:r>
-      <w:bookmarkEnd w:id="18"/>
+      <w:bookmarkEnd w:id="17"/>
     </w:p>
     <w:p>
       <w:pPr>
@@ -4116,7 +4156,7 @@
           <w:sz w:val="24"/>
         </w:rPr>
         <w:sectPr>
-          <w:footerReference w:type="default" r:id="rId11"/>
+          <w:footerReference w:type="default" r:id="rId9"/>
           <w:pgSz w:w="11906" w:h="16838" w:code="9"/>
           <w:pgMar w:top="1701" w:right="1418" w:bottom="1701" w:left="1701" w:header="709" w:footer="709" w:gutter="0"/>
           <w:cols w:space="708"/>
@@ -4140,33 +4180,6 @@
     </w:sectPr>
   </w:body>
 </w:document>
-</file>
-
-<file path=word/comments.xml><?xml version="1.0" encoding="utf-8"?>
-<w:comments xmlns:wpc="http://schemas.microsoft.com/office/word/2010/wordprocessingCanvas" xmlns:cx="http://schemas.microsoft.com/office/drawing/2014/chartex" xmlns:mc="http://schemas.openxmlformats.org/markup-compatibility/2006" xmlns:o="urn:schemas-microsoft-com:office:office" xmlns:r="http://schemas.openxmlformats.org/officeDocument/2006/relationships" xmlns:m="http://schemas.openxmlformats.org/officeDocument/2006/math" xmlns:v="urn:schemas-microsoft-com:vml" xmlns:wp14="http://schemas.microsoft.com/office/word/2010/wordprocessingDrawing" xmlns:wp="http://schemas.openxmlformats.org/drawingml/2006/wordprocessingDrawing" xmlns:w10="urn:schemas-microsoft-com:office:word" xmlns:w="http://schemas.openxmlformats.org/wordprocessingml/2006/main" xmlns:w14="http://schemas.microsoft.com/office/word/2010/wordml" xmlns:w15="http://schemas.microsoft.com/office/word/2012/wordml" xmlns:w16se="http://schemas.microsoft.com/office/word/2015/wordml/symex" xmlns:wpg="http://schemas.microsoft.com/office/word/2010/wordprocessingGroup" xmlns:wpi="http://schemas.microsoft.com/office/word/2010/wordprocessingInk" xmlns:wne="http://schemas.microsoft.com/office/word/2006/wordml" xmlns:wps="http://schemas.microsoft.com/office/word/2010/wordprocessingShape" mc:Ignorable="w14 w15 w16se wp14">
-  <w:comment w:id="4" w:author="Eduardo Zenteno Ramirez" w:date="2020-12-03T13:51:00Z" w:initials="EZR">
-    <w:p>
-      <w:pPr>
-        <w:pStyle w:val="Textocomentario"/>
-      </w:pPr>
-      <w:r>
-        <w:rPr>
-          <w:rStyle w:val="Refdecomentario"/>
-        </w:rPr>
-        <w:annotationRef/>
-      </w:r>
-      <w:r>
-        <w:t>Del entorno educativo</w:t>
-      </w:r>
-    </w:p>
-  </w:comment>
-</w:comments>
-</file>
-
-<file path=word/commentsExtended.xml><?xml version="1.0" encoding="utf-8"?>
-<w15:commentsEx xmlns:wpc="http://schemas.microsoft.com/office/word/2010/wordprocessingCanvas" xmlns:cx="http://schemas.microsoft.com/office/drawing/2014/chartex" xmlns:mc="http://schemas.openxmlformats.org/markup-compatibility/2006" xmlns:o="urn:schemas-microsoft-com:office:office" xmlns:r="http://schemas.openxmlformats.org/officeDocument/2006/relationships" xmlns:m="http://schemas.openxmlformats.org/officeDocument/2006/math" xmlns:v="urn:schemas-microsoft-com:vml" xmlns:wp14="http://schemas.microsoft.com/office/word/2010/wordprocessingDrawing" xmlns:wp="http://schemas.openxmlformats.org/drawingml/2006/wordprocessingDrawing" xmlns:w10="urn:schemas-microsoft-com:office:word" xmlns:w="http://schemas.openxmlformats.org/wordprocessingml/2006/main" xmlns:w14="http://schemas.microsoft.com/office/word/2010/wordml" xmlns:w15="http://schemas.microsoft.com/office/word/2012/wordml" xmlns:w16se="http://schemas.microsoft.com/office/word/2015/wordml/symex" xmlns:wpg="http://schemas.microsoft.com/office/word/2010/wordprocessingGroup" xmlns:wpi="http://schemas.microsoft.com/office/word/2010/wordprocessingInk" xmlns:wne="http://schemas.microsoft.com/office/word/2006/wordml" xmlns:wps="http://schemas.microsoft.com/office/word/2010/wordprocessingShape" mc:Ignorable="w14 w15 w16se wp14">
-  <w15:commentEx w15:paraId="5E4F4EC4" w15:done="0"/>
-</w15:commentsEx>
 </file>
 
 <file path=word/endnotes.xml><?xml version="1.0" encoding="utf-8"?>
@@ -4204,6 +4217,7 @@
         <w:docPartUnique/>
       </w:docPartObj>
     </w:sdtPr>
+    <w:sdtEndPr/>
     <w:sdtContent>
       <w:p>
         <w:pPr>
@@ -8863,14 +8877,6 @@
   </w:num>
   <w:numIdMacAtCleanup w:val="17"/>
 </w:numbering>
-</file>
-
-<file path=word/people.xml><?xml version="1.0" encoding="utf-8"?>
-<w15:people xmlns:wpc="http://schemas.microsoft.com/office/word/2010/wordprocessingCanvas" xmlns:cx="http://schemas.microsoft.com/office/drawing/2014/chartex" xmlns:mc="http://schemas.openxmlformats.org/markup-compatibility/2006" xmlns:o="urn:schemas-microsoft-com:office:office" xmlns:r="http://schemas.openxmlformats.org/officeDocument/2006/relationships" xmlns:m="http://schemas.openxmlformats.org/officeDocument/2006/math" xmlns:v="urn:schemas-microsoft-com:vml" xmlns:wp14="http://schemas.microsoft.com/office/word/2010/wordprocessingDrawing" xmlns:wp="http://schemas.openxmlformats.org/drawingml/2006/wordprocessingDrawing" xmlns:w10="urn:schemas-microsoft-com:office:word" xmlns:w="http://schemas.openxmlformats.org/wordprocessingml/2006/main" xmlns:w14="http://schemas.microsoft.com/office/word/2010/wordml" xmlns:w15="http://schemas.microsoft.com/office/word/2012/wordml" xmlns:w16se="http://schemas.microsoft.com/office/word/2015/wordml/symex" xmlns:wpg="http://schemas.microsoft.com/office/word/2010/wordprocessingGroup" xmlns:wpi="http://schemas.microsoft.com/office/word/2010/wordprocessingInk" xmlns:wne="http://schemas.microsoft.com/office/word/2006/wordml" xmlns:wps="http://schemas.microsoft.com/office/word/2010/wordprocessingShape" mc:Ignorable="w14 w15 w16se wp14">
-  <w15:person w15:author="Eduardo Zenteno Ramirez">
-    <w15:presenceInfo w15:providerId="Windows Live" w15:userId="ae04a68b13736f6c"/>
-  </w15:person>
-</w15:people>
 </file>
 
 <file path=word/styles.xml><?xml version="1.0" encoding="utf-8"?>
@@ -9960,7 +9966,7 @@
 </file>
 
 <file path=customXml/itemProps1.xml><?xml version="1.0" encoding="utf-8"?>
-<ds:datastoreItem xmlns:ds="http://schemas.openxmlformats.org/officeDocument/2006/customXml" ds:itemID="{F3E61626-DC9E-4E04-BC69-850C7C9C882B}">
+<ds:datastoreItem xmlns:ds="http://schemas.openxmlformats.org/officeDocument/2006/customXml" ds:itemID="{A80CEA99-294C-49E4-A57E-5939D64F0206}">
   <ds:schemaRefs>
     <ds:schemaRef ds:uri="http://schemas.openxmlformats.org/officeDocument/2006/bibliography"/>
   </ds:schemaRefs>

</xml_diff>

<commit_message>
Primera corrección de Tesis On Line
</commit_message>
<xml_diff>
--- a/Proyecto de Tesis.docx
+++ b/Proyecto de Tesis.docx
@@ -2103,11 +2103,18 @@
         <w:ind w:left="1416"/>
         <w:jc w:val="both"/>
       </w:pPr>
+      <w:bookmarkStart w:id="4" w:name="_GoBack"/>
       <w:r>
         <w:t>E</w:t>
       </w:r>
       <w:r>
-        <w:t xml:space="preserve">n el mundo actual a raíz de la crisis causada por </w:t>
+        <w:t xml:space="preserve">n el mundo actual a raíz de la crisis </w:t>
+      </w:r>
+      <w:r>
+        <w:t xml:space="preserve">sanitaria </w:t>
+      </w:r>
+      <w:r>
+        <w:t xml:space="preserve">causada por </w:t>
       </w:r>
       <w:r>
         <w:t>COVID</w:t>
@@ -2146,13 +2153,73 @@
         <w:t xml:space="preserve"> interrupciones debido a que no todos los estudiantes poseen las mismas oportunidades recursos y habilidades tecnológicas para un desenvolvimiento continuo en el entorno remoto o</w:t>
       </w:r>
       <w:r>
-        <w:t xml:space="preserve"> virtual. Sin embargo, y a pesar de las dificultades que </w:t>
-      </w:r>
-      <w:r>
-        <w:t xml:space="preserve">se </w:t>
-      </w:r>
-      <w:r>
-        <w:t xml:space="preserve">puedan presentar, los estudiantes están mucho más </w:t>
+        <w:t xml:space="preserve"> virtual.</w:t>
+      </w:r>
+      <w:r>
+        <w:t xml:space="preserve"> </w:t>
+      </w:r>
+      <w:commentRangeStart w:id="5"/>
+      <w:r>
+        <w:t>(</w:t>
+      </w:r>
+      <w:proofErr w:type="spellStart"/>
+      <w:r>
+        <w:t>Cedefop</w:t>
+      </w:r>
+      <w:proofErr w:type="spellEnd"/>
+      <w:r>
+        <w:t>, 2020</w:t>
+      </w:r>
+      <w:r>
+        <w:t xml:space="preserve">; </w:t>
+      </w:r>
+      <w:commentRangeEnd w:id="5"/>
+      <w:r>
+        <w:rPr>
+          <w:rStyle w:val="Refdecomentario"/>
+        </w:rPr>
+        <w:commentReference w:id="5"/>
+      </w:r>
+      <w:commentRangeStart w:id="6"/>
+      <w:proofErr w:type="spellStart"/>
+      <w:r>
+        <w:t>Asuar</w:t>
+      </w:r>
+      <w:proofErr w:type="spellEnd"/>
+      <w:r>
+        <w:t>, 2020</w:t>
+      </w:r>
+      <w:commentRangeEnd w:id="6"/>
+      <w:r>
+        <w:rPr>
+          <w:rStyle w:val="Refdecomentario"/>
+        </w:rPr>
+        <w:commentReference w:id="6"/>
+      </w:r>
+      <w:r>
+        <w:t xml:space="preserve">; </w:t>
+      </w:r>
+      <w:commentRangeStart w:id="7"/>
+      <w:proofErr w:type="spellStart"/>
+      <w:r>
+        <w:t>Nogueria</w:t>
+      </w:r>
+      <w:proofErr w:type="spellEnd"/>
+      <w:r>
+        <w:t>, 2020</w:t>
+      </w:r>
+      <w:commentRangeEnd w:id="7"/>
+      <w:r>
+        <w:rPr>
+          <w:rStyle w:val="Refdecomentario"/>
+        </w:rPr>
+        <w:commentReference w:id="7"/>
+      </w:r>
+      <w:r>
+        <w:t>)</w:t>
+      </w:r>
+      <w:r>
+        <w:t xml:space="preserve"> Sin embargo, los estudiantes están mucho más </w:t>
       </w:r>
       <w:r>
         <w:t>avanzados tecnológica e informáticamente</w:t>
@@ -2210,6 +2277,37 @@
       </w:r>
       <w:r>
         <w:t xml:space="preserve"> esta acelerada y urgente emigración hacia el entorno virtual.</w:t>
+      </w:r>
+      <w:r>
+        <w:t xml:space="preserve"> (</w:t>
+      </w:r>
+      <w:commentRangeStart w:id="8"/>
+      <w:r>
+        <w:t>Echevarría, 2020</w:t>
+      </w:r>
+      <w:commentRangeEnd w:id="8"/>
+      <w:r>
+        <w:rPr>
+          <w:rStyle w:val="Refdecomentario"/>
+        </w:rPr>
+        <w:commentReference w:id="8"/>
+      </w:r>
+      <w:r>
+        <w:t xml:space="preserve">; </w:t>
+      </w:r>
+      <w:commentRangeStart w:id="9"/>
+      <w:r>
+        <w:t>Girona, 2020</w:t>
+      </w:r>
+      <w:commentRangeEnd w:id="9"/>
+      <w:r>
+        <w:rPr>
+          <w:rStyle w:val="Refdecomentario"/>
+        </w:rPr>
+        <w:commentReference w:id="9"/>
+      </w:r>
+      <w:r>
+        <w:t>)</w:t>
       </w:r>
     </w:p>
     <w:p>
@@ -2242,19 +2340,30 @@
         <w:t xml:space="preserve"> (38%)</w:t>
       </w:r>
       <w:r>
-        <w:t xml:space="preserve"> limitan el aprendizaje.  En Uruguay, el 82% de los estudiantes cuentan con una computadora en el hogar, igual que </w:t>
-      </w:r>
-      <w:r>
-        <w:t xml:space="preserve">en el país de </w:t>
-      </w:r>
-      <w:r>
-        <w:t>Chille. Por su parte, México y República Dominicana cuentan con 10 y 13% respectivamente en el acceso a computadoras en zonas más vulnerables.</w:t>
-      </w:r>
-      <w:r>
-        <w:t xml:space="preserve"> En Brasil, Colombia, Costa Rica y República Dominicana las diferencias en el involucramiento de los padres de familia en las tareas y asignaciones escolares de acuerdo a su estatus socioeconómico superan los 10 puntos porcentuales. (Br 38% Favorecidos, 25% Vulnerables; Co 68%, 42%; Cr 51%, 35%; Do 47%, 32%)</w:t>
-      </w:r>
-      <w:r>
-        <w:t xml:space="preserve">. La implementación de </w:t>
+        <w:t xml:space="preserve"> limitan el aprendizaje</w:t>
+      </w:r>
+      <w:r>
+        <w:t xml:space="preserve">. </w:t>
+      </w:r>
+      <w:commentRangeStart w:id="10"/>
+      <w:r>
+        <w:t>(</w:t>
+      </w:r>
+      <w:r>
+        <w:t xml:space="preserve">PISA, </w:t>
+      </w:r>
+      <w:r>
+        <w:t xml:space="preserve">OCDE, 2018). </w:t>
+      </w:r>
+      <w:commentRangeEnd w:id="10"/>
+      <w:r>
+        <w:rPr>
+          <w:rStyle w:val="Refdecomentario"/>
+        </w:rPr>
+        <w:commentReference w:id="10"/>
+      </w:r>
+      <w:r>
+        <w:t xml:space="preserve">La implementación de </w:t>
       </w:r>
       <w:proofErr w:type="spellStart"/>
       <w:r>
@@ -2265,7 +2374,42 @@
         <w:t xml:space="preserve"> en las escuelas </w:t>
       </w:r>
       <w:r>
-        <w:t xml:space="preserve">se ve limitada por la pobre capacidad de los docentes y directores en agenciar estos recursos en las clases virtuales para apoyar a los estudiantes y a sus padres, pues aplicaciones de identificación automática como el Reconocimiento de Voz y el Reconocimiento Óptico de Caracteres pueden ser útiles y adecuados para </w:t>
+        <w:t>se ve limitada por la pobre capacidad de los docentes y directores en agenciar estos recursos en las clases virtuales para apoyar a los estudiantes y a sus padres</w:t>
+      </w:r>
+      <w:r>
+        <w:t xml:space="preserve"> (54%) </w:t>
+      </w:r>
+      <w:commentRangeStart w:id="11"/>
+      <w:r>
+        <w:t xml:space="preserve">(PISA, OCDE, 2018). </w:t>
+      </w:r>
+      <w:commentRangeEnd w:id="11"/>
+      <w:r>
+        <w:rPr>
+          <w:rStyle w:val="Refdecomentario"/>
+        </w:rPr>
+        <w:commentReference w:id="11"/>
+      </w:r>
+      <w:r>
+        <w:t xml:space="preserve">pues </w:t>
+      </w:r>
+      <w:r>
+        <w:t>tecnologías</w:t>
+      </w:r>
+      <w:r>
+        <w:t xml:space="preserve"> </w:t>
+      </w:r>
+      <w:r>
+        <w:t>como el</w:t>
+      </w:r>
+      <w:r>
+        <w:t xml:space="preserve"> Reconocimiento Óptico de Caracteres pueden ser adecuados </w:t>
+      </w:r>
+      <w:r>
+        <w:t xml:space="preserve">y útiles </w:t>
+      </w:r>
+      <w:r>
+        <w:t xml:space="preserve">para </w:t>
       </w:r>
       <w:r>
         <w:t>mitigar</w:t>
@@ -2289,22 +2433,91 @@
         <w:t xml:space="preserve">En Perú, </w:t>
       </w:r>
       <w:r>
-        <w:t xml:space="preserve">el acceso a computadoras por parte de los estudiantes más favorecidos es hasta 14 veces superior que los que sufren de contextos más vulnerables (7%). Las escuelas también sufren brechas. Menos del 20% tienen velocidad y ancho de banda de internet suficientes y </w:t>
-      </w:r>
-      <w:r>
-        <w:t>las habilidades técnicas y pedagógicas de los docentes para integrar dispositivos digitales en la instrucción es del 54%</w:t>
-      </w:r>
-      <w:r>
-        <w:t xml:space="preserve">. </w:t>
-      </w:r>
-      <w:r>
-        <w:t xml:space="preserve">(PISA 2018). </w:t>
-      </w:r>
-      <w:r>
-        <w:t>Por su parte, el nivel educativo de los padres es fundamental para acompañar al estudiante en su aprendizaje mientras que las escuelas continúen cerradas</w:t>
-      </w:r>
-      <w:r>
-        <w:t>. Con el Reconocimiento Óptico de Caracteres podríamos apoyar y asesorar al padre de familia a superar la separación de conocimiento que existe entre nativos digitales (estudiantes) e inmigrantes digitales (padres de familia).</w:t>
+        <w:t xml:space="preserve">el acceso a computadoras por parte de los estudiantes más favorecidos es hasta 14 veces superior </w:t>
+      </w:r>
+      <w:r>
+        <w:t>de aquellos</w:t>
+      </w:r>
+      <w:r>
+        <w:t xml:space="preserve"> </w:t>
+      </w:r>
+      <w:r>
+        <w:t>que viven en contextos más vulnerables (7%)</w:t>
+      </w:r>
+      <w:r>
+        <w:t xml:space="preserve"> </w:t>
+      </w:r>
+      <w:commentRangeStart w:id="12"/>
+      <w:r>
+        <w:t>(PISA, OCDE, 2018)</w:t>
+      </w:r>
+      <w:commentRangeEnd w:id="12"/>
+      <w:r>
+        <w:rPr>
+          <w:rStyle w:val="Refdecomentario"/>
+        </w:rPr>
+        <w:commentReference w:id="12"/>
+      </w:r>
+      <w:r>
+        <w:t xml:space="preserve"> y</w:t>
+      </w:r>
+      <w:r>
+        <w:t xml:space="preserve"> </w:t>
+      </w:r>
+      <w:r>
+        <w:t>m</w:t>
+      </w:r>
+      <w:r>
+        <w:t xml:space="preserve">enos del 20% </w:t>
+      </w:r>
+      <w:r>
+        <w:t xml:space="preserve">de estas escuelas </w:t>
+      </w:r>
+      <w:r>
+        <w:t xml:space="preserve">tienen velocidad </w:t>
+      </w:r>
+      <w:r>
+        <w:t xml:space="preserve">y </w:t>
+      </w:r>
+      <w:r>
+        <w:t>ancho de banda de internet suficientes</w:t>
+      </w:r>
+      <w:r>
+        <w:t xml:space="preserve"> (</w:t>
+      </w:r>
+      <w:commentRangeStart w:id="13"/>
+      <w:r>
+        <w:t>PISA, OCDE, 2018).</w:t>
+      </w:r>
+      <w:r>
+        <w:t xml:space="preserve"> </w:t>
+      </w:r>
+      <w:commentRangeEnd w:id="13"/>
+      <w:r>
+        <w:rPr>
+          <w:rStyle w:val="Refdecomentario"/>
+        </w:rPr>
+        <w:commentReference w:id="13"/>
+      </w:r>
+      <w:r>
+        <w:t>Con el Reconocimiento Óptico de Caracteres podríamos apoyar y asesorar al padre de familia a superar la separación de conocimiento que existe entre nativos digitales (estudiantes) e inmigrante</w:t>
+      </w:r>
+      <w:r>
+        <w:t>s digitales (padres de familia), pues el acompañamiento e involucramiento en el estudiante depende mucho de la formación académica del padre de familia</w:t>
+      </w:r>
+      <w:r>
+        <w:t xml:space="preserve"> </w:t>
+      </w:r>
+      <w:commentRangeStart w:id="14"/>
+      <w:r>
+        <w:t xml:space="preserve">(BID, 2020). </w:t>
+      </w:r>
+      <w:commentRangeEnd w:id="14"/>
+      <w:r>
+        <w:rPr>
+          <w:rStyle w:val="Refdecomentario"/>
+        </w:rPr>
+        <w:commentReference w:id="14"/>
       </w:r>
     </w:p>
     <w:p>
@@ -2350,8 +2563,27 @@
         <w:jc w:val="both"/>
       </w:pPr>
       <w:r>
-        <w:lastRenderedPageBreak/>
-        <w:t>Las causas de este suceso varían, desde padres que estaban también en sus propios trabajos virtuales y que no disponían de tiempo para atender adecuadamente a sus hijos o de aquellos que ya eran muy mayores y que no lograban vincularse adecuadamente al aprendizaje virtual. Sin embargo, a fin de explicar el porqué de esta situación, podemos resumir que algunos padres simplemente no tuvieron la oportunidad de actualizarse en tecnologías de la información por el poco tiempo que dispon</w:t>
+        <w:t>Las causas de este suceso varían, desde padres que estaban también en sus propios trabajos virtuales y que no disponían de tiempo para atender adecuadamente a sus hijos o de aquellos que ya eran muy mayores y que no lograban vincularse adecuadamente al aprendizaje virtual.</w:t>
+      </w:r>
+      <w:r>
+        <w:t xml:space="preserve"> </w:t>
+      </w:r>
+      <w:commentRangeStart w:id="15"/>
+      <w:r>
+        <w:t>(Muñoz, 2020).</w:t>
+      </w:r>
+      <w:r>
+        <w:t xml:space="preserve"> </w:t>
+      </w:r>
+      <w:commentRangeEnd w:id="15"/>
+      <w:r>
+        <w:rPr>
+          <w:rStyle w:val="Refdecomentario"/>
+        </w:rPr>
+        <w:commentReference w:id="15"/>
+      </w:r>
+      <w:r>
+        <w:t>Sin embargo, a fin de explicar el porqué de esta situación, podemos resumir que algunos padres simplemente no tuvieron la oportunidad de actualizarse en tecnologías de la información por el poco tiempo que dispon</w:t>
       </w:r>
       <w:r>
         <w:t>ían para estudiar.</w:t>
@@ -2363,15 +2595,76 @@
         <w:jc w:val="both"/>
       </w:pPr>
       <w:r>
-        <w:t xml:space="preserve">Como consecuencias de este problema actual podemos augurar principalmente un bajo rendimiento académico por parte de los estudiantes pues se ha demostrado en diversos estudios que el involucramiento de los padres de familia impacta positivamente en el desempeño académico; o bien un panorama un tanto desolador, pues según </w:t>
+        <w:lastRenderedPageBreak/>
+        <w:t>Como consecuencias de este problema actual podemos augurar principalmente un bajo rendimiento académico por parte de los estudiantes pues se ha demostrado en diversos estudios que el involucramiento de los padres de familia impacta positivamente en el desempeño académico</w:t>
+      </w:r>
+      <w:r>
+        <w:t xml:space="preserve"> </w:t>
+      </w:r>
+      <w:commentRangeStart w:id="16"/>
+      <w:r>
+        <w:t>(</w:t>
       </w:r>
       <w:proofErr w:type="spellStart"/>
       <w:r>
+        <w:t>Gubbins</w:t>
+      </w:r>
+      <w:proofErr w:type="spellEnd"/>
+      <w:r>
+        <w:t xml:space="preserve"> e Ibarra, 2016</w:t>
+      </w:r>
+      <w:commentRangeEnd w:id="16"/>
+      <w:r>
+        <w:rPr>
+          <w:rStyle w:val="Refdecomentario"/>
+        </w:rPr>
+        <w:commentReference w:id="16"/>
+      </w:r>
+      <w:r>
+        <w:t>; Muñoz 2020</w:t>
+      </w:r>
+      <w:r>
+        <w:t>)</w:t>
+      </w:r>
+      <w:r>
+        <w:t xml:space="preserve"> </w:t>
+      </w:r>
+      <w:r>
+        <w:t xml:space="preserve">o bien un panorama un tanto desolador, pues según </w:t>
+      </w:r>
+      <w:proofErr w:type="spellStart"/>
+      <w:r>
         <w:t>Loo</w:t>
       </w:r>
       <w:proofErr w:type="spellEnd"/>
       <w:r>
-        <w:t xml:space="preserve"> Córdova, esta desigualdad digital genera ansiedad en las personas mayores de 65 a 75 años.</w:t>
+        <w:t xml:space="preserve"> Córdova, esta desigualdad digital genera </w:t>
+      </w:r>
+      <w:r>
+        <w:t xml:space="preserve">frustración, estrés y si no es prontamente atendido, convertirse en una enfermedad mental como la </w:t>
+      </w:r>
+      <w:r>
+        <w:t xml:space="preserve">ansiedad </w:t>
+      </w:r>
+      <w:r>
+        <w:t>o la depresi</w:t>
+      </w:r>
+      <w:r>
+        <w:t>ón, sobre todo en adultos mayores de 65 a 75 años. (</w:t>
+      </w:r>
+      <w:commentRangeStart w:id="17"/>
+      <w:r>
+        <w:t>2020</w:t>
+      </w:r>
+      <w:commentRangeEnd w:id="17"/>
+      <w:r>
+        <w:rPr>
+          <w:rStyle w:val="Refdecomentario"/>
+        </w:rPr>
+        <w:commentReference w:id="17"/>
+      </w:r>
+      <w:r>
+        <w:t>).</w:t>
       </w:r>
     </w:p>
     <w:p>
@@ -2380,14 +2673,25 @@
         <w:jc w:val="both"/>
       </w:pPr>
       <w:r>
-        <w:t xml:space="preserve">Como aporte a este estudio, se ha planteado la posibilidad de recurrir al Reconocimiento óptico de caracteres como una </w:t>
+        <w:t>Como aporte a este estudio, se ha planteado la posibilidad</w:t>
+      </w:r>
+      <w:r>
+        <w:t xml:space="preserve"> de recurrir al Reconocimiento Ó</w:t>
+      </w:r>
+      <w:r>
+        <w:t xml:space="preserve">ptico de </w:t>
+      </w:r>
+      <w:r>
+        <w:t>C</w:t>
+      </w:r>
+      <w:r>
+        <w:t xml:space="preserve">aracteres como una </w:t>
       </w:r>
       <w:r>
         <w:t>alternativa actual, objetiva y eficaz para apoyar a los padres de familia en su labor como primeros educadores de sus hijos.</w:t>
       </w:r>
-      <w:bookmarkStart w:id="4" w:name="_GoBack"/>
-      <w:bookmarkEnd w:id="4"/>
-    </w:p>
+    </w:p>
+    <w:bookmarkEnd w:id="4"/>
     <w:p>
       <w:pPr>
         <w:spacing w:line="360" w:lineRule="auto"/>
@@ -2616,17 +2920,16 @@
           <w:szCs w:val="28"/>
         </w:rPr>
       </w:pPr>
-      <w:bookmarkStart w:id="5" w:name="_Toc526461194"/>
+      <w:bookmarkStart w:id="18" w:name="_Toc526461194"/>
       <w:r>
         <w:rPr>
           <w:b/>
           <w:sz w:val="24"/>
           <w:szCs w:val="28"/>
         </w:rPr>
-        <w:lastRenderedPageBreak/>
         <w:t>Objetivos</w:t>
       </w:r>
-      <w:bookmarkEnd w:id="5"/>
+      <w:bookmarkEnd w:id="18"/>
     </w:p>
     <w:p>
       <w:pPr>
@@ -2643,7 +2946,7 @@
           <w:szCs w:val="28"/>
         </w:rPr>
       </w:pPr>
-      <w:bookmarkStart w:id="6" w:name="_Toc526461195"/>
+      <w:bookmarkStart w:id="19" w:name="_Toc526461195"/>
       <w:r>
         <w:rPr>
           <w:b/>
@@ -2652,7 +2955,7 @@
         </w:rPr>
         <w:t>Objetivo General</w:t>
       </w:r>
-      <w:bookmarkEnd w:id="6"/>
+      <w:bookmarkEnd w:id="19"/>
     </w:p>
     <w:p>
       <w:pPr>
@@ -2671,6 +2974,7 @@
         <w:rPr>
           <w:szCs w:val="28"/>
         </w:rPr>
+        <w:lastRenderedPageBreak/>
         <w:t xml:space="preserve">Implementar un Aplicativo de Reconocimiento Óptico de Caracteres para reducir la brecha digital de los padres de familia del colegio X de Huancayo. </w:t>
       </w:r>
     </w:p>
@@ -2689,7 +2993,7 @@
           <w:szCs w:val="28"/>
         </w:rPr>
       </w:pPr>
-      <w:bookmarkStart w:id="7" w:name="_Toc526461196"/>
+      <w:bookmarkStart w:id="20" w:name="_Toc526461196"/>
       <w:r>
         <w:rPr>
           <w:b/>
@@ -2698,7 +3002,7 @@
         </w:rPr>
         <w:t>Objetivos Específicos</w:t>
       </w:r>
-      <w:bookmarkEnd w:id="7"/>
+      <w:bookmarkEnd w:id="20"/>
     </w:p>
     <w:p>
       <w:pPr>
@@ -2842,7 +3146,7 @@
           <w:sz w:val="24"/>
         </w:rPr>
       </w:pPr>
-      <w:bookmarkStart w:id="8" w:name="_Toc526461197"/>
+      <w:bookmarkStart w:id="21" w:name="_Toc526461197"/>
       <w:r>
         <w:rPr>
           <w:b/>
@@ -2864,7 +3168,7 @@
         </w:rPr>
         <w:t xml:space="preserve"> e importancia</w:t>
       </w:r>
-      <w:bookmarkEnd w:id="8"/>
+      <w:bookmarkEnd w:id="21"/>
     </w:p>
     <w:p>
       <w:pPr>
@@ -3046,7 +3350,6 @@
           <w:sz w:val="24"/>
           <w:szCs w:val="28"/>
         </w:rPr>
-        <w:lastRenderedPageBreak/>
         <w:t>Hipótesis Específicas</w:t>
       </w:r>
     </w:p>
@@ -3061,6 +3364,7 @@
         <w:jc w:val="both"/>
       </w:pPr>
       <w:r>
+        <w:lastRenderedPageBreak/>
         <w:t>La implementación de un aplicativo de Reconocimiento Óptico de Caracteres reducirá la brecha digital de los padres de familia del colegio X de Huancayo en la primera etapa.</w:t>
       </w:r>
     </w:p>
@@ -3105,7 +3409,7 @@
           <w:sz w:val="28"/>
         </w:rPr>
       </w:pPr>
-      <w:bookmarkStart w:id="9" w:name="_Toc526461198"/>
+      <w:bookmarkStart w:id="22" w:name="_Toc526461198"/>
       <w:r>
         <w:rPr>
           <w:b/>
@@ -3113,7 +3417,7 @@
         </w:rPr>
         <w:t>CAPÍTULO II. MARCO TEÓRICO</w:t>
       </w:r>
-      <w:bookmarkEnd w:id="9"/>
+      <w:bookmarkEnd w:id="22"/>
     </w:p>
     <w:p>
       <w:pPr>
@@ -3137,7 +3441,7 @@
           <w:sz w:val="24"/>
         </w:rPr>
       </w:pPr>
-      <w:bookmarkStart w:id="10" w:name="_Toc526461199"/>
+      <w:bookmarkStart w:id="23" w:name="_Toc526461199"/>
       <w:r>
         <w:rPr>
           <w:b/>
@@ -3145,7 +3449,7 @@
         </w:rPr>
         <w:t>Antecedentes del Problema</w:t>
       </w:r>
-      <w:bookmarkEnd w:id="10"/>
+      <w:bookmarkEnd w:id="23"/>
     </w:p>
     <w:p>
       <w:pPr>
@@ -3326,7 +3630,7 @@
           <w:sz w:val="24"/>
         </w:rPr>
       </w:pPr>
-      <w:bookmarkStart w:id="11" w:name="_Toc526461200"/>
+      <w:bookmarkStart w:id="24" w:name="_Toc526461200"/>
       <w:r>
         <w:rPr>
           <w:b/>
@@ -3356,7 +3660,7 @@
         </w:rPr>
         <w:t>eóricas</w:t>
       </w:r>
-      <w:bookmarkEnd w:id="11"/>
+      <w:bookmarkEnd w:id="24"/>
     </w:p>
     <w:p>
       <w:pPr>
@@ -3409,7 +3713,7 @@
           <w:sz w:val="24"/>
         </w:rPr>
       </w:pPr>
-      <w:bookmarkStart w:id="12" w:name="_Toc526461201"/>
+      <w:bookmarkStart w:id="25" w:name="_Toc526461201"/>
       <w:r>
         <w:rPr>
           <w:b/>
@@ -3417,7 +3721,7 @@
         </w:rPr>
         <w:t>Definición de términos básicos</w:t>
       </w:r>
-      <w:bookmarkEnd w:id="12"/>
+      <w:bookmarkEnd w:id="25"/>
     </w:p>
     <w:p>
       <w:pPr>
@@ -3554,7 +3858,7 @@
           <w:sz w:val="28"/>
         </w:rPr>
       </w:pPr>
-      <w:bookmarkStart w:id="13" w:name="_Toc526461202"/>
+      <w:bookmarkStart w:id="26" w:name="_Toc526461202"/>
       <w:r>
         <w:rPr>
           <w:b/>
@@ -3569,7 +3873,7 @@
         </w:rPr>
         <w:t>RESULTADOS ESPERADOS Y METODOLOGÍA</w:t>
       </w:r>
-      <w:bookmarkEnd w:id="13"/>
+      <w:bookmarkEnd w:id="26"/>
     </w:p>
     <w:p>
       <w:pPr>
@@ -3586,7 +3890,7 @@
           <w:sz w:val="24"/>
         </w:rPr>
       </w:pPr>
-      <w:bookmarkStart w:id="14" w:name="_Toc526461203"/>
+      <w:bookmarkStart w:id="27" w:name="_Toc526461203"/>
       <w:r>
         <w:rPr>
           <w:b/>
@@ -3594,7 +3898,7 @@
         </w:rPr>
         <w:t>Resultados esperados</w:t>
       </w:r>
-      <w:bookmarkEnd w:id="14"/>
+      <w:bookmarkEnd w:id="27"/>
     </w:p>
     <w:p>
       <w:pPr>
@@ -3625,7 +3929,7 @@
           <w:sz w:val="24"/>
         </w:rPr>
       </w:pPr>
-      <w:bookmarkStart w:id="15" w:name="_Toc526461204"/>
+      <w:bookmarkStart w:id="28" w:name="_Toc526461204"/>
       <w:r>
         <w:rPr>
           <w:b/>
@@ -3633,7 +3937,7 @@
         </w:rPr>
         <w:t>Tipo de investigación</w:t>
       </w:r>
-      <w:bookmarkEnd w:id="15"/>
+      <w:bookmarkEnd w:id="28"/>
       <w:r>
         <w:rPr>
           <w:b/>
@@ -3668,7 +3972,7 @@
           <w:sz w:val="24"/>
         </w:rPr>
       </w:pPr>
-      <w:bookmarkStart w:id="16" w:name="_Toc526461205"/>
+      <w:bookmarkStart w:id="29" w:name="_Toc526461205"/>
       <w:r>
         <w:rPr>
           <w:b/>
@@ -3676,7 +3980,7 @@
         </w:rPr>
         <w:t>Metodología seleccionada</w:t>
       </w:r>
-      <w:bookmarkEnd w:id="16"/>
+      <w:bookmarkEnd w:id="29"/>
     </w:p>
     <w:p>
       <w:pPr>
@@ -3940,7 +4244,7 @@
           <w:sz w:val="24"/>
         </w:rPr>
       </w:pPr>
-      <w:bookmarkStart w:id="17" w:name="_Toc526461206"/>
+      <w:bookmarkStart w:id="30" w:name="_Toc526461206"/>
       <w:r>
         <w:rPr>
           <w:b/>
@@ -3948,7 +4252,7 @@
         </w:rPr>
         <w:t>Descripción de la metodología</w:t>
       </w:r>
-      <w:bookmarkEnd w:id="17"/>
+      <w:bookmarkEnd w:id="30"/>
     </w:p>
     <w:p>
       <w:pPr>
@@ -4156,7 +4460,7 @@
           <w:sz w:val="24"/>
         </w:rPr>
         <w:sectPr>
-          <w:footerReference w:type="default" r:id="rId9"/>
+          <w:footerReference w:type="default" r:id="rId11"/>
           <w:pgSz w:w="11906" w:h="16838" w:code="9"/>
           <w:pgMar w:top="1701" w:right="1418" w:bottom="1701" w:left="1701" w:header="709" w:footer="709" w:gutter="0"/>
           <w:cols w:space="708"/>
@@ -4180,6 +4484,1394 @@
     </w:sectPr>
   </w:body>
 </w:document>
+</file>
+
+<file path=word/comments.xml><?xml version="1.0" encoding="utf-8"?>
+<w:comments xmlns:wpc="http://schemas.microsoft.com/office/word/2010/wordprocessingCanvas" xmlns:cx="http://schemas.microsoft.com/office/drawing/2014/chartex" xmlns:mc="http://schemas.openxmlformats.org/markup-compatibility/2006" xmlns:o="urn:schemas-microsoft-com:office:office" xmlns:r="http://schemas.openxmlformats.org/officeDocument/2006/relationships" xmlns:m="http://schemas.openxmlformats.org/officeDocument/2006/math" xmlns:v="urn:schemas-microsoft-com:vml" xmlns:wp14="http://schemas.microsoft.com/office/word/2010/wordprocessingDrawing" xmlns:wp="http://schemas.openxmlformats.org/drawingml/2006/wordprocessingDrawing" xmlns:w10="urn:schemas-microsoft-com:office:word" xmlns:w="http://schemas.openxmlformats.org/wordprocessingml/2006/main" xmlns:w14="http://schemas.microsoft.com/office/word/2010/wordml" xmlns:w15="http://schemas.microsoft.com/office/word/2012/wordml" xmlns:w16se="http://schemas.microsoft.com/office/word/2015/wordml/symex" xmlns:wpg="http://schemas.microsoft.com/office/word/2010/wordprocessingGroup" xmlns:wpi="http://schemas.microsoft.com/office/word/2010/wordprocessingInk" xmlns:wne="http://schemas.microsoft.com/office/word/2006/wordml" xmlns:wps="http://schemas.microsoft.com/office/word/2010/wordprocessingShape" mc:Ignorable="w14 w15 w16se wp14">
+  <w:comment w:id="5" w:author="Eduardo Zenteno Ramirez" w:date="2020-12-15T14:55:00Z" w:initials="EZR">
+    <w:p>
+      <w:pPr>
+        <w:pStyle w:val="Textocomentario"/>
+        <w:rPr>
+          <w:sz w:val="22"/>
+          <w:szCs w:val="22"/>
+        </w:rPr>
+      </w:pPr>
+      <w:r>
+        <w:rPr>
+          <w:rStyle w:val="Refdecomentario"/>
+        </w:rPr>
+        <w:annotationRef/>
+      </w:r>
+      <w:r>
+        <w:rPr>
+          <w:sz w:val="22"/>
+          <w:szCs w:val="22"/>
+        </w:rPr>
+        <w:t>Dada la actual crisis mundial causada por COVID-19 y el cierre de las escuelas, la continuidad del aprendizaje solo puede garantizarse gracias a las habilidades digitales, flexibilidad y creatividad del personal docente y formador para desarrollar y utilizar soluciones creativas con recursos en línea. Lamentablemente, no todo el personal docente y formador de FP está igualmente preparado.</w:t>
+      </w:r>
+    </w:p>
+    <w:p>
+      <w:pPr>
+        <w:pStyle w:val="Textocomentario"/>
+      </w:pPr>
+      <w:proofErr w:type="spellStart"/>
+      <w:r>
+        <w:rPr>
+          <w:sz w:val="22"/>
+          <w:szCs w:val="22"/>
+        </w:rPr>
+        <w:t>Pagina</w:t>
+      </w:r>
+      <w:proofErr w:type="spellEnd"/>
+      <w:r>
+        <w:rPr>
+          <w:sz w:val="22"/>
+          <w:szCs w:val="22"/>
+        </w:rPr>
+        <w:t xml:space="preserve"> 2</w:t>
+      </w:r>
+    </w:p>
+  </w:comment>
+  <w:comment w:id="6" w:author="Eduardo Zenteno Ramirez" w:date="2020-12-15T14:56:00Z" w:initials="EZR">
+    <w:p>
+      <w:pPr>
+        <w:pStyle w:val="Textocomentario"/>
+      </w:pPr>
+      <w:r>
+        <w:rPr>
+          <w:rStyle w:val="Refdecomentario"/>
+        </w:rPr>
+        <w:annotationRef/>
+      </w:r>
+      <w:r>
+        <w:rPr>
+          <w:color w:val="000000"/>
+          <w:sz w:val="26"/>
+          <w:szCs w:val="26"/>
+          <w:shd w:val="clear" w:color="auto" w:fill="FFFFFF"/>
+        </w:rPr>
+        <w:t>Hay familias que no tienen ordenadores en casa. Otras que tienen que compartirlo entre todas las personas del hogar. Y otras que ni siquiera tienen internet. Un problema que se puede acentuar con </w:t>
+      </w:r>
+      <w:hyperlink r:id="rId1" w:tgtFrame="_blank" w:tooltip="Lo que necesitas saber si tu empresa va a realizar un ERTE" w:history="1">
+        <w:r>
+          <w:rPr>
+            <w:color w:val="009FDF"/>
+            <w:sz w:val="26"/>
+            <w:szCs w:val="26"/>
+            <w:u w:val="single"/>
+            <w:bdr w:val="none" w:sz="0" w:space="0" w:color="auto" w:frame="1"/>
+            <w:shd w:val="clear" w:color="auto" w:fill="FFFFFF"/>
+          </w:rPr>
+          <w:t xml:space="preserve">la oleada de </w:t>
+        </w:r>
+        <w:proofErr w:type="spellStart"/>
+        <w:r>
+          <w:rPr>
+            <w:color w:val="009FDF"/>
+            <w:sz w:val="26"/>
+            <w:szCs w:val="26"/>
+            <w:u w:val="single"/>
+            <w:bdr w:val="none" w:sz="0" w:space="0" w:color="auto" w:frame="1"/>
+            <w:shd w:val="clear" w:color="auto" w:fill="FFFFFF"/>
+          </w:rPr>
+          <w:t>ERTEs</w:t>
+        </w:r>
+        <w:proofErr w:type="spellEnd"/>
+      </w:hyperlink>
+      <w:r>
+        <w:rPr>
+          <w:color w:val="000000"/>
+          <w:sz w:val="26"/>
+          <w:szCs w:val="26"/>
+          <w:shd w:val="clear" w:color="auto" w:fill="FFFFFF"/>
+        </w:rPr>
+        <w:t> y despidos que está provocando la pandemia del coronavirus: ya había familias que no tenían acceso a wifi por sus condiciones económicas y, en un escenario de crisis, la situación empeora. Si no tienes para llegar a fin de mes, no tienes para conectarte a la red. La realidad es cruda, pero muestra una vez más que </w:t>
+      </w:r>
+      <w:r>
+        <w:rPr>
+          <w:b/>
+          <w:bCs/>
+          <w:color w:val="000000"/>
+          <w:sz w:val="26"/>
+          <w:szCs w:val="26"/>
+          <w:bdr w:val="none" w:sz="0" w:space="0" w:color="auto" w:frame="1"/>
+          <w:shd w:val="clear" w:color="auto" w:fill="FFFFFF"/>
+        </w:rPr>
+        <w:t>en la educación tampoco hay igualdad de oportunidades</w:t>
+      </w:r>
+      <w:r>
+        <w:rPr>
+          <w:sz w:val="22"/>
+          <w:szCs w:val="22"/>
+        </w:rPr>
+        <w:t>.</w:t>
+      </w:r>
+    </w:p>
+  </w:comment>
+  <w:comment w:id="7" w:author="Eduardo Zenteno Ramirez" w:date="2020-12-15T14:56:00Z" w:initials="EZR">
+    <w:p>
+      <w:pPr>
+        <w:pStyle w:val="Textocomentario"/>
+      </w:pPr>
+      <w:r>
+        <w:rPr>
+          <w:rStyle w:val="Refdecomentario"/>
+        </w:rPr>
+        <w:annotationRef/>
+      </w:r>
+      <w:r>
+        <w:rPr>
+          <w:sz w:val="22"/>
+          <w:szCs w:val="22"/>
+        </w:rPr>
+        <w:t>El 11 de marzo amanecía envuelto en un manto de inquietud: como en el resto de la comunidad autónoma, </w:t>
+      </w:r>
+      <w:r>
+        <w:rPr>
+          <w:b/>
+          <w:bCs/>
+          <w:color w:val="666666"/>
+          <w:spacing w:val="8"/>
+          <w:sz w:val="27"/>
+          <w:szCs w:val="27"/>
+          <w:bdr w:val="none" w:sz="0" w:space="0" w:color="auto" w:frame="1"/>
+          <w:shd w:val="clear" w:color="auto" w:fill="FFFFFF"/>
+        </w:rPr>
+        <w:t>los centros educativos han cerrado sus puertas</w:t>
+      </w:r>
+      <w:r>
+        <w:rPr>
+          <w:sz w:val="22"/>
+          <w:szCs w:val="22"/>
+        </w:rPr>
+        <w:t>, de momento, durante dos semanas. Aunque la situación podría alargarse mucho más, dependiendo, en gran medida, de cómo actuemos todos estos días. La decisión de continuar las clases de manera telemática ante una </w:t>
+      </w:r>
+      <w:hyperlink r:id="rId2" w:tgtFrame="_blank" w:history="1">
+        <w:r>
+          <w:rPr>
+            <w:color w:val="000000"/>
+            <w:spacing w:val="8"/>
+            <w:sz w:val="27"/>
+            <w:szCs w:val="27"/>
+            <w:u w:val="single"/>
+            <w:bdr w:val="none" w:sz="0" w:space="0" w:color="auto" w:frame="1"/>
+            <w:shd w:val="clear" w:color="auto" w:fill="FFFFFF"/>
+          </w:rPr>
+          <w:t>crisis como la del coronavirus</w:t>
+        </w:r>
+      </w:hyperlink>
+      <w:r>
+        <w:rPr>
+          <w:sz w:val="22"/>
+          <w:szCs w:val="22"/>
+        </w:rPr>
+        <w:t> parece la más razonable, dada la situación dentro y fuera de nuestras fronteras. Sin embargo, aunque sea lo más sensato, en pleno siglo XXI no es una solución factible para todos. </w:t>
+      </w:r>
+      <w:r>
+        <w:rPr>
+          <w:b/>
+          <w:bCs/>
+          <w:color w:val="666666"/>
+          <w:spacing w:val="8"/>
+          <w:sz w:val="27"/>
+          <w:szCs w:val="27"/>
+          <w:bdr w:val="none" w:sz="0" w:space="0" w:color="auto" w:frame="1"/>
+          <w:shd w:val="clear" w:color="auto" w:fill="FFFFFF"/>
+        </w:rPr>
+        <w:t>«El número de chavales sin internet en casa es bastante significativo en los institutos del barrio»</w:t>
+      </w:r>
+      <w:r>
+        <w:rPr>
+          <w:sz w:val="22"/>
+          <w:szCs w:val="22"/>
+        </w:rPr>
+        <w:t>, comenta entre susurros una profesora de uno de esos centros del sur de la capital. Cuando la </w:t>
+      </w:r>
+      <w:hyperlink r:id="rId3" w:tgtFrame="_blank" w:history="1">
+        <w:r>
+          <w:rPr>
+            <w:color w:val="000000"/>
+            <w:spacing w:val="8"/>
+            <w:sz w:val="27"/>
+            <w:szCs w:val="27"/>
+            <w:u w:val="single"/>
+            <w:bdr w:val="none" w:sz="0" w:space="0" w:color="auto" w:frame="1"/>
+            <w:shd w:val="clear" w:color="auto" w:fill="FFFFFF"/>
+          </w:rPr>
+          <w:t>situación socioeconómica de tu familia</w:t>
+        </w:r>
+      </w:hyperlink>
+      <w:r>
+        <w:rPr>
+          <w:sz w:val="22"/>
+          <w:szCs w:val="22"/>
+        </w:rPr>
+        <w:t> es delicada, no tienes ordenador ni fibra óptica en tu hogar y tu conexión se limita a la tarifa de datos de tu </w:t>
+      </w:r>
+      <w:proofErr w:type="spellStart"/>
+      <w:r>
+        <w:rPr>
+          <w:i/>
+          <w:iCs/>
+          <w:color w:val="666666"/>
+          <w:spacing w:val="8"/>
+          <w:sz w:val="27"/>
+          <w:szCs w:val="27"/>
+          <w:bdr w:val="none" w:sz="0" w:space="0" w:color="auto" w:frame="1"/>
+          <w:shd w:val="clear" w:color="auto" w:fill="FFFFFF"/>
+        </w:rPr>
+        <w:t>smartphone</w:t>
+      </w:r>
+      <w:proofErr w:type="spellEnd"/>
+      <w:r>
+        <w:rPr>
+          <w:sz w:val="22"/>
+          <w:szCs w:val="22"/>
+        </w:rPr>
+        <w:t>, pasar dos semanas sin clase deja de ser algo </w:t>
+      </w:r>
+      <w:r>
+        <w:rPr>
+          <w:i/>
+          <w:iCs/>
+          <w:color w:val="666666"/>
+          <w:spacing w:val="8"/>
+          <w:sz w:val="27"/>
+          <w:szCs w:val="27"/>
+          <w:bdr w:val="none" w:sz="0" w:space="0" w:color="auto" w:frame="1"/>
+          <w:shd w:val="clear" w:color="auto" w:fill="FFFFFF"/>
+        </w:rPr>
+        <w:t>anecdótico</w:t>
+      </w:r>
+      <w:r>
+        <w:rPr>
+          <w:sz w:val="22"/>
+          <w:szCs w:val="22"/>
+        </w:rPr>
+        <w:t> y la brecha se agranda.</w:t>
+      </w:r>
+    </w:p>
+  </w:comment>
+  <w:comment w:id="8" w:author="Eduardo Zenteno Ramirez" w:date="2020-12-15T14:58:00Z" w:initials="EZR">
+    <w:p>
+      <w:pPr>
+        <w:autoSpaceDE w:val="0"/>
+        <w:autoSpaceDN w:val="0"/>
+        <w:adjustRightInd w:val="0"/>
+        <w:spacing w:after="0" w:line="240" w:lineRule="auto"/>
+        <w:rPr>
+          <w:rFonts w:ascii="DuplicateIonic" w:hAnsi="DuplicateIonic" w:cs="DuplicateIonic"/>
+          <w:sz w:val="18"/>
+          <w:szCs w:val="18"/>
+          <w:lang w:val="es-MX"/>
+        </w:rPr>
+      </w:pPr>
+      <w:r>
+        <w:rPr>
+          <w:rStyle w:val="Refdecomentario"/>
+        </w:rPr>
+        <w:annotationRef/>
+      </w:r>
+      <w:r>
+        <w:rPr>
+          <w:rFonts w:ascii="DuplicateIonic" w:hAnsi="DuplicateIonic" w:cs="DuplicateIonic"/>
+          <w:sz w:val="18"/>
+          <w:szCs w:val="18"/>
+          <w:lang w:val="es-MX"/>
+        </w:rPr>
+        <w:t xml:space="preserve">En su opinión, el confinamiento </w:t>
+      </w:r>
+      <w:r>
+        <w:rPr>
+          <w:rFonts w:ascii="DuplicateIonic" w:hAnsi="DuplicateIonic" w:cs="DuplicateIonic"/>
+          <w:sz w:val="18"/>
+          <w:szCs w:val="18"/>
+          <w:lang w:val="es-MX"/>
+        </w:rPr>
+        <w:t>ha derivado en una</w:t>
+      </w:r>
+    </w:p>
+    <w:p>
+      <w:pPr>
+        <w:autoSpaceDE w:val="0"/>
+        <w:autoSpaceDN w:val="0"/>
+        <w:adjustRightInd w:val="0"/>
+        <w:spacing w:after="0" w:line="240" w:lineRule="auto"/>
+        <w:rPr>
+          <w:rFonts w:ascii="DuplicateIonic" w:hAnsi="DuplicateIonic" w:cs="DuplicateIonic"/>
+          <w:sz w:val="18"/>
+          <w:szCs w:val="18"/>
+          <w:lang w:val="es-MX"/>
+        </w:rPr>
+      </w:pPr>
+      <w:r>
+        <w:rPr>
+          <w:rFonts w:ascii="DuplicateIonic" w:hAnsi="DuplicateIonic" w:cs="DuplicateIonic"/>
+          <w:sz w:val="18"/>
+          <w:szCs w:val="18"/>
+          <w:lang w:val="es-MX"/>
+        </w:rPr>
+        <w:t>emigración “acelerada y urgente”</w:t>
+      </w:r>
+      <w:r>
+        <w:rPr>
+          <w:rFonts w:ascii="DuplicateIonic" w:hAnsi="DuplicateIonic" w:cs="DuplicateIonic"/>
+          <w:sz w:val="18"/>
+          <w:szCs w:val="18"/>
+          <w:lang w:val="es-MX"/>
+        </w:rPr>
+        <w:t xml:space="preserve"> de muchas actividades hacia el mundo digital no solo para vencer el aburrimiento, sino para atender los compromisos </w:t>
+      </w:r>
+      <w:r>
+        <w:rPr>
+          <w:rFonts w:ascii="DuplicateIonic" w:hAnsi="DuplicateIonic" w:cs="DuplicateIonic"/>
+          <w:sz w:val="18"/>
+          <w:szCs w:val="18"/>
+          <w:lang w:val="es-MX"/>
+        </w:rPr>
+        <w:t xml:space="preserve">necesarios para </w:t>
+      </w:r>
+      <w:r>
+        <w:rPr>
+          <w:rFonts w:ascii="DuplicateIonic" w:hAnsi="DuplicateIonic" w:cs="DuplicateIonic"/>
+          <w:sz w:val="18"/>
+          <w:szCs w:val="18"/>
+          <w:lang w:val="es-MX"/>
+        </w:rPr>
+        <w:t xml:space="preserve">la formación de millones de estudiantes y </w:t>
+      </w:r>
+      <w:r>
+        <w:rPr>
+          <w:rFonts w:ascii="DuplicateIonic" w:hAnsi="DuplicateIonic" w:cs="DuplicateIonic"/>
+          <w:sz w:val="18"/>
+          <w:szCs w:val="18"/>
+          <w:lang w:val="es-MX"/>
+        </w:rPr>
+        <w:t>la supervivencia de las empresas.</w:t>
+      </w:r>
+      <w:r>
+        <w:rPr>
+          <w:rFonts w:ascii="DuplicateIonic" w:hAnsi="DuplicateIonic" w:cs="DuplicateIonic"/>
+          <w:sz w:val="18"/>
+          <w:szCs w:val="18"/>
+          <w:lang w:val="es-MX"/>
+        </w:rPr>
+        <w:t xml:space="preserve"> </w:t>
+      </w:r>
+      <w:proofErr w:type="spellStart"/>
+      <w:r>
+        <w:rPr>
+          <w:rFonts w:ascii="DuplicateIonic" w:hAnsi="DuplicateIonic" w:cs="DuplicateIonic"/>
+          <w:sz w:val="18"/>
+          <w:szCs w:val="18"/>
+          <w:lang w:val="es-MX"/>
+        </w:rPr>
+        <w:t>Pagina</w:t>
+      </w:r>
+      <w:proofErr w:type="spellEnd"/>
+      <w:r>
+        <w:rPr>
+          <w:rFonts w:ascii="DuplicateIonic" w:hAnsi="DuplicateIonic" w:cs="DuplicateIonic"/>
+          <w:sz w:val="18"/>
+          <w:szCs w:val="18"/>
+          <w:lang w:val="es-MX"/>
+        </w:rPr>
+        <w:t xml:space="preserve"> 42</w:t>
+      </w:r>
+    </w:p>
+  </w:comment>
+  <w:comment w:id="9" w:author="Eduardo Zenteno Ramirez" w:date="2020-12-15T15:00:00Z" w:initials="EZR">
+    <w:p>
+      <w:pPr>
+        <w:pStyle w:val="Textocomentario"/>
+      </w:pPr>
+      <w:r>
+        <w:rPr>
+          <w:rStyle w:val="Refdecomentario"/>
+        </w:rPr>
+        <w:annotationRef/>
+      </w:r>
+      <w:r>
+        <w:rPr>
+          <w:rStyle w:val="Textoennegrita"/>
+          <w:rFonts w:ascii="Helvetica" w:hAnsi="Helvetica"/>
+          <w:color w:val="000000"/>
+          <w:sz w:val="21"/>
+          <w:szCs w:val="21"/>
+          <w:bdr w:val="none" w:sz="0" w:space="0" w:color="auto" w:frame="1"/>
+          <w:shd w:val="clear" w:color="auto" w:fill="F4F0EB"/>
+        </w:rPr>
+        <w:t>Las pérdidas de horas de clase no son preocupantes</w:t>
+      </w:r>
+      <w:r>
+        <w:rPr>
+          <w:rFonts w:ascii="Helvetica" w:hAnsi="Helvetica"/>
+          <w:color w:val="000000"/>
+          <w:sz w:val="21"/>
+          <w:szCs w:val="21"/>
+          <w:shd w:val="clear" w:color="auto" w:fill="F4F0EB"/>
+        </w:rPr>
+        <w:t> para los aprendizajes en la enseñanza obligatoria, pero también hay aquí las diferencias de clase social. Familias que pueden ayudar o animar a seguir leyendo, trabajando, investigando ... y familias que no tienen ni las capacidades ni los recursos para hacerlo. La desigualdad social mantiene y aumenta las desigualdades de acceso a los aprendizajes. No todo el mundo tiene acceso adecuado a las tecnologías digitales.</w:t>
+      </w:r>
+    </w:p>
+  </w:comment>
+  <w:comment w:id="10" w:author="Eduardo Zenteno Ramirez" w:date="2020-12-15T14:49:00Z" w:initials="EZR">
+    <w:p>
+      <w:pPr>
+        <w:autoSpaceDE w:val="0"/>
+        <w:autoSpaceDN w:val="0"/>
+        <w:adjustRightInd w:val="0"/>
+        <w:spacing w:after="0" w:line="240" w:lineRule="auto"/>
+        <w:rPr>
+          <w:rFonts w:ascii="Oxygen-Regular" w:hAnsi="Oxygen-Regular" w:cs="Oxygen-Regular"/>
+          <w:sz w:val="20"/>
+          <w:szCs w:val="20"/>
+          <w:lang w:val="es-MX"/>
+        </w:rPr>
+      </w:pPr>
+      <w:r>
+        <w:rPr>
+          <w:rStyle w:val="Refdecomentario"/>
+        </w:rPr>
+        <w:annotationRef/>
+      </w:r>
+      <w:r>
+        <w:rPr>
+          <w:rStyle w:val="Refdecomentario"/>
+        </w:rPr>
+        <w:annotationRef/>
+      </w:r>
+      <w:r>
+        <w:rPr>
+          <w:rFonts w:ascii="Oxygen-Regular" w:hAnsi="Oxygen-Regular" w:cs="Oxygen-Regular"/>
+          <w:sz w:val="20"/>
+          <w:szCs w:val="20"/>
+          <w:lang w:val="es-MX"/>
+        </w:rPr>
+        <w:t>Además, la disponibilidad de software adecuado y la</w:t>
+      </w:r>
+    </w:p>
+    <w:p>
+      <w:pPr>
+        <w:autoSpaceDE w:val="0"/>
+        <w:autoSpaceDN w:val="0"/>
+        <w:adjustRightInd w:val="0"/>
+        <w:spacing w:after="0" w:line="240" w:lineRule="auto"/>
+        <w:rPr>
+          <w:rFonts w:ascii="Oxygen-Regular" w:hAnsi="Oxygen-Regular" w:cs="Oxygen-Regular"/>
+          <w:sz w:val="20"/>
+          <w:szCs w:val="20"/>
+          <w:lang w:val="es-MX"/>
+        </w:rPr>
+      </w:pPr>
+      <w:r>
+        <w:rPr>
+          <w:rFonts w:ascii="Oxygen-Regular" w:hAnsi="Oxygen-Regular" w:cs="Oxygen-Regular"/>
+          <w:sz w:val="20"/>
+          <w:szCs w:val="20"/>
+          <w:lang w:val="es-MX"/>
+        </w:rPr>
+        <w:t>capacidad informática de lo</w:t>
+      </w:r>
+      <w:r>
+        <w:rPr>
+          <w:rFonts w:ascii="Oxygen-Regular" w:hAnsi="Oxygen-Regular" w:cs="Oxygen-Regular"/>
+          <w:sz w:val="20"/>
+          <w:szCs w:val="20"/>
+          <w:lang w:val="es-MX"/>
+        </w:rPr>
+        <w:t xml:space="preserve">s dispositivos digitales en las </w:t>
+      </w:r>
+      <w:r>
+        <w:rPr>
+          <w:rFonts w:ascii="Oxygen-Regular" w:hAnsi="Oxygen-Regular" w:cs="Oxygen-Regular"/>
+          <w:sz w:val="20"/>
+          <w:szCs w:val="20"/>
+          <w:lang w:val="es-MX"/>
+        </w:rPr>
+        <w:t>escuelas son muy limitadas. En los países de la regió</w:t>
+      </w:r>
+      <w:r>
+        <w:rPr>
+          <w:rFonts w:ascii="Oxygen-Regular" w:hAnsi="Oxygen-Regular" w:cs="Oxygen-Regular"/>
+          <w:sz w:val="20"/>
+          <w:szCs w:val="20"/>
+          <w:lang w:val="es-MX"/>
+        </w:rPr>
+        <w:t xml:space="preserve">n, se </w:t>
+      </w:r>
+      <w:r>
+        <w:rPr>
+          <w:rFonts w:ascii="Oxygen-Regular" w:hAnsi="Oxygen-Regular" w:cs="Oxygen-Regular"/>
+          <w:sz w:val="20"/>
+          <w:szCs w:val="20"/>
+          <w:lang w:val="es-MX"/>
+        </w:rPr>
+        <w:t>reporta en prom</w:t>
+      </w:r>
+      <w:r>
+        <w:rPr>
+          <w:rFonts w:ascii="Oxygen-Regular" w:hAnsi="Oxygen-Regular" w:cs="Oxygen-Regular"/>
+          <w:sz w:val="20"/>
+          <w:szCs w:val="20"/>
+          <w:lang w:val="es-MX"/>
+        </w:rPr>
+        <w:t xml:space="preserve">edio un acceso de (36%) y (38%) </w:t>
+      </w:r>
+      <w:r>
+        <w:rPr>
+          <w:rFonts w:ascii="Oxygen-Regular" w:hAnsi="Oxygen-Regular" w:cs="Oxygen-Regular"/>
+          <w:sz w:val="20"/>
+          <w:szCs w:val="20"/>
+          <w:lang w:val="es-MX"/>
+        </w:rPr>
+        <w:t>respectivamente.</w:t>
+      </w:r>
+    </w:p>
+    <w:p>
+      <w:pPr>
+        <w:pStyle w:val="Textocomentario"/>
+      </w:pPr>
+      <w:r>
+        <w:rPr>
+          <w:rFonts w:ascii="Oxygen-Regular" w:hAnsi="Oxygen-Regular" w:cs="Oxygen-Regular"/>
+          <w:lang w:val="es-MX"/>
+        </w:rPr>
+        <w:t>Página 2</w:t>
+      </w:r>
+    </w:p>
+  </w:comment>
+  <w:comment w:id="11" w:author="Eduardo Zenteno Ramirez" w:date="2020-12-15T14:43:00Z" w:initials="EZR">
+    <w:p>
+      <w:pPr>
+        <w:pStyle w:val="Textocomentario"/>
+      </w:pPr>
+      <w:r>
+        <w:rPr>
+          <w:rStyle w:val="Refdecomentario"/>
+        </w:rPr>
+        <w:annotationRef/>
+      </w:r>
+      <w:r>
+        <w:t>Página 2</w:t>
+      </w:r>
+    </w:p>
+    <w:p>
+      <w:pPr>
+        <w:pStyle w:val="Textocomentario"/>
+      </w:pPr>
+      <w:r>
+        <w:rPr>
+          <w:noProof/>
+          <w:lang w:val="en-US"/>
+        </w:rPr>
+        <w:drawing>
+          <wp:inline distT="0" distB="0" distL="0" distR="0" wp14:anchorId="27D13A3F" wp14:editId="20B437DD">
+            <wp:extent cx="2560177" cy="271547"/>
+            <wp:effectExtent l="0" t="0" r="0" b="0"/>
+            <wp:docPr id="2" name="Imagen 2"/>
+            <wp:cNvGraphicFramePr>
+              <a:graphicFrameLocks xmlns:a="http://schemas.openxmlformats.org/drawingml/2006/main" noChangeAspect="1"/>
+            </wp:cNvGraphicFramePr>
+            <a:graphic xmlns:a="http://schemas.openxmlformats.org/drawingml/2006/main">
+              <a:graphicData uri="http://schemas.openxmlformats.org/drawingml/2006/picture">
+                <pic:pic xmlns:pic="http://schemas.openxmlformats.org/drawingml/2006/picture">
+                  <pic:nvPicPr>
+                    <pic:cNvPr id="1" name=""/>
+                    <pic:cNvPicPr/>
+                  </pic:nvPicPr>
+                  <pic:blipFill>
+                    <a:blip r:embed="rId4"/>
+                    <a:stretch>
+                      <a:fillRect/>
+                    </a:stretch>
+                  </pic:blipFill>
+                  <pic:spPr>
+                    <a:xfrm>
+                      <a:off x="0" y="0"/>
+                      <a:ext cx="3030167" cy="321397"/>
+                    </a:xfrm>
+                    <a:prstGeom prst="rect">
+                      <a:avLst/>
+                    </a:prstGeom>
+                  </pic:spPr>
+                </pic:pic>
+              </a:graphicData>
+            </a:graphic>
+          </wp:inline>
+        </w:drawing>
+      </w:r>
+    </w:p>
+  </w:comment>
+  <w:comment w:id="12" w:author="Eduardo Zenteno Ramirez" w:date="2020-12-15T14:47:00Z" w:initials="EZR">
+    <w:p>
+      <w:pPr>
+        <w:autoSpaceDE w:val="0"/>
+        <w:autoSpaceDN w:val="0"/>
+        <w:adjustRightInd w:val="0"/>
+        <w:spacing w:after="0" w:line="240" w:lineRule="auto"/>
+        <w:rPr>
+          <w:rFonts w:ascii="Oxygen-Regular" w:hAnsi="Oxygen-Regular" w:cs="Oxygen-Regular"/>
+          <w:sz w:val="20"/>
+          <w:szCs w:val="20"/>
+          <w:lang w:val="es-MX"/>
+        </w:rPr>
+      </w:pPr>
+      <w:r>
+        <w:rPr>
+          <w:rStyle w:val="Refdecomentario"/>
+        </w:rPr>
+        <w:annotationRef/>
+      </w:r>
+      <w:r>
+        <w:rPr>
+          <w:rFonts w:ascii="Oxygen-Regular" w:hAnsi="Oxygen-Regular" w:cs="Oxygen-Regular"/>
+          <w:sz w:val="20"/>
+          <w:szCs w:val="20"/>
+          <w:lang w:val="es-MX"/>
+        </w:rPr>
+        <w:t>En Perú, el acceso para los estudiantes de contextos</w:t>
+      </w:r>
+    </w:p>
+    <w:p>
+      <w:pPr>
+        <w:autoSpaceDE w:val="0"/>
+        <w:autoSpaceDN w:val="0"/>
+        <w:adjustRightInd w:val="0"/>
+        <w:spacing w:after="0" w:line="240" w:lineRule="auto"/>
+        <w:rPr>
+          <w:rFonts w:ascii="Oxygen-Regular" w:hAnsi="Oxygen-Regular" w:cs="Oxygen-Regular"/>
+          <w:sz w:val="20"/>
+          <w:szCs w:val="20"/>
+          <w:lang w:val="es-MX"/>
+        </w:rPr>
+      </w:pPr>
+      <w:r>
+        <w:rPr>
+          <w:rFonts w:ascii="Oxygen-Regular" w:hAnsi="Oxygen-Regular" w:cs="Oxygen-Regular"/>
+          <w:sz w:val="20"/>
+          <w:szCs w:val="20"/>
+          <w:lang w:val="es-MX"/>
+        </w:rPr>
+        <w:t>favorecidos (94%) puede ser hasta 14 veces más que</w:t>
+      </w:r>
+    </w:p>
+    <w:p>
+      <w:pPr>
+        <w:autoSpaceDE w:val="0"/>
+        <w:autoSpaceDN w:val="0"/>
+        <w:adjustRightInd w:val="0"/>
+        <w:spacing w:after="0" w:line="240" w:lineRule="auto"/>
+        <w:rPr>
+          <w:rFonts w:ascii="Oxygen-Regular" w:hAnsi="Oxygen-Regular" w:cs="Oxygen-Regular"/>
+          <w:sz w:val="20"/>
+          <w:szCs w:val="20"/>
+          <w:lang w:val="es-MX"/>
+        </w:rPr>
+      </w:pPr>
+      <w:r>
+        <w:rPr>
+          <w:rFonts w:ascii="Oxygen-Regular" w:hAnsi="Oxygen-Regular" w:cs="Oxygen-Regular"/>
+          <w:sz w:val="20"/>
+          <w:szCs w:val="20"/>
+          <w:lang w:val="es-MX"/>
+        </w:rPr>
+        <w:t>lo reportado para los estudiantes que provienen de</w:t>
+      </w:r>
+    </w:p>
+    <w:p>
+      <w:pPr>
+        <w:pStyle w:val="Textocomentario"/>
+        <w:rPr>
+          <w:rFonts w:ascii="Oxygen-Regular" w:hAnsi="Oxygen-Regular" w:cs="Oxygen-Regular"/>
+          <w:lang w:val="en-US"/>
+        </w:rPr>
+      </w:pPr>
+      <w:proofErr w:type="spellStart"/>
+      <w:r>
+        <w:rPr>
+          <w:rFonts w:ascii="Oxygen-Regular" w:hAnsi="Oxygen-Regular" w:cs="Oxygen-Regular"/>
+          <w:lang w:val="en-US"/>
+        </w:rPr>
+        <w:t>contextos</w:t>
+      </w:r>
+      <w:proofErr w:type="spellEnd"/>
+      <w:r>
+        <w:rPr>
+          <w:rFonts w:ascii="Oxygen-Regular" w:hAnsi="Oxygen-Regular" w:cs="Oxygen-Regular"/>
+          <w:lang w:val="en-US"/>
+        </w:rPr>
+        <w:t xml:space="preserve"> </w:t>
+      </w:r>
+      <w:proofErr w:type="spellStart"/>
+      <w:r>
+        <w:rPr>
+          <w:rFonts w:ascii="Oxygen-Regular" w:hAnsi="Oxygen-Regular" w:cs="Oxygen-Regular"/>
+          <w:lang w:val="en-US"/>
+        </w:rPr>
+        <w:t>más</w:t>
+      </w:r>
+      <w:proofErr w:type="spellEnd"/>
+      <w:r>
+        <w:rPr>
+          <w:rFonts w:ascii="Oxygen-Regular" w:hAnsi="Oxygen-Regular" w:cs="Oxygen-Regular"/>
+          <w:lang w:val="en-US"/>
+        </w:rPr>
+        <w:t xml:space="preserve"> </w:t>
+      </w:r>
+      <w:proofErr w:type="spellStart"/>
+      <w:r>
+        <w:rPr>
+          <w:rFonts w:ascii="Oxygen-Regular" w:hAnsi="Oxygen-Regular" w:cs="Oxygen-Regular"/>
+          <w:lang w:val="en-US"/>
+        </w:rPr>
+        <w:t>vulnerables</w:t>
+      </w:r>
+      <w:proofErr w:type="spellEnd"/>
+      <w:r>
+        <w:rPr>
+          <w:rFonts w:ascii="Oxygen-Regular" w:hAnsi="Oxygen-Regular" w:cs="Oxygen-Regular"/>
+          <w:lang w:val="en-US"/>
+        </w:rPr>
+        <w:t xml:space="preserve"> (7%).</w:t>
+      </w:r>
+    </w:p>
+    <w:p>
+      <w:pPr>
+        <w:pStyle w:val="Textocomentario"/>
+      </w:pPr>
+      <w:proofErr w:type="spellStart"/>
+      <w:r>
+        <w:rPr>
+          <w:rFonts w:ascii="Oxygen-Regular" w:hAnsi="Oxygen-Regular" w:cs="Oxygen-Regular"/>
+          <w:lang w:val="en-US"/>
+        </w:rPr>
+        <w:t>Página</w:t>
+      </w:r>
+      <w:proofErr w:type="spellEnd"/>
+      <w:r>
+        <w:rPr>
+          <w:rFonts w:ascii="Oxygen-Regular" w:hAnsi="Oxygen-Regular" w:cs="Oxygen-Regular"/>
+          <w:lang w:val="en-US"/>
+        </w:rPr>
+        <w:t xml:space="preserve"> 3</w:t>
+      </w:r>
+    </w:p>
+  </w:comment>
+  <w:comment w:id="13" w:author="Eduardo Zenteno Ramirez" w:date="2020-12-15T14:46:00Z" w:initials="EZR">
+    <w:p>
+      <w:pPr>
+        <w:autoSpaceDE w:val="0"/>
+        <w:autoSpaceDN w:val="0"/>
+        <w:adjustRightInd w:val="0"/>
+        <w:spacing w:after="0" w:line="240" w:lineRule="auto"/>
+        <w:rPr>
+          <w:rFonts w:ascii="Oxygen-Regular" w:hAnsi="Oxygen-Regular" w:cs="Oxygen-Regular"/>
+          <w:sz w:val="20"/>
+          <w:szCs w:val="20"/>
+          <w:lang w:val="es-MX"/>
+        </w:rPr>
+      </w:pPr>
+      <w:r>
+        <w:rPr>
+          <w:rStyle w:val="Refdecomentario"/>
+        </w:rPr>
+        <w:annotationRef/>
+      </w:r>
+      <w:r>
+        <w:rPr>
+          <w:rFonts w:ascii="Oxygen-Regular" w:hAnsi="Oxygen-Regular" w:cs="Oxygen-Regular"/>
+          <w:sz w:val="20"/>
+          <w:szCs w:val="20"/>
+          <w:lang w:val="es-MX"/>
+        </w:rPr>
+        <w:t>En Argentina, Colombia, Panamá, Brasil, Perú y México</w:t>
+      </w:r>
+    </w:p>
+    <w:p>
+      <w:pPr>
+        <w:autoSpaceDE w:val="0"/>
+        <w:autoSpaceDN w:val="0"/>
+        <w:adjustRightInd w:val="0"/>
+        <w:spacing w:after="0" w:line="240" w:lineRule="auto"/>
+        <w:rPr>
+          <w:rFonts w:ascii="Oxygen-Regular" w:hAnsi="Oxygen-Regular" w:cs="Oxygen-Regular"/>
+          <w:sz w:val="20"/>
+          <w:szCs w:val="20"/>
+          <w:lang w:val="es-MX"/>
+        </w:rPr>
+      </w:pPr>
+      <w:r>
+        <w:rPr>
+          <w:rFonts w:ascii="Oxygen-Regular" w:hAnsi="Oxygen-Regular" w:cs="Oxygen-Regular"/>
+          <w:sz w:val="20"/>
+          <w:szCs w:val="20"/>
+          <w:lang w:val="es-MX"/>
+        </w:rPr>
+        <w:t>menos del 20% de las es</w:t>
+      </w:r>
+      <w:r>
+        <w:rPr>
+          <w:rFonts w:ascii="Oxygen-Regular" w:hAnsi="Oxygen-Regular" w:cs="Oxygen-Regular"/>
+          <w:sz w:val="20"/>
+          <w:szCs w:val="20"/>
+          <w:lang w:val="es-MX"/>
+        </w:rPr>
+        <w:t xml:space="preserve">cuelas en contextos vulnerables </w:t>
+      </w:r>
+      <w:r>
+        <w:rPr>
+          <w:rFonts w:ascii="Oxygen-Regular" w:hAnsi="Oxygen-Regular" w:cs="Oxygen-Regular"/>
+          <w:sz w:val="20"/>
+          <w:szCs w:val="20"/>
+          <w:lang w:val="es-MX"/>
+        </w:rPr>
+        <w:t>tienen disponibilidad de</w:t>
+      </w:r>
+      <w:r>
+        <w:rPr>
+          <w:rFonts w:ascii="Oxygen-Regular" w:hAnsi="Oxygen-Regular" w:cs="Oxygen-Regular"/>
+          <w:sz w:val="20"/>
+          <w:szCs w:val="20"/>
+          <w:lang w:val="es-MX"/>
+        </w:rPr>
+        <w:t xml:space="preserve"> ancho de banda o velocidad de </w:t>
+      </w:r>
+      <w:r>
+        <w:rPr>
+          <w:rFonts w:ascii="Oxygen-Regular" w:hAnsi="Oxygen-Regular" w:cs="Oxygen-Regular"/>
+          <w:sz w:val="20"/>
+          <w:szCs w:val="20"/>
+          <w:lang w:val="es-MX"/>
+        </w:rPr>
+        <w:t xml:space="preserve">internet </w:t>
+      </w:r>
+      <w:r>
+        <w:rPr>
+          <w:rFonts w:ascii="Oxygen-Regular" w:hAnsi="Oxygen-Regular" w:cs="Oxygen-Regular"/>
+          <w:sz w:val="20"/>
+          <w:szCs w:val="20"/>
+          <w:lang w:val="es-MX"/>
+        </w:rPr>
+        <w:t>suficientes.</w:t>
+      </w:r>
+    </w:p>
+    <w:p>
+      <w:pPr>
+        <w:autoSpaceDE w:val="0"/>
+        <w:autoSpaceDN w:val="0"/>
+        <w:adjustRightInd w:val="0"/>
+        <w:spacing w:after="0" w:line="240" w:lineRule="auto"/>
+        <w:rPr>
+          <w:rFonts w:ascii="Oxygen-Regular" w:hAnsi="Oxygen-Regular" w:cs="Oxygen-Regular"/>
+          <w:sz w:val="20"/>
+          <w:szCs w:val="20"/>
+          <w:lang w:val="es-MX"/>
+        </w:rPr>
+      </w:pPr>
+      <w:r>
+        <w:rPr>
+          <w:rFonts w:ascii="Oxygen-Regular" w:hAnsi="Oxygen-Regular" w:cs="Oxygen-Regular"/>
+          <w:sz w:val="20"/>
+          <w:szCs w:val="20"/>
+          <w:lang w:val="es-MX"/>
+        </w:rPr>
+        <w:t>Página 2</w:t>
+      </w:r>
+    </w:p>
+  </w:comment>
+  <w:comment w:id="14" w:author="Eduardo Zenteno Ramirez" w:date="2020-12-15T14:21:00Z" w:initials="EZR">
+    <w:p>
+      <w:pPr>
+        <w:autoSpaceDE w:val="0"/>
+        <w:autoSpaceDN w:val="0"/>
+        <w:adjustRightInd w:val="0"/>
+        <w:spacing w:after="0" w:line="240" w:lineRule="auto"/>
+        <w:rPr>
+          <w:rFonts w:ascii="Oxygen-Regular" w:hAnsi="Oxygen-Regular" w:cs="Oxygen-Regular"/>
+          <w:sz w:val="20"/>
+          <w:szCs w:val="20"/>
+          <w:lang w:val="es-MX"/>
+        </w:rPr>
+      </w:pPr>
+      <w:r>
+        <w:rPr>
+          <w:rStyle w:val="Refdecomentario"/>
+        </w:rPr>
+        <w:annotationRef/>
+      </w:r>
+      <w:r>
+        <w:rPr>
+          <w:rFonts w:ascii="Oxygen-Regular" w:hAnsi="Oxygen-Regular" w:cs="Oxygen-Regular"/>
+          <w:sz w:val="20"/>
+          <w:szCs w:val="20"/>
+          <w:lang w:val="es-MX"/>
+        </w:rPr>
+        <w:t>En los estudios PISA, el n</w:t>
+      </w:r>
+      <w:r>
+        <w:rPr>
+          <w:rFonts w:ascii="Oxygen-Regular" w:hAnsi="Oxygen-Regular" w:cs="Oxygen-Regular"/>
+          <w:sz w:val="20"/>
+          <w:szCs w:val="20"/>
+          <w:lang w:val="es-MX"/>
+        </w:rPr>
+        <w:t xml:space="preserve">ivel educativo de los padres es </w:t>
+      </w:r>
+      <w:r>
+        <w:rPr>
+          <w:rFonts w:ascii="Oxygen-Regular" w:hAnsi="Oxygen-Regular" w:cs="Oxygen-Regular"/>
+          <w:sz w:val="20"/>
+          <w:szCs w:val="20"/>
+          <w:lang w:val="es-MX"/>
+        </w:rPr>
+        <w:t>una de las variables más importantes al momento de</w:t>
+      </w:r>
+    </w:p>
+    <w:p>
+      <w:pPr>
+        <w:autoSpaceDE w:val="0"/>
+        <w:autoSpaceDN w:val="0"/>
+        <w:adjustRightInd w:val="0"/>
+        <w:spacing w:after="0" w:line="240" w:lineRule="auto"/>
+        <w:rPr>
+          <w:rFonts w:ascii="Oxygen-Regular" w:hAnsi="Oxygen-Regular" w:cs="Oxygen-Regular"/>
+          <w:sz w:val="20"/>
+          <w:szCs w:val="20"/>
+          <w:lang w:val="es-MX"/>
+        </w:rPr>
+      </w:pPr>
+      <w:r>
+        <w:rPr>
+          <w:rFonts w:ascii="Oxygen-Regular" w:hAnsi="Oxygen-Regular" w:cs="Oxygen-Regular"/>
+          <w:sz w:val="20"/>
+          <w:szCs w:val="20"/>
+          <w:lang w:val="es-MX"/>
+        </w:rPr>
+        <w:t>estimar el estatus socioeconó</w:t>
+      </w:r>
+      <w:r>
+        <w:rPr>
+          <w:rFonts w:ascii="Oxygen-Regular" w:hAnsi="Oxygen-Regular" w:cs="Oxygen-Regular"/>
+          <w:sz w:val="20"/>
+          <w:szCs w:val="20"/>
+          <w:lang w:val="es-MX"/>
+        </w:rPr>
+        <w:t xml:space="preserve">mico de las familias de las </w:t>
+      </w:r>
+      <w:r>
+        <w:rPr>
+          <w:rFonts w:ascii="Oxygen-Regular" w:hAnsi="Oxygen-Regular" w:cs="Oxygen-Regular"/>
+          <w:sz w:val="20"/>
+          <w:szCs w:val="20"/>
+          <w:lang w:val="es-MX"/>
+        </w:rPr>
+        <w:t>que provienen los estudiantes.</w:t>
+      </w:r>
+    </w:p>
+    <w:p>
+      <w:pPr>
+        <w:autoSpaceDE w:val="0"/>
+        <w:autoSpaceDN w:val="0"/>
+        <w:adjustRightInd w:val="0"/>
+        <w:spacing w:after="0" w:line="240" w:lineRule="auto"/>
+        <w:rPr>
+          <w:rFonts w:ascii="Oxygen-Regular" w:hAnsi="Oxygen-Regular" w:cs="Oxygen-Regular"/>
+          <w:sz w:val="20"/>
+          <w:szCs w:val="20"/>
+          <w:lang w:val="es-MX"/>
+        </w:rPr>
+      </w:pPr>
+      <w:r>
+        <w:rPr>
+          <w:rFonts w:ascii="Oxygen-Regular" w:hAnsi="Oxygen-Regular" w:cs="Oxygen-Regular"/>
+          <w:sz w:val="20"/>
+          <w:szCs w:val="20"/>
+          <w:lang w:val="es-MX"/>
+        </w:rPr>
+        <w:t>En la mayoría de los países, los padres de familia que</w:t>
+      </w:r>
+    </w:p>
+    <w:p>
+      <w:pPr>
+        <w:autoSpaceDE w:val="0"/>
+        <w:autoSpaceDN w:val="0"/>
+        <w:adjustRightInd w:val="0"/>
+        <w:spacing w:after="0" w:line="240" w:lineRule="auto"/>
+        <w:rPr>
+          <w:rFonts w:ascii="Oxygen-Regular" w:hAnsi="Oxygen-Regular" w:cs="Oxygen-Regular"/>
+          <w:sz w:val="20"/>
+          <w:szCs w:val="20"/>
+          <w:lang w:val="es-MX"/>
+        </w:rPr>
+      </w:pPr>
+      <w:r>
+        <w:rPr>
+          <w:rFonts w:ascii="Oxygen-Regular" w:hAnsi="Oxygen-Regular" w:cs="Oxygen-Regular"/>
+          <w:sz w:val="20"/>
+          <w:szCs w:val="20"/>
+          <w:lang w:val="es-MX"/>
+        </w:rPr>
+        <w:t>provienen de entornos má</w:t>
+      </w:r>
+      <w:r>
+        <w:rPr>
+          <w:rFonts w:ascii="Oxygen-Regular" w:hAnsi="Oxygen-Regular" w:cs="Oxygen-Regular"/>
+          <w:sz w:val="20"/>
+          <w:szCs w:val="20"/>
+          <w:lang w:val="es-MX"/>
+        </w:rPr>
+        <w:t xml:space="preserve">s favorecidos (con mayor nivel </w:t>
+      </w:r>
+      <w:r>
+        <w:rPr>
+          <w:rFonts w:ascii="Oxygen-Regular" w:hAnsi="Oxygen-Regular" w:cs="Oxygen-Regular"/>
+          <w:sz w:val="20"/>
+          <w:szCs w:val="20"/>
+          <w:lang w:val="es-MX"/>
+        </w:rPr>
+        <w:t>socioeconómico) se involucran más co</w:t>
+      </w:r>
+      <w:r>
+        <w:rPr>
+          <w:rFonts w:ascii="Oxygen-Regular" w:hAnsi="Oxygen-Regular" w:cs="Oxygen-Regular"/>
+          <w:sz w:val="20"/>
+          <w:szCs w:val="20"/>
+          <w:lang w:val="es-MX"/>
+        </w:rPr>
+        <w:t xml:space="preserve">n el aprendizaje y </w:t>
+      </w:r>
+      <w:r>
+        <w:rPr>
+          <w:rFonts w:ascii="Oxygen-Regular" w:hAnsi="Oxygen-Regular" w:cs="Oxygen-Regular"/>
+          <w:sz w:val="20"/>
+          <w:szCs w:val="20"/>
+          <w:lang w:val="es-MX"/>
+        </w:rPr>
+        <w:t>progreso de los estudiantes.</w:t>
+      </w:r>
+    </w:p>
+    <w:p>
+      <w:pPr>
+        <w:autoSpaceDE w:val="0"/>
+        <w:autoSpaceDN w:val="0"/>
+        <w:adjustRightInd w:val="0"/>
+        <w:spacing w:after="0" w:line="240" w:lineRule="auto"/>
+        <w:rPr>
+          <w:rFonts w:ascii="Oxygen-Regular" w:hAnsi="Oxygen-Regular" w:cs="Oxygen-Regular"/>
+          <w:sz w:val="20"/>
+          <w:szCs w:val="20"/>
+          <w:lang w:val="es-MX"/>
+        </w:rPr>
+      </w:pPr>
+      <w:r>
+        <w:rPr>
+          <w:rFonts w:ascii="Oxygen-Regular" w:hAnsi="Oxygen-Regular" w:cs="Oxygen-Regular"/>
+          <w:sz w:val="20"/>
+          <w:szCs w:val="20"/>
+          <w:lang w:val="es-MX"/>
+        </w:rPr>
+        <w:t>Página 4</w:t>
+      </w:r>
+    </w:p>
+  </w:comment>
+  <w:comment w:id="15" w:author="Eduardo Zenteno Ramirez" w:date="2020-12-15T14:17:00Z" w:initials="EZR">
+    <w:p>
+      <w:pPr>
+        <w:autoSpaceDE w:val="0"/>
+        <w:autoSpaceDN w:val="0"/>
+        <w:adjustRightInd w:val="0"/>
+        <w:spacing w:after="0" w:line="240" w:lineRule="auto"/>
+        <w:rPr>
+          <w:rFonts w:ascii="BellMT" w:hAnsi="BellMT" w:cs="BellMT"/>
+          <w:lang w:val="es-MX"/>
+        </w:rPr>
+      </w:pPr>
+      <w:r>
+        <w:rPr>
+          <w:rStyle w:val="Refdecomentario"/>
+        </w:rPr>
+        <w:annotationRef/>
+      </w:r>
+      <w:r>
+        <w:rPr>
+          <w:rFonts w:ascii="BellMT" w:hAnsi="BellMT" w:cs="BellMT"/>
+          <w:lang w:val="es-MX"/>
+        </w:rPr>
+        <w:t xml:space="preserve">Por si fuera poco, </w:t>
+      </w:r>
+      <w:r>
+        <w:rPr>
+          <w:rFonts w:ascii="BellMT" w:hAnsi="BellMT" w:cs="BellMT"/>
+          <w:lang w:val="es-MX"/>
+        </w:rPr>
+        <w:t>muchas familias atraviesan por dificultades económicas, están amenazadas por</w:t>
+      </w:r>
+    </w:p>
+    <w:p>
+      <w:pPr>
+        <w:autoSpaceDE w:val="0"/>
+        <w:autoSpaceDN w:val="0"/>
+        <w:adjustRightInd w:val="0"/>
+        <w:spacing w:after="0" w:line="240" w:lineRule="auto"/>
+        <w:rPr>
+          <w:rFonts w:ascii="BellMT" w:hAnsi="BellMT" w:cs="BellMT"/>
+          <w:lang w:val="es-MX"/>
+        </w:rPr>
+      </w:pPr>
+      <w:r>
+        <w:rPr>
+          <w:rFonts w:ascii="BellMT" w:hAnsi="BellMT" w:cs="BellMT"/>
+          <w:lang w:val="es-MX"/>
+        </w:rPr>
+        <w:t>expedientes de regulación de empleo, sufren los obstáculos d</w:t>
+      </w:r>
+      <w:r>
+        <w:rPr>
+          <w:rFonts w:ascii="BellMT" w:hAnsi="BellMT" w:cs="BellMT"/>
+          <w:lang w:val="es-MX"/>
+        </w:rPr>
+        <w:t xml:space="preserve">e la conciliación entre trabajo </w:t>
+      </w:r>
+      <w:r>
+        <w:rPr>
+          <w:rFonts w:ascii="BellMT" w:hAnsi="BellMT" w:cs="BellMT"/>
+          <w:lang w:val="es-MX"/>
+        </w:rPr>
+        <w:t>y familia, tienen que recurrir a los abuelos y las abuela</w:t>
+      </w:r>
+      <w:r>
+        <w:rPr>
+          <w:rFonts w:ascii="BellMT" w:hAnsi="BellMT" w:cs="BellMT"/>
+          <w:lang w:val="es-MX"/>
+        </w:rPr>
+        <w:t xml:space="preserve">s que son población de riesgo o </w:t>
+      </w:r>
+      <w:r>
+        <w:rPr>
+          <w:rFonts w:ascii="BellMT" w:hAnsi="BellMT" w:cs="BellMT"/>
+          <w:lang w:val="es-MX"/>
+        </w:rPr>
+        <w:t>conviven en viviendas con determinadas limitaciones, entre otras complicaciones.</w:t>
+      </w:r>
+    </w:p>
+    <w:p>
+      <w:pPr>
+        <w:pStyle w:val="Textocomentario"/>
+        <w:rPr>
+          <w:lang w:val="es-MX"/>
+        </w:rPr>
+      </w:pPr>
+      <w:r>
+        <w:rPr>
+          <w:rFonts w:ascii="BellMT" w:hAnsi="BellMT" w:cs="BellMT"/>
+          <w:lang w:val="es-MX"/>
+        </w:rPr>
+        <w:t>Página 7</w:t>
+      </w:r>
+    </w:p>
+  </w:comment>
+  <w:comment w:id="16" w:author="Eduardo Zenteno Ramirez" w:date="2020-12-15T14:39:00Z" w:initials="EZR">
+    <w:p>
+      <w:pPr>
+        <w:pStyle w:val="Textocomentario"/>
+      </w:pPr>
+      <w:r>
+        <w:rPr>
+          <w:rStyle w:val="Refdecomentario"/>
+        </w:rPr>
+        <w:annotationRef/>
+      </w:r>
+      <w:r>
+        <w:t>Sin embargo, también se ha estudiado que el compromiso de los padres y la buena comunicación padres-hijos en temas escolares impactan en un resultado académico positivo</w:t>
+      </w:r>
+      <w:r>
+        <w:t xml:space="preserve"> Muñoz 2020</w:t>
+      </w:r>
+    </w:p>
+    <w:p>
+      <w:pPr>
+        <w:pStyle w:val="Textocomentario"/>
+      </w:pPr>
+      <w:r>
+        <w:t>Página 9</w:t>
+      </w:r>
+    </w:p>
+    <w:p>
+      <w:pPr>
+        <w:pStyle w:val="Textocomentario"/>
+      </w:pPr>
+    </w:p>
+    <w:p>
+      <w:pPr>
+        <w:pStyle w:val="Textocomentario"/>
+        <w:rPr>
+          <w:rStyle w:val="A3"/>
+        </w:rPr>
+      </w:pPr>
+      <w:r>
+        <w:rPr>
+          <w:rStyle w:val="A3"/>
+        </w:rPr>
+        <w:t>E</w:t>
+      </w:r>
+      <w:r>
+        <w:rPr>
+          <w:rStyle w:val="A3"/>
+        </w:rPr>
+        <w:t xml:space="preserve">l segundo factor que más influye en los resultados escolares, después de las expectativas parentales, es la comunicación </w:t>
+      </w:r>
+      <w:proofErr w:type="spellStart"/>
+      <w:r>
+        <w:rPr>
+          <w:rStyle w:val="A3"/>
+        </w:rPr>
+        <w:t>parento</w:t>
+      </w:r>
+      <w:proofErr w:type="spellEnd"/>
+      <w:r>
+        <w:rPr>
+          <w:rStyle w:val="A3"/>
+        </w:rPr>
+        <w:t>-filial sobre temas escolares.</w:t>
+      </w:r>
+      <w:r>
+        <w:rPr>
+          <w:rStyle w:val="A3"/>
+        </w:rPr>
+        <w:t xml:space="preserve"> </w:t>
+      </w:r>
+      <w:proofErr w:type="spellStart"/>
+      <w:r>
+        <w:rPr>
+          <w:rStyle w:val="A3"/>
+        </w:rPr>
+        <w:t>Gubbins</w:t>
+      </w:r>
+      <w:proofErr w:type="spellEnd"/>
+      <w:r>
+        <w:rPr>
+          <w:rStyle w:val="A3"/>
+        </w:rPr>
+        <w:t xml:space="preserve"> e Ibarra)</w:t>
+      </w:r>
+    </w:p>
+    <w:p>
+      <w:pPr>
+        <w:pStyle w:val="Textocomentario"/>
+      </w:pPr>
+      <w:r>
+        <w:rPr>
+          <w:rStyle w:val="A3"/>
+        </w:rPr>
+        <w:t>Página 14</w:t>
+      </w:r>
+    </w:p>
+  </w:comment>
+  <w:comment w:id="17" w:author="Eduardo Zenteno Ramirez" w:date="2020-12-15T14:28:00Z" w:initials="EZR">
+    <w:p>
+      <w:pPr>
+        <w:pStyle w:val="Default"/>
+        <w:rPr>
+          <w:sz w:val="23"/>
+          <w:szCs w:val="23"/>
+          <w:lang w:val="es-MX"/>
+        </w:rPr>
+      </w:pPr>
+      <w:r>
+        <w:rPr>
+          <w:rStyle w:val="Refdecomentario"/>
+        </w:rPr>
+        <w:annotationRef/>
+      </w:r>
+    </w:p>
+    <w:p>
+      <w:pPr>
+        <w:pStyle w:val="Default"/>
+        <w:rPr>
+          <w:color w:val="auto"/>
+          <w:sz w:val="23"/>
+          <w:szCs w:val="23"/>
+          <w:lang w:val="es-MX"/>
+        </w:rPr>
+      </w:pPr>
+      <w:r>
+        <w:rPr>
+          <w:sz w:val="23"/>
+          <w:szCs w:val="23"/>
+          <w:lang w:val="es-MX"/>
+        </w:rPr>
+        <w:t xml:space="preserve">Ante los avances tecnológicos de los últimos tiempos, los adultos han desarrollado diversas actitudes, entre ellas se encuentran la de indiferencia y temor, ya que al verse ahogados entre tantos cambios que no comprenden, nace en ellos una actitud negativa hacia las nuevas </w:t>
+      </w:r>
+      <w:proofErr w:type="spellStart"/>
+      <w:r>
+        <w:rPr>
+          <w:sz w:val="23"/>
+          <w:szCs w:val="23"/>
+          <w:lang w:val="es-MX"/>
+        </w:rPr>
+        <w:t>TICs</w:t>
+      </w:r>
+      <w:proofErr w:type="spellEnd"/>
+      <w:r>
+        <w:rPr>
+          <w:sz w:val="23"/>
+          <w:szCs w:val="23"/>
+          <w:lang w:val="es-MX"/>
+        </w:rPr>
+        <w:t xml:space="preserve">, haciendo que no sólo les teman, sino que rechacen por completo cualquier contacto con ellas, ya que les </w:t>
+      </w:r>
+      <w:r>
+        <w:rPr>
+          <w:color w:val="auto"/>
+          <w:sz w:val="23"/>
+          <w:szCs w:val="23"/>
+          <w:lang w:val="es-MX"/>
+        </w:rPr>
+        <w:t>causan frustración y estrés, lo que más adelante si no es superado, se convierte en enfermedades mentales como la ansiedad y la depresión.</w:t>
+      </w:r>
+    </w:p>
+    <w:p>
+      <w:pPr>
+        <w:pStyle w:val="Default"/>
+        <w:rPr>
+          <w:rFonts w:ascii="Cambria" w:hAnsi="Cambria" w:cs="Cambria"/>
+          <w:sz w:val="22"/>
+          <w:szCs w:val="22"/>
+          <w:lang w:val="es-MX"/>
+        </w:rPr>
+      </w:pPr>
+      <w:r>
+        <w:rPr>
+          <w:color w:val="auto"/>
+          <w:sz w:val="23"/>
+          <w:szCs w:val="23"/>
+          <w:lang w:val="es-MX"/>
+        </w:rPr>
+        <w:t>Página 42</w:t>
+      </w:r>
+    </w:p>
+  </w:comment>
+</w:comments>
+</file>
+
+<file path=word/commentsExtended.xml><?xml version="1.0" encoding="utf-8"?>
+<w15:commentsEx xmlns:wpc="http://schemas.microsoft.com/office/word/2010/wordprocessingCanvas" xmlns:cx="http://schemas.microsoft.com/office/drawing/2014/chartex" xmlns:mc="http://schemas.openxmlformats.org/markup-compatibility/2006" xmlns:o="urn:schemas-microsoft-com:office:office" xmlns:r="http://schemas.openxmlformats.org/officeDocument/2006/relationships" xmlns:m="http://schemas.openxmlformats.org/officeDocument/2006/math" xmlns:v="urn:schemas-microsoft-com:vml" xmlns:wp14="http://schemas.microsoft.com/office/word/2010/wordprocessingDrawing" xmlns:wp="http://schemas.openxmlformats.org/drawingml/2006/wordprocessingDrawing" xmlns:w10="urn:schemas-microsoft-com:office:word" xmlns:w="http://schemas.openxmlformats.org/wordprocessingml/2006/main" xmlns:w14="http://schemas.microsoft.com/office/word/2010/wordml" xmlns:w15="http://schemas.microsoft.com/office/word/2012/wordml" xmlns:w16se="http://schemas.microsoft.com/office/word/2015/wordml/symex" xmlns:wpg="http://schemas.microsoft.com/office/word/2010/wordprocessingGroup" xmlns:wpi="http://schemas.microsoft.com/office/word/2010/wordprocessingInk" xmlns:wne="http://schemas.microsoft.com/office/word/2006/wordml" xmlns:wps="http://schemas.microsoft.com/office/word/2010/wordprocessingShape" mc:Ignorable="w14 w15 w16se wp14">
+  <w15:commentEx w15:paraId="3E222760" w15:done="0"/>
+  <w15:commentEx w15:paraId="7CC08004" w15:done="0"/>
+  <w15:commentEx w15:paraId="7E779CEB" w15:done="0"/>
+  <w15:commentEx w15:paraId="6FE81453" w15:done="0"/>
+  <w15:commentEx w15:paraId="5CB7D0FA" w15:done="0"/>
+  <w15:commentEx w15:paraId="3F174762" w15:done="0"/>
+  <w15:commentEx w15:paraId="16D29600" w15:done="0"/>
+  <w15:commentEx w15:paraId="05778875" w15:done="0"/>
+  <w15:commentEx w15:paraId="07FF9FD6" w15:done="0"/>
+  <w15:commentEx w15:paraId="220D77F5" w15:done="0"/>
+  <w15:commentEx w15:paraId="39D11631" w15:done="0"/>
+  <w15:commentEx w15:paraId="56AF1244" w15:done="0"/>
+  <w15:commentEx w15:paraId="10C6CDAE" w15:done="0"/>
+</w15:commentsEx>
 </file>
 
 <file path=word/endnotes.xml><?xml version="1.0" encoding="utf-8"?>
@@ -4238,7 +5930,7 @@
             <w:noProof/>
             <w:lang w:val="es-ES"/>
           </w:rPr>
-          <w:t>5</w:t>
+          <w:t>10</w:t>
         </w:r>
         <w:r>
           <w:fldChar w:fldCharType="end"/>
@@ -8877,6 +10569,14 @@
   </w:num>
   <w:numIdMacAtCleanup w:val="17"/>
 </w:numbering>
+</file>
+
+<file path=word/people.xml><?xml version="1.0" encoding="utf-8"?>
+<w15:people xmlns:wpc="http://schemas.microsoft.com/office/word/2010/wordprocessingCanvas" xmlns:cx="http://schemas.microsoft.com/office/drawing/2014/chartex" xmlns:mc="http://schemas.openxmlformats.org/markup-compatibility/2006" xmlns:o="urn:schemas-microsoft-com:office:office" xmlns:r="http://schemas.openxmlformats.org/officeDocument/2006/relationships" xmlns:m="http://schemas.openxmlformats.org/officeDocument/2006/math" xmlns:v="urn:schemas-microsoft-com:vml" xmlns:wp14="http://schemas.microsoft.com/office/word/2010/wordprocessingDrawing" xmlns:wp="http://schemas.openxmlformats.org/drawingml/2006/wordprocessingDrawing" xmlns:w10="urn:schemas-microsoft-com:office:word" xmlns:w="http://schemas.openxmlformats.org/wordprocessingml/2006/main" xmlns:w14="http://schemas.microsoft.com/office/word/2010/wordml" xmlns:w15="http://schemas.microsoft.com/office/word/2012/wordml" xmlns:w16se="http://schemas.microsoft.com/office/word/2015/wordml/symex" xmlns:wpg="http://schemas.microsoft.com/office/word/2010/wordprocessingGroup" xmlns:wpi="http://schemas.microsoft.com/office/word/2010/wordprocessingInk" xmlns:wne="http://schemas.microsoft.com/office/word/2006/wordml" xmlns:wps="http://schemas.microsoft.com/office/word/2010/wordprocessingShape" mc:Ignorable="w14 w15 w16se wp14">
+  <w15:person w15:author="Eduardo Zenteno Ramirez">
+    <w15:presenceInfo w15:providerId="Windows Live" w15:userId="ae04a68b13736f6c"/>
+  </w15:person>
+</w15:people>
 </file>
 
 <file path=word/styles.xml><?xml version="1.0" encoding="utf-8"?>
@@ -9608,6 +11308,56 @@
       <w:szCs w:val="20"/>
     </w:rPr>
   </w:style>
+  <w:style w:type="paragraph" w:customStyle="1" w:styleId="Default">
+    <w:name w:val="Default"/>
+    <w:rsid w:val="00077E8E"/>
+    <w:pPr>
+      <w:autoSpaceDE w:val="0"/>
+      <w:autoSpaceDN w:val="0"/>
+      <w:adjustRightInd w:val="0"/>
+      <w:spacing w:after="0" w:line="240" w:lineRule="auto"/>
+    </w:pPr>
+    <w:rPr>
+      <w:rFonts w:ascii="Arial" w:hAnsi="Arial" w:cs="Arial"/>
+      <w:color w:val="000000"/>
+      <w:sz w:val="24"/>
+      <w:szCs w:val="24"/>
+      <w:lang w:val="en-US"/>
+    </w:rPr>
+  </w:style>
+  <w:style w:type="character" w:customStyle="1" w:styleId="A3">
+    <w:name w:val="A3"/>
+    <w:uiPriority w:val="99"/>
+    <w:rsid w:val="00AD0A8A"/>
+    <w:rPr>
+      <w:rFonts w:cs="Century Schoolbook"/>
+      <w:color w:val="000000"/>
+      <w:sz w:val="20"/>
+      <w:szCs w:val="20"/>
+    </w:rPr>
+  </w:style>
+  <w:style w:type="character" w:styleId="Textoennegrita">
+    <w:name w:val="Strong"/>
+    <w:basedOn w:val="Fuentedeprrafopredeter"/>
+    <w:uiPriority w:val="22"/>
+    <w:qFormat/>
+    <w:rsid w:val="0065449D"/>
+    <w:rPr>
+      <w:b/>
+      <w:bCs/>
+    </w:rPr>
+  </w:style>
+  <w:style w:type="character" w:styleId="nfasis">
+    <w:name w:val="Emphasis"/>
+    <w:basedOn w:val="Fuentedeprrafopredeter"/>
+    <w:uiPriority w:val="20"/>
+    <w:qFormat/>
+    <w:rsid w:val="0065449D"/>
+    <w:rPr>
+      <w:i/>
+      <w:iCs/>
+    </w:rPr>
+  </w:style>
 </w:styles>
 </file>
 
@@ -9966,7 +11716,7 @@
 </file>
 
 <file path=customXml/itemProps1.xml><?xml version="1.0" encoding="utf-8"?>
-<ds:datastoreItem xmlns:ds="http://schemas.openxmlformats.org/officeDocument/2006/customXml" ds:itemID="{A80CEA99-294C-49E4-A57E-5939D64F0206}">
+<ds:datastoreItem xmlns:ds="http://schemas.openxmlformats.org/officeDocument/2006/customXml" ds:itemID="{A647AEB7-7A54-4374-A10F-9B25BA3DCAA7}">
   <ds:schemaRefs>
     <ds:schemaRef ds:uri="http://schemas.openxmlformats.org/officeDocument/2006/bibliography"/>
   </ds:schemaRefs>

</xml_diff>

<commit_message>
Entrega al Ing Yuri Marquez
</commit_message>
<xml_diff>
--- a/Proyecto de Tesis.docx
+++ b/Proyecto de Tesis.docx
@@ -2028,6 +2028,7 @@
         </w:rPr>
       </w:pPr>
       <w:bookmarkStart w:id="2" w:name="_Toc526461192"/>
+      <w:bookmarkStart w:id="3" w:name="_GoBack"/>
       <w:r>
         <w:rPr>
           <w:b/>
@@ -2074,7 +2075,7 @@
           <w:sz w:val="24"/>
         </w:rPr>
       </w:pPr>
-      <w:bookmarkStart w:id="3" w:name="_Toc526461193"/>
+      <w:bookmarkStart w:id="4" w:name="_Toc526461193"/>
       <w:r>
         <w:rPr>
           <w:b/>
@@ -2096,14 +2097,13 @@
         </w:rPr>
         <w:t xml:space="preserve"> del problema</w:t>
       </w:r>
-      <w:bookmarkEnd w:id="3"/>
+      <w:bookmarkEnd w:id="4"/>
     </w:p>
     <w:p>
       <w:pPr>
         <w:ind w:left="1416"/>
         <w:jc w:val="both"/>
       </w:pPr>
-      <w:bookmarkStart w:id="4" w:name="_GoBack"/>
       <w:r>
         <w:t>E</w:t>
       </w:r>
@@ -2160,15 +2160,13 @@
       </w:r>
       <w:commentRangeStart w:id="5"/>
       <w:r>
-        <w:t>(</w:t>
-      </w:r>
-      <w:proofErr w:type="spellStart"/>
-      <w:r>
-        <w:t>Cedefop</w:t>
-      </w:r>
-      <w:proofErr w:type="spellEnd"/>
-      <w:r>
-        <w:t>, 2020</w:t>
+        <w:t>(Cede</w:t>
+      </w:r>
+      <w:r>
+        <w:t>fop</w:t>
+      </w:r>
+      <w:r>
+        <w:t xml:space="preserve"> 2020</w:t>
       </w:r>
       <w:r>
         <w:t xml:space="preserve">; </w:t>
@@ -2181,13 +2179,14 @@
         <w:commentReference w:id="5"/>
       </w:r>
       <w:commentRangeStart w:id="6"/>
-      <w:proofErr w:type="spellStart"/>
-      <w:r>
-        <w:t>Asuar</w:t>
-      </w:r>
-      <w:proofErr w:type="spellEnd"/>
-      <w:r>
-        <w:t>, 2020</w:t>
+      <w:r>
+        <w:t>A</w:t>
+      </w:r>
+      <w:r>
+        <w:t>suar</w:t>
+      </w:r>
+      <w:r>
+        <w:t xml:space="preserve"> 2020</w:t>
       </w:r>
       <w:commentRangeEnd w:id="6"/>
       <w:r>
@@ -2200,13 +2199,14 @@
         <w:t xml:space="preserve">; </w:t>
       </w:r>
       <w:commentRangeStart w:id="7"/>
-      <w:proofErr w:type="spellStart"/>
-      <w:r>
-        <w:t>Nogueria</w:t>
-      </w:r>
-      <w:proofErr w:type="spellEnd"/>
-      <w:r>
-        <w:t>, 2020</w:t>
+      <w:r>
+        <w:t>N</w:t>
+      </w:r>
+      <w:r>
+        <w:t>ogueria</w:t>
+      </w:r>
+      <w:r>
+        <w:t xml:space="preserve"> 2020</w:t>
       </w:r>
       <w:commentRangeEnd w:id="7"/>
       <w:r>
@@ -2283,7 +2283,13 @@
       </w:r>
       <w:commentRangeStart w:id="8"/>
       <w:r>
-        <w:t>Echevarría, 2020</w:t>
+        <w:t>Echevarr</w:t>
+      </w:r>
+      <w:r>
+        <w:t>ía</w:t>
+      </w:r>
+      <w:r>
+        <w:t xml:space="preserve"> 2020</w:t>
       </w:r>
       <w:commentRangeEnd w:id="8"/>
       <w:r>
@@ -2297,7 +2303,13 @@
       </w:r>
       <w:commentRangeStart w:id="9"/>
       <w:r>
-        <w:t>Girona, 2020</w:t>
+        <w:t>G</w:t>
+      </w:r>
+      <w:r>
+        <w:t>irona</w:t>
+      </w:r>
+      <w:r>
+        <w:t xml:space="preserve"> 2020</w:t>
       </w:r>
       <w:commentRangeEnd w:id="9"/>
       <w:r>
@@ -2350,10 +2362,10 @@
         <w:t>(</w:t>
       </w:r>
       <w:r>
-        <w:t xml:space="preserve">PISA, </w:t>
-      </w:r>
-      <w:r>
-        <w:t xml:space="preserve">OCDE, 2018). </w:t>
+        <w:t>PISA OCDE</w:t>
+      </w:r>
+      <w:r>
+        <w:t xml:space="preserve"> 2018). </w:t>
       </w:r>
       <w:commentRangeEnd w:id="10"/>
       <w:r>
@@ -2365,11 +2377,9 @@
       <w:r>
         <w:t xml:space="preserve">La implementación de </w:t>
       </w:r>
-      <w:proofErr w:type="spellStart"/>
       <w:r>
         <w:t>TIC´s</w:t>
       </w:r>
-      <w:proofErr w:type="spellEnd"/>
       <w:r>
         <w:t xml:space="preserve"> en las escuelas </w:t>
       </w:r>
@@ -2381,7 +2391,13 @@
       </w:r>
       <w:commentRangeStart w:id="11"/>
       <w:r>
-        <w:t xml:space="preserve">(PISA, OCDE, 2018). </w:t>
+        <w:t>(</w:t>
+      </w:r>
+      <w:r>
+        <w:t>PISA</w:t>
+      </w:r>
+      <w:r>
+        <w:t xml:space="preserve"> OCDE 2018). </w:t>
       </w:r>
       <w:commentRangeEnd w:id="11"/>
       <w:r>
@@ -2449,7 +2465,13 @@
       </w:r>
       <w:commentRangeStart w:id="12"/>
       <w:r>
-        <w:t>(PISA, OCDE, 2018)</w:t>
+        <w:t>(</w:t>
+      </w:r>
+      <w:r>
+        <w:t>PISA OCDE</w:t>
+      </w:r>
+      <w:r>
+        <w:t xml:space="preserve"> 2018)</w:t>
       </w:r>
       <w:commentRangeEnd w:id="12"/>
       <w:r>
@@ -2487,7 +2509,13 @@
       </w:r>
       <w:commentRangeStart w:id="13"/>
       <w:r>
-        <w:t>PISA, OCDE, 2018).</w:t>
+        <w:t>P</w:t>
+      </w:r>
+      <w:r>
+        <w:t>ISA OCDE</w:t>
+      </w:r>
+      <w:r>
+        <w:t xml:space="preserve"> 2018).</w:t>
       </w:r>
       <w:r>
         <w:t xml:space="preserve"> </w:t>
@@ -2510,7 +2538,13 @@
       </w:r>
       <w:commentRangeStart w:id="14"/>
       <w:r>
-        <w:t xml:space="preserve">(BID, 2020). </w:t>
+        <w:t>(</w:t>
+      </w:r>
+      <w:r>
+        <w:t>BID</w:t>
+      </w:r>
+      <w:r>
+        <w:t xml:space="preserve"> 2020). </w:t>
       </w:r>
       <w:commentRangeEnd w:id="14"/>
       <w:r>
@@ -2528,21 +2562,11 @@
       <w:r>
         <w:t xml:space="preserve">En la ciudad de Huancayo, los padres de familia del colegio </w:t>
       </w:r>
-      <w:proofErr w:type="spellStart"/>
-      <w:r>
-        <w:t>Maria</w:t>
-      </w:r>
-      <w:proofErr w:type="spellEnd"/>
-      <w:r>
-        <w:t xml:space="preserve"> </w:t>
-      </w:r>
-      <w:proofErr w:type="spellStart"/>
-      <w:r>
-        <w:t>Reige</w:t>
-      </w:r>
-      <w:proofErr w:type="spellEnd"/>
-      <w:r>
-        <w:t xml:space="preserve"> han presentado problemas al intentar apoyar a sus hijos en l</w:t>
+      <w:r>
+        <w:t xml:space="preserve">X </w:t>
+      </w:r>
+      <w:r>
+        <w:t>han presentado problemas al intentar apoyar a sus hijos en l</w:t>
       </w:r>
       <w:r>
         <w:t>as tareas escolares porq</w:t>
@@ -2570,7 +2594,13 @@
       </w:r>
       <w:commentRangeStart w:id="15"/>
       <w:r>
-        <w:t>(Muñoz, 2020).</w:t>
+        <w:t>(</w:t>
+      </w:r>
+      <w:r>
+        <w:t>Muñoz</w:t>
+      </w:r>
+      <w:r>
+        <w:t xml:space="preserve"> 2020).</w:t>
       </w:r>
       <w:r>
         <w:t xml:space="preserve"> </w:t>
@@ -2595,8 +2625,11 @@
         <w:jc w:val="both"/>
       </w:pPr>
       <w:r>
+        <w:t xml:space="preserve">Como consecuencias de este problema actual podemos augurar principalmente un bajo rendimiento académico por parte de los estudiantes pues se ha demostrado </w:t>
+      </w:r>
+      <w:r>
         <w:lastRenderedPageBreak/>
-        <w:t>Como consecuencias de este problema actual podemos augurar principalmente un bajo rendimiento académico por parte de los estudiantes pues se ha demostrado en diversos estudios que el involucramiento de los padres de familia impacta positivamente en el desempeño académico</w:t>
+        <w:t>en diversos estudios que el involucramiento de los padres de familia impacta positivamente en el desempeño académico</w:t>
       </w:r>
       <w:r>
         <w:t xml:space="preserve"> </w:t>
@@ -2605,13 +2638,8 @@
       <w:r>
         <w:t>(</w:t>
       </w:r>
-      <w:proofErr w:type="spellStart"/>
-      <w:r>
-        <w:t>Gubbins</w:t>
-      </w:r>
-      <w:proofErr w:type="spellEnd"/>
-      <w:r>
-        <w:t xml:space="preserve"> e Ibarra, 2016</w:t>
+      <w:r>
+        <w:t>Gubbins e Ibarra 2016</w:t>
       </w:r>
       <w:commentRangeEnd w:id="16"/>
       <w:r>
@@ -2630,15 +2658,7 @@
         <w:t xml:space="preserve"> </w:t>
       </w:r>
       <w:r>
-        <w:t xml:space="preserve">o bien un panorama un tanto desolador, pues según </w:t>
-      </w:r>
-      <w:proofErr w:type="spellStart"/>
-      <w:r>
-        <w:t>Loo</w:t>
-      </w:r>
-      <w:proofErr w:type="spellEnd"/>
-      <w:r>
-        <w:t xml:space="preserve"> Córdova, esta desigualdad digital genera </w:t>
+        <w:t xml:space="preserve">o bien un panorama un tanto desolador, pues esta desigualdad digital genera </w:t>
       </w:r>
       <w:r>
         <w:t xml:space="preserve">frustración, estrés y si no es prontamente atendido, convertirse en una enfermedad mental como la </w:t>
@@ -2651,6 +2671,9 @@
       </w:r>
       <w:r>
         <w:t>ón, sobre todo en adultos mayores de 65 a 75 años. (</w:t>
+      </w:r>
+      <w:r>
+        <w:t xml:space="preserve">Córdova </w:t>
       </w:r>
       <w:commentRangeStart w:id="17"/>
       <w:r>
@@ -2691,7 +2714,6 @@
         <w:t>alternativa actual, objetiva y eficaz para apoyar a los padres de familia en su labor como primeros educadores de sus hijos.</w:t>
       </w:r>
     </w:p>
-    <w:bookmarkEnd w:id="4"/>
     <w:p>
       <w:pPr>
         <w:spacing w:line="360" w:lineRule="auto"/>
@@ -2974,7 +2996,6 @@
         <w:rPr>
           <w:szCs w:val="28"/>
         </w:rPr>
-        <w:lastRenderedPageBreak/>
         <w:t xml:space="preserve">Implementar un Aplicativo de Reconocimiento Óptico de Caracteres para reducir la brecha digital de los padres de familia del colegio X de Huancayo. </w:t>
       </w:r>
     </w:p>
@@ -3000,6 +3021,7 @@
           <w:sz w:val="24"/>
           <w:szCs w:val="28"/>
         </w:rPr>
+        <w:lastRenderedPageBreak/>
         <w:t>Objetivos Específicos</w:t>
       </w:r>
       <w:bookmarkEnd w:id="20"/>
@@ -3169,6 +3191,112 @@
         <w:t xml:space="preserve"> e importancia</w:t>
       </w:r>
       <w:bookmarkEnd w:id="21"/>
+    </w:p>
+    <w:p>
+      <w:pPr>
+        <w:spacing w:line="360" w:lineRule="auto"/>
+        <w:ind w:left="1416"/>
+        <w:jc w:val="both"/>
+      </w:pPr>
+      <w:r>
+        <w:t xml:space="preserve">Este estudio cuenta con una justificación teórica pues resume los estudios </w:t>
+      </w:r>
+      <w:r>
+        <w:t xml:space="preserve">e investigaciones </w:t>
+      </w:r>
+      <w:r>
+        <w:t>de los autores más importantes que hacen referencia a las variables en estudio</w:t>
+      </w:r>
+      <w:r>
+        <w:t xml:space="preserve"> aquí presentes</w:t>
+      </w:r>
+      <w:r>
+        <w:t>.</w:t>
+      </w:r>
+    </w:p>
+    <w:p>
+      <w:pPr>
+        <w:spacing w:line="360" w:lineRule="auto"/>
+        <w:ind w:left="1416"/>
+        <w:jc w:val="both"/>
+      </w:pPr>
+      <w:r>
+        <w:t xml:space="preserve">Así mismo, tiene una justificación práctica porque brinda efectivamente soluciones que ayudarán a prevenir y corregir este </w:t>
+      </w:r>
+      <w:r>
+        <w:t>problema actual, indicando los pasos y métodos utilizados para su posterior replicación en cualquier ámbito.</w:t>
+      </w:r>
+    </w:p>
+    <w:p>
+      <w:pPr>
+        <w:spacing w:line="360" w:lineRule="auto"/>
+        <w:ind w:left="1416"/>
+        <w:jc w:val="both"/>
+      </w:pPr>
+      <w:r>
+        <w:t>De igual manera, presenta una justificación</w:t>
+      </w:r>
+      <w:r>
+        <w:t xml:space="preserve"> social, puesto que son los padres de familia los que se encuentran en este problema educativo, cultural y social.</w:t>
+      </w:r>
+    </w:p>
+    <w:p>
+      <w:pPr>
+        <w:spacing w:line="360" w:lineRule="auto"/>
+        <w:ind w:left="1416"/>
+        <w:jc w:val="both"/>
+      </w:pPr>
+      <w:r>
+        <w:t>También cuenta con una justificación metodológica porque se está aportando con un aplicativo móvil que ser</w:t>
+      </w:r>
+      <w:r>
+        <w:t>á creado para aminorar esta desigualdad de la educación digital en los padres de familia.</w:t>
+      </w:r>
+    </w:p>
+    <w:p>
+      <w:pPr>
+        <w:spacing w:line="360" w:lineRule="auto"/>
+        <w:ind w:left="1416"/>
+        <w:jc w:val="both"/>
+      </w:pPr>
+      <w:r>
+        <w:t xml:space="preserve">También no puede faltar la justificación legal, </w:t>
+      </w:r>
+      <w:r>
+        <w:t>pues los padres tienen el deber de educar a sus hijos y de participar en el proceso educativo, según el Art. 14 de la Constitución Política del Per</w:t>
+      </w:r>
+      <w:r>
+        <w:t>ú.</w:t>
+      </w:r>
+    </w:p>
+    <w:p>
+      <w:pPr>
+        <w:spacing w:line="360" w:lineRule="auto"/>
+        <w:ind w:left="1416"/>
+        <w:jc w:val="both"/>
+      </w:pPr>
+      <w:r>
+        <w:lastRenderedPageBreak/>
+        <w:t xml:space="preserve">Finalmente, este estudio tiene una justificación investigativa porque los resultados obtenidos cooperarán para </w:t>
+      </w:r>
+      <w:r>
+        <w:t>el estudio</w:t>
+      </w:r>
+      <w:r>
+        <w:t xml:space="preserve"> en este campo</w:t>
+      </w:r>
+      <w:r>
+        <w:t>, con otras variables u</w:t>
+      </w:r>
+      <w:r>
+        <w:t xml:space="preserve"> otros grupos de personas.</w:t>
+      </w:r>
+    </w:p>
+    <w:p>
+      <w:pPr>
+        <w:ind w:left="1416"/>
+        <w:jc w:val="both"/>
+      </w:pPr>
     </w:p>
     <w:p>
       <w:pPr>
@@ -3364,7 +3492,6 @@
         <w:jc w:val="both"/>
       </w:pPr>
       <w:r>
-        <w:lastRenderedPageBreak/>
         <w:t>La implementación de un aplicativo de Reconocimiento Óptico de Caracteres reducirá la brecha digital de los padres de familia del colegio X de Huancayo en la primera etapa.</w:t>
       </w:r>
     </w:p>
@@ -3385,6 +3512,7 @@
         <w:t>La implementación de un aplicativo de Reconocimiento Óptico de Caracteres reducirá la brecha digital de los padres de familia del colegio X de Huancayo en la segunda etapa.</w:t>
       </w:r>
     </w:p>
+    <w:bookmarkEnd w:id="3"/>
     <w:p>
       <w:pPr>
         <w:pStyle w:val="Prrafodelista"/>
@@ -3505,15 +3633,7 @@
         <w:jc w:val="both"/>
       </w:pPr>
       <w:r>
-        <w:t xml:space="preserve">Cabe destacar su amplia explicación acerca de los métodos que se utilizan para establecer un reconocimiento óptimo de caracteres, así como el </w:t>
-      </w:r>
-      <w:proofErr w:type="spellStart"/>
-      <w:r>
-        <w:t>prost</w:t>
-      </w:r>
-      <w:proofErr w:type="spellEnd"/>
-      <w:r>
-        <w:t xml:space="preserve">-procesamiento de imágenes reconocidas </w:t>
+        <w:t xml:space="preserve">Cabe destacar su amplia explicación acerca de los métodos que se utilizan para establecer un reconocimiento óptimo de caracteres, así como el prost-procesamiento de imágenes reconocidas </w:t>
       </w:r>
       <w:r>
         <w:t>y los usos más comunes que se le suele dar.</w:t>
@@ -3590,15 +3710,7 @@
         </w:sdtContent>
       </w:sdt>
       <w:r>
-        <w:t xml:space="preserve"> En este estudio, se hace referencia a </w:t>
-      </w:r>
-      <w:proofErr w:type="spellStart"/>
-      <w:r>
-        <w:t>Tesseract</w:t>
-      </w:r>
-      <w:proofErr w:type="spellEnd"/>
-      <w:r>
-        <w:t>, un potente motor OCR libre, que, debido a su condición multilenguaje y multiplataforma, se llega a integrar rápidamente a la mayoría de aplicaciones.</w:t>
+        <w:t xml:space="preserve"> En este estudio, se hace referencia a Tesseract, un potente motor OCR libre, que, debido a su condición multilenguaje y multiplataforma, se llega a integrar rápidamente a la mayoría de aplicaciones.</w:t>
       </w:r>
     </w:p>
     <w:p>
@@ -3636,7 +3748,6 @@
           <w:b/>
           <w:sz w:val="24"/>
         </w:rPr>
-        <w:lastRenderedPageBreak/>
         <w:t>Bases</w:t>
       </w:r>
       <w:r>
@@ -3672,7 +3783,6 @@
           <w:sz w:val="24"/>
         </w:rPr>
       </w:pPr>
-      <w:proofErr w:type="spellStart"/>
       <w:r>
         <w:rPr>
           <w:b/>
@@ -3680,7 +3790,6 @@
         </w:rPr>
         <w:t>Xamarin</w:t>
       </w:r>
-      <w:proofErr w:type="spellEnd"/>
     </w:p>
     <w:p>
       <w:pPr>
@@ -3735,49 +3844,7 @@
         <w:rPr>
           <w:b/>
         </w:rPr>
-        <w:t>OCR (</w:t>
-      </w:r>
-      <w:proofErr w:type="spellStart"/>
-      <w:r>
-        <w:rPr>
-          <w:b/>
-        </w:rPr>
-        <w:t>Optical</w:t>
-      </w:r>
-      <w:proofErr w:type="spellEnd"/>
-      <w:r>
-        <w:rPr>
-          <w:b/>
-        </w:rPr>
-        <w:t xml:space="preserve"> </w:t>
-      </w:r>
-      <w:proofErr w:type="spellStart"/>
-      <w:r>
-        <w:rPr>
-          <w:b/>
-        </w:rPr>
-        <w:t>Recognition</w:t>
-      </w:r>
-      <w:proofErr w:type="spellEnd"/>
-      <w:r>
-        <w:rPr>
-          <w:b/>
-        </w:rPr>
-        <w:t xml:space="preserve"> </w:t>
-      </w:r>
-      <w:proofErr w:type="spellStart"/>
-      <w:r>
-        <w:rPr>
-          <w:b/>
-        </w:rPr>
-        <w:t>Character</w:t>
-      </w:r>
-      <w:proofErr w:type="spellEnd"/>
-      <w:r>
-        <w:rPr>
-          <w:b/>
-        </w:rPr>
-        <w:t xml:space="preserve">) </w:t>
+        <w:t xml:space="preserve">OCR (Optical Recognition Character) </w:t>
       </w:r>
     </w:p>
     <w:p>
@@ -3786,15 +3853,7 @@
         <w:ind w:left="1418"/>
       </w:pPr>
       <w:r>
-        <w:t xml:space="preserve">Esta herramienta identifica y reconoce el texto que está contenido en una imagen o en documento escaneado, para posteriormente trabajar con él en algún editor de texto, como Ms Word o el </w:t>
-      </w:r>
-      <w:proofErr w:type="spellStart"/>
-      <w:r>
-        <w:t>Notepad</w:t>
-      </w:r>
-      <w:proofErr w:type="spellEnd"/>
-      <w:r>
-        <w:t>.</w:t>
+        <w:t>Esta herramienta identifica y reconoce el texto que está contenido en una imagen o en documento escaneado, para posteriormente trabajar con él en algún editor de texto, como Ms Word o el Notepad.</w:t>
       </w:r>
     </w:p>
     <w:p>
@@ -3821,15 +3880,7 @@
         <w:t>Sistema operativo exclusivo para celulares en su versión primitiva, y que ahora está inmerso en automóviles, relo</w:t>
       </w:r>
       <w:r>
-        <w:t xml:space="preserve">jes, televisores, tabletas </w:t>
-      </w:r>
-      <w:proofErr w:type="spellStart"/>
-      <w:r>
-        <w:t>etc</w:t>
-      </w:r>
-      <w:proofErr w:type="spellEnd"/>
-      <w:r>
-        <w:t>,</w:t>
+        <w:t>jes, televisores, tabletas etc,</w:t>
       </w:r>
     </w:p>
     <w:p>
@@ -4015,17 +4066,8 @@
           <w:b/>
           <w:sz w:val="24"/>
         </w:rPr>
-        <w:t xml:space="preserve">Método </w:t>
-      </w:r>
-      <w:proofErr w:type="spellStart"/>
-      <w:r>
-        <w:rPr>
-          <w:b/>
-          <w:sz w:val="24"/>
-        </w:rPr>
-        <w:t>Waterfall</w:t>
-      </w:r>
-      <w:proofErr w:type="spellEnd"/>
+        <w:t>Método Waterfall</w:t>
+      </w:r>
     </w:p>
     <w:p>
       <w:pPr>
@@ -4035,11 +4077,7 @@
         <w:jc w:val="both"/>
       </w:pPr>
       <w:r>
-        <w:t xml:space="preserve">Esta metodología es aplicable sólo cuando se está seguro de lo que se va a hacer y no se modificará en el tiempo, es decir, sus requerimientos están básicamente </w:t>
-      </w:r>
-      <w:r>
-        <w:lastRenderedPageBreak/>
-        <w:t>cerrados a toda inspección, modificación, corrección y/o asignación de nuevos componentes, nuevos diseños, etc. En pocas palabras, no existe incertidumbre, ya que es un proyecto controlado.</w:t>
+        <w:t>Esta metodología es aplicable sólo cuando se está seguro de lo que se va a hacer y no se modificará en el tiempo, es decir, sus requerimientos están básicamente cerrados a toda inspección, modificación, corrección y/o asignación de nuevos componentes, nuevos diseños, etc. En pocas palabras, no existe incertidumbre, ya que es un proyecto controlado.</w:t>
       </w:r>
     </w:p>
     <w:p>
@@ -4175,35 +4213,8 @@
         <w:rPr>
           <w:sz w:val="24"/>
         </w:rPr>
-        <w:t xml:space="preserve">Es un poco la combinación de RUP, </w:t>
-      </w:r>
-      <w:proofErr w:type="spellStart"/>
-      <w:r>
-        <w:rPr>
-          <w:sz w:val="24"/>
-        </w:rPr>
-        <w:t>Crystal</w:t>
-      </w:r>
-      <w:proofErr w:type="spellEnd"/>
-      <w:r>
-        <w:rPr>
-          <w:sz w:val="24"/>
-        </w:rPr>
-        <w:t xml:space="preserve"> o Extreme </w:t>
-      </w:r>
-      <w:proofErr w:type="spellStart"/>
-      <w:r>
-        <w:rPr>
-          <w:sz w:val="24"/>
-        </w:rPr>
-        <w:t>Programming</w:t>
-      </w:r>
-      <w:proofErr w:type="spellEnd"/>
-      <w:r>
-        <w:rPr>
-          <w:sz w:val="24"/>
-        </w:rPr>
-        <w:t xml:space="preserve">, pero centrada estrictamente en desarrollar en grupos pequeños ciclos de desarrollo </w:t>
+        <w:lastRenderedPageBreak/>
+        <w:t xml:space="preserve">Es un poco la combinación de RUP, Crystal o Extreme Programming, pero centrada estrictamente en desarrollar en grupos pequeños ciclos de desarrollo </w:t>
       </w:r>
       <w:r>
         <w:rPr>
@@ -4402,21 +4413,7 @@
         <w:rPr>
           <w:sz w:val="24"/>
         </w:rPr>
-        <w:t xml:space="preserve">, donde se hacen todas los </w:t>
-      </w:r>
-      <w:proofErr w:type="spellStart"/>
-      <w:r>
-        <w:rPr>
-          <w:sz w:val="24"/>
-        </w:rPr>
-        <w:t>tests</w:t>
-      </w:r>
-      <w:proofErr w:type="spellEnd"/>
-      <w:r>
-        <w:rPr>
-          <w:sz w:val="24"/>
-        </w:rPr>
-        <w:t xml:space="preserve"> hasta llegar a una versión estable, según claro está, los requerimientos del cliente, Si fuese necesario se reparan los errores, pero no se desarrolla nada nuevo. Una vez realizadas estas fases, se puede publicar y/o entregar al cliente.</w:t>
+        <w:t>, donde se hacen todas los tests hasta llegar a una versión estable, según claro está, los requerimientos del cliente, Si fuese necesario se reparan los errores, pero no se desarrolla nada nuevo. Una vez realizadas estas fases, se puede publicar y/o entregar al cliente.</w:t>
       </w:r>
     </w:p>
     <w:p>
@@ -4515,21 +4512,12 @@
       <w:pPr>
         <w:pStyle w:val="Textocomentario"/>
       </w:pPr>
-      <w:proofErr w:type="spellStart"/>
       <w:r>
         <w:rPr>
           <w:sz w:val="22"/>
           <w:szCs w:val="22"/>
         </w:rPr>
-        <w:t>Pagina</w:t>
-      </w:r>
-      <w:proofErr w:type="spellEnd"/>
-      <w:r>
-        <w:rPr>
-          <w:sz w:val="22"/>
-          <w:szCs w:val="22"/>
-        </w:rPr>
-        <w:t xml:space="preserve"> 2</w:t>
+        <w:t>Pagina 2</w:t>
       </w:r>
     </w:p>
   </w:comment>
@@ -4563,21 +4551,8 @@
             <w:bdr w:val="none" w:sz="0" w:space="0" w:color="auto" w:frame="1"/>
             <w:shd w:val="clear" w:color="auto" w:fill="FFFFFF"/>
           </w:rPr>
-          <w:t xml:space="preserve">la oleada de </w:t>
+          <w:t>la oleada de ERTEs</w:t>
         </w:r>
-        <w:proofErr w:type="spellStart"/>
-        <w:r>
-          <w:rPr>
-            <w:color w:val="009FDF"/>
-            <w:sz w:val="26"/>
-            <w:szCs w:val="26"/>
-            <w:u w:val="single"/>
-            <w:bdr w:val="none" w:sz="0" w:space="0" w:color="auto" w:frame="1"/>
-            <w:shd w:val="clear" w:color="auto" w:fill="FFFFFF"/>
-          </w:rPr>
-          <w:t>ERTEs</w:t>
-        </w:r>
-        <w:proofErr w:type="spellEnd"/>
       </w:hyperlink>
       <w:r>
         <w:rPr>
@@ -4709,7 +4684,6 @@
         </w:rPr>
         <w:t> es delicada, no tienes ordenador ni fibra óptica en tu hogar y tu conexión se limita a la tarifa de datos de tu </w:t>
       </w:r>
-      <w:proofErr w:type="spellStart"/>
       <w:r>
         <w:rPr>
           <w:i/>
@@ -4723,7 +4697,6 @@
         </w:rPr>
         <w:t>smartphone</w:t>
       </w:r>
-      <w:proofErr w:type="spellEnd"/>
       <w:r>
         <w:rPr>
           <w:sz w:val="22"/>
@@ -4857,27 +4830,7 @@
           <w:szCs w:val="18"/>
           <w:lang w:val="es-MX"/>
         </w:rPr>
-        <w:t xml:space="preserve"> </w:t>
-      </w:r>
-      <w:proofErr w:type="spellStart"/>
-      <w:r>
-        <w:rPr>
-          <w:rFonts w:ascii="DuplicateIonic" w:hAnsi="DuplicateIonic" w:cs="DuplicateIonic"/>
-          <w:sz w:val="18"/>
-          <w:szCs w:val="18"/>
-          <w:lang w:val="es-MX"/>
-        </w:rPr>
-        <w:t>Pagina</w:t>
-      </w:r>
-      <w:proofErr w:type="spellEnd"/>
-      <w:r>
-        <w:rPr>
-          <w:rFonts w:ascii="DuplicateIonic" w:hAnsi="DuplicateIonic" w:cs="DuplicateIonic"/>
-          <w:sz w:val="18"/>
-          <w:szCs w:val="18"/>
-          <w:lang w:val="es-MX"/>
-        </w:rPr>
-        <w:t xml:space="preserve"> 42</w:t>
+        <w:t xml:space="preserve"> Pagina 42</w:t>
       </w:r>
     </w:p>
   </w:comment>
@@ -5188,74 +5141,24 @@
           <w:lang w:val="en-US"/>
         </w:rPr>
       </w:pPr>
-      <w:proofErr w:type="spellStart"/>
       <w:r>
         <w:rPr>
           <w:rFonts w:ascii="Oxygen-Regular" w:hAnsi="Oxygen-Regular" w:cs="Oxygen-Regular"/>
           <w:lang w:val="en-US"/>
         </w:rPr>
-        <w:t>contextos</w:t>
-      </w:r>
-      <w:proofErr w:type="spellEnd"/>
+        <w:t>contextos más vulnerables (7%).</w:t>
+      </w:r>
+    </w:p>
+    <w:p>
+      <w:pPr>
+        <w:pStyle w:val="Textocomentario"/>
+      </w:pPr>
       <w:r>
         <w:rPr>
           <w:rFonts w:ascii="Oxygen-Regular" w:hAnsi="Oxygen-Regular" w:cs="Oxygen-Regular"/>
           <w:lang w:val="en-US"/>
         </w:rPr>
-        <w:t xml:space="preserve"> </w:t>
-      </w:r>
-      <w:proofErr w:type="spellStart"/>
-      <w:r>
-        <w:rPr>
-          <w:rFonts w:ascii="Oxygen-Regular" w:hAnsi="Oxygen-Regular" w:cs="Oxygen-Regular"/>
-          <w:lang w:val="en-US"/>
-        </w:rPr>
-        <w:t>más</w:t>
-      </w:r>
-      <w:proofErr w:type="spellEnd"/>
-      <w:r>
-        <w:rPr>
-          <w:rFonts w:ascii="Oxygen-Regular" w:hAnsi="Oxygen-Regular" w:cs="Oxygen-Regular"/>
-          <w:lang w:val="en-US"/>
-        </w:rPr>
-        <w:t xml:space="preserve"> </w:t>
-      </w:r>
-      <w:proofErr w:type="spellStart"/>
-      <w:r>
-        <w:rPr>
-          <w:rFonts w:ascii="Oxygen-Regular" w:hAnsi="Oxygen-Regular" w:cs="Oxygen-Regular"/>
-          <w:lang w:val="en-US"/>
-        </w:rPr>
-        <w:t>vulnerables</w:t>
-      </w:r>
-      <w:proofErr w:type="spellEnd"/>
-      <w:r>
-        <w:rPr>
-          <w:rFonts w:ascii="Oxygen-Regular" w:hAnsi="Oxygen-Regular" w:cs="Oxygen-Regular"/>
-          <w:lang w:val="en-US"/>
-        </w:rPr>
-        <w:t xml:space="preserve"> (7%).</w:t>
-      </w:r>
-    </w:p>
-    <w:p>
-      <w:pPr>
-        <w:pStyle w:val="Textocomentario"/>
-      </w:pPr>
-      <w:proofErr w:type="spellStart"/>
-      <w:r>
-        <w:rPr>
-          <w:rFonts w:ascii="Oxygen-Regular" w:hAnsi="Oxygen-Regular" w:cs="Oxygen-Regular"/>
-          <w:lang w:val="en-US"/>
-        </w:rPr>
-        <w:t>Página</w:t>
-      </w:r>
-      <w:proofErr w:type="spellEnd"/>
-      <w:r>
-        <w:rPr>
-          <w:rFonts w:ascii="Oxygen-Regular" w:hAnsi="Oxygen-Regular" w:cs="Oxygen-Regular"/>
-          <w:lang w:val="en-US"/>
-        </w:rPr>
-        <w:t xml:space="preserve"> 3</w:t>
+        <w:t>Página 3</w:t>
       </w:r>
     </w:p>
   </w:comment>
@@ -5720,41 +5623,19 @@
         <w:rPr>
           <w:rStyle w:val="A3"/>
         </w:rPr>
-        <w:t xml:space="preserve">l segundo factor que más influye en los resultados escolares, después de las expectativas parentales, es la comunicación </w:t>
-      </w:r>
-      <w:proofErr w:type="spellStart"/>
+        <w:t>l segundo factor que más influye en los resultados escolares, después de las expectativas parentales, es la comunicación parento-filial sobre temas escolares.</w:t>
+      </w:r>
       <w:r>
         <w:rPr>
           <w:rStyle w:val="A3"/>
         </w:rPr>
-        <w:t>parento</w:t>
-      </w:r>
-      <w:proofErr w:type="spellEnd"/>
+        <w:t xml:space="preserve"> </w:t>
+      </w:r>
       <w:r>
         <w:rPr>
           <w:rStyle w:val="A3"/>
         </w:rPr>
-        <w:t>-filial sobre temas escolares.</w:t>
-      </w:r>
-      <w:r>
-        <w:rPr>
-          <w:rStyle w:val="A3"/>
-        </w:rPr>
-        <w:t xml:space="preserve"> </w:t>
-      </w:r>
-      <w:proofErr w:type="spellStart"/>
-      <w:r>
-        <w:rPr>
-          <w:rStyle w:val="A3"/>
-        </w:rPr>
-        <w:t>Gubbins</w:t>
-      </w:r>
-      <w:proofErr w:type="spellEnd"/>
-      <w:r>
-        <w:rPr>
-          <w:rStyle w:val="A3"/>
-        </w:rPr>
-        <w:t xml:space="preserve"> e Ibarra)</w:t>
+        <w:t>Gubbins e Ibarra)</w:t>
       </w:r>
     </w:p>
     <w:p>
@@ -5802,25 +5683,7 @@
           <w:szCs w:val="23"/>
           <w:lang w:val="es-MX"/>
         </w:rPr>
-        <w:t xml:space="preserve">Ante los avances tecnológicos de los últimos tiempos, los adultos han desarrollado diversas actitudes, entre ellas se encuentran la de indiferencia y temor, ya que al verse ahogados entre tantos cambios que no comprenden, nace en ellos una actitud negativa hacia las nuevas </w:t>
-      </w:r>
-      <w:proofErr w:type="spellStart"/>
-      <w:r>
-        <w:rPr>
-          <w:sz w:val="23"/>
-          <w:szCs w:val="23"/>
-          <w:lang w:val="es-MX"/>
-        </w:rPr>
-        <w:t>TICs</w:t>
-      </w:r>
-      <w:proofErr w:type="spellEnd"/>
-      <w:r>
-        <w:rPr>
-          <w:sz w:val="23"/>
-          <w:szCs w:val="23"/>
-          <w:lang w:val="es-MX"/>
-        </w:rPr>
-        <w:t xml:space="preserve">, haciendo que no sólo les teman, sino que rechacen por completo cualquier contacto con ellas, ya que les </w:t>
+        <w:t xml:space="preserve">Ante los avances tecnológicos de los últimos tiempos, los adultos han desarrollado diversas actitudes, entre ellas se encuentran la de indiferencia y temor, ya que al verse ahogados entre tantos cambios que no comprenden, nace en ellos una actitud negativa hacia las nuevas TICs, haciendo que no sólo les teman, sino que rechacen por completo cualquier contacto con ellas, ya que les </w:t>
       </w:r>
       <w:r>
         <w:rPr>
@@ -5930,7 +5793,7 @@
             <w:noProof/>
             <w:lang w:val="es-ES"/>
           </w:rPr>
-          <w:t>10</w:t>
+          <w:t>5</w:t>
         </w:r>
         <w:r>
           <w:fldChar w:fldCharType="end"/>
@@ -11716,7 +11579,7 @@
 </file>
 
 <file path=customXml/itemProps1.xml><?xml version="1.0" encoding="utf-8"?>
-<ds:datastoreItem xmlns:ds="http://schemas.openxmlformats.org/officeDocument/2006/customXml" ds:itemID="{A647AEB7-7A54-4374-A10F-9B25BA3DCAA7}">
+<ds:datastoreItem xmlns:ds="http://schemas.openxmlformats.org/officeDocument/2006/customXml" ds:itemID="{81339EBB-BA76-478B-A2A2-459E05E813AA}">
   <ds:schemaRefs>
     <ds:schemaRef ds:uri="http://schemas.openxmlformats.org/officeDocument/2006/bibliography"/>
   </ds:schemaRefs>

</xml_diff>